<commit_message>
Doku Ablauf, Technischer Ablauf
</commit_message>
<xml_diff>
--- a/Faircharger Dokumentation.docx
+++ b/Faircharger Dokumentation.docx
@@ -164,55 +164,174 @@
         </w:rPr>
         <w:t xml:space="preserve">abgearbeitet. </w:t>
       </w:r>
+    </w:p>
+    <w:p>
+      <w:pPr>
+        <w:rPr>
+          <w:rFonts w:ascii="Arial" w:hAnsi="Arial" w:cs="Arial"/>
+        </w:rPr>
+      </w:pPr>
+    </w:p>
+    <w:p>
+      <w:pPr>
+        <w:rPr>
+          <w:rFonts w:ascii="Arial" w:hAnsi="Arial" w:cs="Arial"/>
+          <w:b/>
+          <w:bCs/>
+        </w:rPr>
+      </w:pPr>
+      <w:r>
+        <w:rPr>
+          <w:rFonts w:ascii="Arial" w:hAnsi="Arial" w:cs="Arial"/>
+          <w:b/>
+          <w:bCs/>
+        </w:rPr>
+        <w:t xml:space="preserve">Ablauf </w:t>
+      </w:r>
+    </w:p>
+    <w:p>
+      <w:pPr>
+        <w:rPr>
+          <w:rFonts w:ascii="Arial" w:hAnsi="Arial" w:cs="Arial"/>
+        </w:rPr>
+      </w:pPr>
+      <w:r>
+        <w:rPr>
+          <w:rFonts w:ascii="Arial" w:hAnsi="Arial" w:cs="Arial"/>
+        </w:rPr>
+        <w:t>Wenn eine Person mit seinem Elektrofahrzeug an eine Ladesäule kommt kann er den Code, der auf jeder Ladesäule zur Identifikation stehen muss in eine App eingeben. Über diesen Code wird der Preis für die Kilowattstunde abgefragt. Nach der Abfrage wird der Preis auf dem Handy des Fahrzeugbesitzers angezeigt. Dieser kann daraufhin bestätigen, falls dieser Laden will oder nicht. Wenn dieser akzeptiert wird über Payment Channels die Transaktion abgewickelt.</w:t>
+      </w:r>
+    </w:p>
+    <w:p>
+      <w:pPr>
+        <w:rPr>
+          <w:rFonts w:ascii="Arial" w:hAnsi="Arial" w:cs="Arial"/>
+        </w:rPr>
+      </w:pPr>
+    </w:p>
+    <w:p>
+      <w:pPr>
+        <w:rPr>
+          <w:rFonts w:ascii="Arial" w:hAnsi="Arial" w:cs="Arial"/>
+          <w:b/>
+          <w:bCs/>
+        </w:rPr>
+      </w:pPr>
+      <w:r>
+        <w:rPr>
+          <w:rFonts w:ascii="Arial" w:hAnsi="Arial" w:cs="Arial"/>
+          <w:b/>
+          <w:bCs/>
+        </w:rPr>
+        <w:t>Technischer Ablauf</w:t>
+      </w:r>
+    </w:p>
+    <w:p>
+      <w:pPr>
+        <w:rPr>
+          <w:rFonts w:ascii="Arial" w:hAnsi="Arial" w:cs="Arial"/>
+        </w:rPr>
+      </w:pPr>
+      <w:r>
+        <w:rPr>
+          <w:rFonts w:ascii="Arial" w:hAnsi="Arial" w:cs="Arial"/>
+        </w:rPr>
+        <w:t xml:space="preserve">Die Abfrage nach dem Preis der Ladesäule wird über einen /GET – Request an eine Datenbank </w:t>
+      </w:r>
+      <w:r>
+        <w:rPr>
+          <w:rFonts w:ascii="Arial" w:hAnsi="Arial" w:cs="Arial"/>
+        </w:rPr>
+        <w:t>gestellt. Diese liefert</w:t>
+      </w:r>
       <w:bookmarkStart w:id="0" w:name="_GoBack"/>
       <w:bookmarkEnd w:id="0"/>
-    </w:p>
-    <w:p>
-      <w:pPr>
-        <w:rPr>
-          <w:rFonts w:ascii="Arial" w:hAnsi="Arial" w:cs="Arial"/>
-        </w:rPr>
-      </w:pPr>
-    </w:p>
-    <w:p>
-      <w:pPr>
-        <w:rPr>
-          <w:rFonts w:ascii="Arial" w:hAnsi="Arial" w:cs="Arial"/>
-        </w:rPr>
-      </w:pPr>
-    </w:p>
-    <w:p>
-      <w:pPr>
-        <w:rPr>
-          <w:rFonts w:ascii="Arial" w:hAnsi="Arial" w:cs="Arial"/>
-          <w:b/>
-          <w:bCs/>
-        </w:rPr>
-      </w:pPr>
-      <w:r>
-        <w:rPr>
-          <w:rFonts w:ascii="Arial" w:hAnsi="Arial" w:cs="Arial"/>
-          <w:b/>
-          <w:bCs/>
-        </w:rPr>
-        <w:t xml:space="preserve">Architektur </w:t>
-      </w:r>
-    </w:p>
-    <w:p>
-      <w:pPr>
-        <w:rPr>
-          <w:rFonts w:ascii="Arial" w:hAnsi="Arial" w:cs="Arial"/>
-          <w:b/>
-          <w:bCs/>
-          <w:lang w:val="en-US"/>
-        </w:rPr>
-      </w:pPr>
-      <w:r>
-        <w:rPr>
-          <w:rFonts w:ascii="Arial" w:hAnsi="Arial" w:cs="Arial"/>
-          <w:b/>
-          <w:bCs/>
-          <w:lang w:val="en-US"/>
+      <w:r>
+        <w:rPr>
+          <w:rFonts w:ascii="Arial" w:hAnsi="Arial" w:cs="Arial"/>
+        </w:rPr>
+        <w:t xml:space="preserve"> über die Response den Preis der eingegebenen Ladesäule zurück. </w:t>
+      </w:r>
+    </w:p>
+    <w:p>
+      <w:pPr>
+        <w:rPr>
+          <w:rFonts w:ascii="Arial" w:hAnsi="Arial" w:cs="Arial"/>
+          <w:b/>
+          <w:bCs/>
+        </w:rPr>
+      </w:pPr>
+    </w:p>
+    <w:p>
+      <w:pPr>
+        <w:rPr>
+          <w:rFonts w:ascii="Arial" w:hAnsi="Arial" w:cs="Arial"/>
+          <w:b/>
+          <w:bCs/>
+        </w:rPr>
+      </w:pPr>
+      <w:r>
+        <w:rPr>
+          <w:rFonts w:ascii="Arial" w:hAnsi="Arial" w:cs="Arial"/>
+          <w:b/>
+          <w:bCs/>
+        </w:rPr>
+        <w:t xml:space="preserve">Problem </w:t>
+      </w:r>
+    </w:p>
+    <w:p>
+      <w:pPr>
+        <w:rPr>
+          <w:rFonts w:ascii="Arial" w:hAnsi="Arial" w:cs="Arial"/>
+        </w:rPr>
+      </w:pPr>
+      <w:r>
+        <w:rPr>
+          <w:rFonts w:ascii="Arial" w:hAnsi="Arial" w:cs="Arial"/>
+        </w:rPr>
+        <w:t xml:space="preserve">Im schlimmsten Fall zahlt der Elektrofahrzeug Besitzer </w:t>
+      </w:r>
+      <w:proofErr w:type="gramStart"/>
+      <w:r>
+        <w:rPr>
+          <w:rFonts w:ascii="Arial" w:hAnsi="Arial" w:cs="Arial"/>
+        </w:rPr>
+        <w:t>1 mal</w:t>
+      </w:r>
+      <w:proofErr w:type="gramEnd"/>
+      <w:r>
+        <w:rPr>
+          <w:rFonts w:ascii="Arial" w:hAnsi="Arial" w:cs="Arial"/>
+        </w:rPr>
+        <w:t xml:space="preserve"> zu viel.</w:t>
+      </w:r>
+    </w:p>
+    <w:p>
+      <w:pPr>
+        <w:rPr>
+          <w:rFonts w:ascii="Arial" w:hAnsi="Arial" w:cs="Arial"/>
+        </w:rPr>
+      </w:pPr>
+      <w:r>
+        <w:rPr>
+          <w:rFonts w:ascii="Arial" w:hAnsi="Arial" w:cs="Arial"/>
+        </w:rPr>
+        <w:t xml:space="preserve"> </w:t>
+      </w:r>
+    </w:p>
+    <w:p>
+      <w:pPr>
+        <w:rPr>
+          <w:rFonts w:ascii="Arial" w:hAnsi="Arial" w:cs="Arial"/>
+          <w:b/>
+          <w:bCs/>
+        </w:rPr>
+      </w:pPr>
+      <w:r>
+        <w:rPr>
+          <w:rFonts w:ascii="Arial" w:hAnsi="Arial" w:cs="Arial"/>
+          <w:b/>
+          <w:bCs/>
         </w:rPr>
         <w:t xml:space="preserve">Aufbau </w:t>
       </w:r>
@@ -1157,7 +1276,7 @@
 </file>
 
 <file path=customXml/itemProps1.xml><?xml version="1.0" encoding="utf-8"?>
-<ds:datastoreItem xmlns:ds="http://schemas.openxmlformats.org/officeDocument/2006/customXml" ds:itemID="{D43A1326-5AC4-4A40-BB2C-79E8F74A42D7}">
+<ds:datastoreItem xmlns:ds="http://schemas.openxmlformats.org/officeDocument/2006/customXml" ds:itemID="{443EB8FC-5903-9549-8C34-A489205BDD19}">
   <ds:schemaRefs>
     <ds:schemaRef ds:uri="http://schemas.openxmlformats.org/officeDocument/2006/bibliography"/>
   </ds:schemaRefs>

</xml_diff>

<commit_message>
Added Presentation and Paymentchannel test
</commit_message>
<xml_diff>
--- a/Faircharger Dokumentation.docx
+++ b/Faircharger Dokumentation.docx
@@ -14,7 +14,6 @@
           <w:lang w:val="en-US"/>
         </w:rPr>
       </w:pPr>
-      <w:proofErr w:type="spellStart"/>
       <w:r>
         <w:rPr>
           <w:rFonts w:ascii="Arial" w:hAnsi="Arial" w:cs="Arial"/>
@@ -26,7 +25,6 @@
         </w:rPr>
         <w:t>Faircharger</w:t>
       </w:r>
-      <w:proofErr w:type="spellEnd"/>
     </w:p>
     <w:p>
       <w:pPr>
@@ -37,7 +35,6 @@
           <w:lang w:val="en-US"/>
         </w:rPr>
       </w:pPr>
-      <w:proofErr w:type="spellStart"/>
       <w:r>
         <w:rPr>
           <w:rFonts w:ascii="Arial" w:hAnsi="Arial" w:cs="Arial"/>
@@ -56,60 +53,31 @@
         </w:rPr>
         <w:t>ee</w:t>
       </w:r>
-      <w:proofErr w:type="spellEnd"/>
-    </w:p>
-    <w:p>
-      <w:pPr>
-        <w:rPr>
-          <w:rFonts w:ascii="Arial" w:hAnsi="Arial" w:cs="Arial"/>
-        </w:rPr>
-      </w:pPr>
-      <w:r>
-        <w:rPr>
-          <w:rFonts w:ascii="Arial" w:hAnsi="Arial" w:cs="Arial"/>
-        </w:rPr>
-        <w:t>Mit dem steigenden Verlangen nach mehr Elektromobilität stellt die Bevölkerung hohe Anforderungen an die Infrastruktur. Hierzu muss in Zukunft ausreichendviele Ladesäulen aufgestellt werden, um die Elektrofahrzeuge mit Strom zu versorgen. Der Aufbau vieler Ladesäulen ist mit viel Geld verbunden, was nicht jeder Staat tragen kann. Hierzu kommt die Idee des „</w:t>
-      </w:r>
-      <w:proofErr w:type="spellStart"/>
-      <w:r>
-        <w:rPr>
-          <w:rFonts w:ascii="Arial" w:hAnsi="Arial" w:cs="Arial"/>
-        </w:rPr>
-        <w:t>Fairchargers</w:t>
-      </w:r>
-      <w:proofErr w:type="spellEnd"/>
-      <w:r>
-        <w:rPr>
-          <w:rFonts w:ascii="Arial" w:hAnsi="Arial" w:cs="Arial"/>
-        </w:rPr>
-        <w:t xml:space="preserve">“ in spiel. </w:t>
-      </w:r>
-    </w:p>
-    <w:p>
-      <w:pPr>
-        <w:rPr>
-          <w:rFonts w:ascii="Arial" w:hAnsi="Arial" w:cs="Arial"/>
-        </w:rPr>
-      </w:pPr>
-      <w:r>
-        <w:rPr>
-          <w:rFonts w:ascii="Arial" w:hAnsi="Arial" w:cs="Arial"/>
-        </w:rPr>
-        <w:t xml:space="preserve">Die Idee des </w:t>
-      </w:r>
-      <w:proofErr w:type="spellStart"/>
-      <w:r>
-        <w:rPr>
-          <w:rFonts w:ascii="Arial" w:hAnsi="Arial" w:cs="Arial"/>
-        </w:rPr>
-        <w:t>Fairchargers</w:t>
-      </w:r>
-      <w:proofErr w:type="spellEnd"/>
-      <w:r>
-        <w:rPr>
-          <w:rFonts w:ascii="Arial" w:hAnsi="Arial" w:cs="Arial"/>
-        </w:rPr>
-        <w:t xml:space="preserve"> sieht vor, jedem Bürger die M</w:t>
+    </w:p>
+    <w:p>
+      <w:pPr>
+        <w:rPr>
+          <w:rFonts w:ascii="Arial" w:hAnsi="Arial" w:cs="Arial"/>
+        </w:rPr>
+      </w:pPr>
+      <w:r>
+        <w:rPr>
+          <w:rFonts w:ascii="Arial" w:hAnsi="Arial" w:cs="Arial"/>
+        </w:rPr>
+        <w:t xml:space="preserve">Mit dem steigenden Verlangen nach mehr Elektromobilität stellt die Bevölkerung hohe Anforderungen an die Infrastruktur. Hierzu muss in Zukunft ausreichendviele Ladesäulen aufgestellt werden, um die Elektrofahrzeuge mit Strom zu versorgen. Der Aufbau vieler Ladesäulen ist mit viel Geld verbunden, was nicht jeder Staat tragen kann. Hierzu kommt die Idee des „Fairchargers“ in spiel. </w:t>
+      </w:r>
+    </w:p>
+    <w:p>
+      <w:pPr>
+        <w:rPr>
+          <w:rFonts w:ascii="Arial" w:hAnsi="Arial" w:cs="Arial"/>
+        </w:rPr>
+      </w:pPr>
+      <w:r>
+        <w:rPr>
+          <w:rFonts w:ascii="Arial" w:hAnsi="Arial" w:cs="Arial"/>
+        </w:rPr>
+        <w:t>Die Idee des Fairchargers sieht vor, jedem Bürger die M</w:t>
       </w:r>
       <w:r>
         <w:rPr>
@@ -128,30 +96,8 @@
         <w:rPr>
           <w:rFonts w:ascii="Arial" w:hAnsi="Arial" w:cs="Arial"/>
         </w:rPr>
-        <w:t xml:space="preserve">Durch die Idee des </w:t>
-      </w:r>
-      <w:proofErr w:type="spellStart"/>
-      <w:r>
-        <w:rPr>
-          <w:rFonts w:ascii="Arial" w:hAnsi="Arial" w:cs="Arial"/>
-        </w:rPr>
-        <w:t>Fairchargers</w:t>
-      </w:r>
-      <w:proofErr w:type="spellEnd"/>
-      <w:r>
-        <w:rPr>
-          <w:rFonts w:ascii="Arial" w:hAnsi="Arial" w:cs="Arial"/>
-        </w:rPr>
-        <w:t xml:space="preserve"> wird das Infrastrukturproblem für Elektroautos minimiert und bietet eine weitere Möglichkeit für Privatpersonen Geld zu verdienen. Das abwickeln der Transaktionen wird hierbei über eine </w:t>
-      </w:r>
-      <w:proofErr w:type="spellStart"/>
-      <w:r>
-        <w:rPr>
-          <w:rFonts w:ascii="Arial" w:hAnsi="Arial" w:cs="Arial"/>
-        </w:rPr>
-        <w:t>Blockchain</w:t>
-      </w:r>
-      <w:proofErr w:type="spellEnd"/>
+        <w:t>Durch die Idee des Fairchargers wird das Infrastrukturproblem für Elektroautos minimiert und bietet eine weitere Möglichkeit für Privatpersonen Geld zu verdienen. Das abwickeln der Transaktionen wird hierbei über eine Blockchain</w:t>
+      </w:r>
       <w:r>
         <w:rPr>
           <w:rFonts w:ascii="Arial" w:hAnsi="Arial" w:cs="Arial"/>
@@ -242,7 +188,7 @@
         <w:rPr>
           <w:rFonts w:ascii="Arial" w:hAnsi="Arial" w:cs="Arial"/>
         </w:rPr>
-        <w:t>gestellt. Diese liefert</w:t>
+        <w:t>gestellt. Di</w:t>
       </w:r>
       <w:bookmarkStart w:id="0" w:name="_GoBack"/>
       <w:bookmarkEnd w:id="0"/>
@@ -250,7 +196,25 @@
         <w:rPr>
           <w:rFonts w:ascii="Arial" w:hAnsi="Arial" w:cs="Arial"/>
         </w:rPr>
-        <w:t xml:space="preserve"> über die Response den Preis der eingegebenen Ladesäule zurück. </w:t>
+        <w:t xml:space="preserve">ese liefert über die Response den Preis der eingegebenen Ladesäule zurück. </w:t>
+      </w:r>
+      <w:r>
+        <w:rPr>
+          <w:rFonts w:ascii="Arial" w:hAnsi="Arial" w:cs="Arial"/>
+        </w:rPr>
+        <w:t>Nach dem</w:t>
+      </w:r>
+      <w:r>
+        <w:rPr>
+          <w:rFonts w:ascii="Arial" w:hAnsi="Arial" w:cs="Arial"/>
+        </w:rPr>
+        <w:t xml:space="preserve"> Akzeptieren </w:t>
+      </w:r>
+      <w:r>
+        <w:rPr>
+          <w:rFonts w:ascii="Arial" w:hAnsi="Arial" w:cs="Arial"/>
+        </w:rPr>
+        <w:t>wird ein PaymentChannel errichtet, um das Problem der Vor- bzw. Danach-Zahlung zu lösen.</w:t>
       </w:r>
     </w:p>
     <w:p>
@@ -289,21 +253,7 @@
         <w:rPr>
           <w:rFonts w:ascii="Arial" w:hAnsi="Arial" w:cs="Arial"/>
         </w:rPr>
-        <w:t xml:space="preserve">Im schlimmsten Fall zahlt der Elektrofahrzeug Besitzer </w:t>
-      </w:r>
-      <w:proofErr w:type="gramStart"/>
-      <w:r>
-        <w:rPr>
-          <w:rFonts w:ascii="Arial" w:hAnsi="Arial" w:cs="Arial"/>
-        </w:rPr>
-        <w:t>1 mal</w:t>
-      </w:r>
-      <w:proofErr w:type="gramEnd"/>
-      <w:r>
-        <w:rPr>
-          <w:rFonts w:ascii="Arial" w:hAnsi="Arial" w:cs="Arial"/>
-        </w:rPr>
-        <w:t xml:space="preserve"> zu viel.</w:t>
+        <w:t>Im schlimmsten Fall zahlt der Elektrofahrzeug Besitzer 1 mal zu viel.</w:t>
       </w:r>
     </w:p>
     <w:p>
@@ -1276,7 +1226,7 @@
 </file>
 
 <file path=customXml/itemProps1.xml><?xml version="1.0" encoding="utf-8"?>
-<ds:datastoreItem xmlns:ds="http://schemas.openxmlformats.org/officeDocument/2006/customXml" ds:itemID="{443EB8FC-5903-9549-8C34-A489205BDD19}">
+<ds:datastoreItem xmlns:ds="http://schemas.openxmlformats.org/officeDocument/2006/customXml" ds:itemID="{9D2A0D2B-AD0E-2144-B8BF-AEA17F6372CD}">
   <ds:schemaRefs>
     <ds:schemaRef ds:uri="http://schemas.openxmlformats.org/officeDocument/2006/bibliography"/>
   </ds:schemaRefs>

</xml_diff>

<commit_message>
Added Hindernisse and Diffuculties to Doku
</commit_message>
<xml_diff>
--- a/Faircharger Dokumentation.docx
+++ b/Faircharger Dokumentation.docx
@@ -14,6 +14,7 @@
           <w:szCs w:val="32"/>
         </w:rPr>
       </w:pPr>
+      <w:proofErr w:type="spellStart"/>
       <w:r>
         <w:rPr>
           <w:rFonts w:ascii="Arial" w:hAnsi="Arial" w:cs="Arial"/>
@@ -22,8 +23,9 @@
           <w:sz w:val="32"/>
           <w:szCs w:val="32"/>
         </w:rPr>
-        <w:t xml:space="preserve">Blockchain Projekt: </w:t>
-      </w:r>
+        <w:t>Blockchain</w:t>
+      </w:r>
+      <w:proofErr w:type="spellEnd"/>
       <w:r>
         <w:rPr>
           <w:rFonts w:ascii="Arial" w:hAnsi="Arial" w:cs="Arial"/>
@@ -32,8 +34,20 @@
           <w:sz w:val="32"/>
           <w:szCs w:val="32"/>
         </w:rPr>
+        <w:t xml:space="preserve"> Projekt: </w:t>
+      </w:r>
+      <w:proofErr w:type="spellStart"/>
+      <w:r>
+        <w:rPr>
+          <w:rFonts w:ascii="Arial" w:hAnsi="Arial" w:cs="Arial"/>
+          <w:b/>
+          <w:bCs/>
+          <w:sz w:val="32"/>
+          <w:szCs w:val="32"/>
+        </w:rPr>
         <w:t>Faircharger</w:t>
       </w:r>
+      <w:proofErr w:type="spellEnd"/>
     </w:p>
     <w:p>
       <w:pPr>
@@ -68,21 +82,49 @@
         <w:rPr>
           <w:rFonts w:ascii="Arial" w:hAnsi="Arial" w:cs="Arial"/>
         </w:rPr>
-        <w:t xml:space="preserve">Mit dem steigenden Verlangen nach mehr Elektromobilität stellt die Bevölkerung hohe Anforderungen an die Infrastruktur. Hierzu muss in Zukunft ausreichendviele Ladesäulen aufgestellt werden, um die Elektrofahrzeuge mit Strom zu versorgen. Der Aufbau vieler Ladesäulen ist mit viel Geld verbunden, was nicht jeder Staat tragen kann. Hierzu kommt die Idee des „Fairchargers“ in spiel. </w:t>
-      </w:r>
-    </w:p>
-    <w:p>
-      <w:pPr>
-        <w:spacing w:line="360" w:lineRule="auto"/>
-        <w:rPr>
-          <w:rFonts w:ascii="Arial" w:hAnsi="Arial" w:cs="Arial"/>
-        </w:rPr>
-      </w:pPr>
-      <w:r>
-        <w:rPr>
-          <w:rFonts w:ascii="Arial" w:hAnsi="Arial" w:cs="Arial"/>
-        </w:rPr>
-        <w:t>Die Idee des Fairchargers sieht vor, jedem Bürger die M</w:t>
+        <w:t>Mit dem steigenden Verlangen nach mehr Elektromobilität stellt die Bevölkerung hohe Anforderungen an die Infrastruktur. Hierzu muss in Zukunft ausreichendviele Ladesäulen aufgestellt werden, um die Elektrofahrzeuge mit Strom zu versorgen. Der Aufbau vieler Ladesäulen ist mit viel Geld verbunden, was nicht jeder Staat tragen kann. Hierzu kommt die Idee des „</w:t>
+      </w:r>
+      <w:proofErr w:type="spellStart"/>
+      <w:r>
+        <w:rPr>
+          <w:rFonts w:ascii="Arial" w:hAnsi="Arial" w:cs="Arial"/>
+        </w:rPr>
+        <w:t>Fairchargers</w:t>
+      </w:r>
+      <w:proofErr w:type="spellEnd"/>
+      <w:r>
+        <w:rPr>
+          <w:rFonts w:ascii="Arial" w:hAnsi="Arial" w:cs="Arial"/>
+        </w:rPr>
+        <w:t xml:space="preserve">“ in spiel. </w:t>
+      </w:r>
+    </w:p>
+    <w:p>
+      <w:pPr>
+        <w:spacing w:line="360" w:lineRule="auto"/>
+        <w:rPr>
+          <w:rFonts w:ascii="Arial" w:hAnsi="Arial" w:cs="Arial"/>
+        </w:rPr>
+      </w:pPr>
+      <w:r>
+        <w:rPr>
+          <w:rFonts w:ascii="Arial" w:hAnsi="Arial" w:cs="Arial"/>
+        </w:rPr>
+        <w:t xml:space="preserve">Die Idee des </w:t>
+      </w:r>
+      <w:proofErr w:type="spellStart"/>
+      <w:r>
+        <w:rPr>
+          <w:rFonts w:ascii="Arial" w:hAnsi="Arial" w:cs="Arial"/>
+        </w:rPr>
+        <w:t>Fairchargers</w:t>
+      </w:r>
+      <w:proofErr w:type="spellEnd"/>
+      <w:r>
+        <w:rPr>
+          <w:rFonts w:ascii="Arial" w:hAnsi="Arial" w:cs="Arial"/>
+        </w:rPr>
+        <w:t xml:space="preserve"> sieht vor, jedem Bürger die M</w:t>
       </w:r>
       <w:r>
         <w:rPr>
@@ -102,8 +144,30 @@
         <w:rPr>
           <w:rFonts w:ascii="Arial" w:hAnsi="Arial" w:cs="Arial"/>
         </w:rPr>
-        <w:t>Durch die Idee des Fairchargers wird das Infrastrukturproblem für Elektroautos minimiert und bietet eine weitere Möglichkeit für Privatpersonen Geld zu verdienen. Das abwickeln der Transaktionen wird hierbei über eine Blockchain</w:t>
-      </w:r>
+        <w:t xml:space="preserve">Durch die Idee des </w:t>
+      </w:r>
+      <w:proofErr w:type="spellStart"/>
+      <w:r>
+        <w:rPr>
+          <w:rFonts w:ascii="Arial" w:hAnsi="Arial" w:cs="Arial"/>
+        </w:rPr>
+        <w:t>Fairchargers</w:t>
+      </w:r>
+      <w:proofErr w:type="spellEnd"/>
+      <w:r>
+        <w:rPr>
+          <w:rFonts w:ascii="Arial" w:hAnsi="Arial" w:cs="Arial"/>
+        </w:rPr>
+        <w:t xml:space="preserve"> wird das Infrastrukturproblem für Elektroautos minimiert und bietet eine weitere Möglichkeit für Privatpersonen Geld zu verdienen. Das abwickeln der Transaktionen wird hierbei über eine </w:t>
+      </w:r>
+      <w:proofErr w:type="spellStart"/>
+      <w:r>
+        <w:rPr>
+          <w:rFonts w:ascii="Arial" w:hAnsi="Arial" w:cs="Arial"/>
+        </w:rPr>
+        <w:t>Blockchain</w:t>
+      </w:r>
+      <w:proofErr w:type="spellEnd"/>
       <w:r>
         <w:rPr>
           <w:rFonts w:ascii="Arial" w:hAnsi="Arial" w:cs="Arial"/>
@@ -216,31 +280,31 @@
           <w:color w:val="000000"/>
           <w:lang w:eastAsia="de-DE"/>
         </w:rPr>
-        <w:fldChar w:fldCharType="separate"/>
-      </w:r>
+        <w:fldChar w:fldCharType="end"/>
+      </w:r>
+    </w:p>
+    <w:p>
+      <w:pPr>
+        <w:rPr>
+          <w:rFonts w:ascii="Times New Roman" w:eastAsia="Times New Roman" w:hAnsi="Times New Roman" w:cs="Times New Roman"/>
+          <w:lang w:eastAsia="de-DE"/>
+        </w:rPr>
+      </w:pPr>
       <w:r>
         <w:rPr>
           <w:rFonts w:ascii="Times New Roman" w:eastAsia="Times New Roman" w:hAnsi="Times New Roman" w:cs="Times New Roman"/>
           <w:color w:val="000000"/>
           <w:lang w:eastAsia="de-DE"/>
         </w:rPr>
-        <w:fldChar w:fldCharType="end"/>
-      </w:r>
-    </w:p>
-    <w:p>
-      <w:pPr>
-        <w:rPr>
-          <w:rFonts w:ascii="Times New Roman" w:eastAsia="Times New Roman" w:hAnsi="Times New Roman" w:cs="Times New Roman"/>
-          <w:lang w:eastAsia="de-DE"/>
-        </w:rPr>
-      </w:pPr>
+        <w:fldChar w:fldCharType="begin"/>
+      </w:r>
       <w:r>
         <w:rPr>
           <w:rFonts w:ascii="Times New Roman" w:eastAsia="Times New Roman" w:hAnsi="Times New Roman" w:cs="Times New Roman"/>
           <w:color w:val="000000"/>
           <w:lang w:eastAsia="de-DE"/>
         </w:rPr>
-        <w:fldChar w:fldCharType="begin"/>
+        <w:instrText xml:space="preserve"> INCLUDEPICTURE "https://lh6.googleusercontent.com/p3NJcrXO3OGG5vvlVHQ2wglh38jj1JVBUWhHOFLBbzKYBkD3BJ3L-4b2TaPYItIxh4Veu6EwQ5Vi6HLya_zm_pRBdf8cj6K_Ou69ALGW-wEM_nfG6KhPJ_RNUeO2Ss6l5LIwXbC-kGI" \* MERGEFORMATINET </w:instrText>
       </w:r>
       <w:r>
         <w:rPr>
@@ -248,15 +312,23 @@
           <w:color w:val="000000"/>
           <w:lang w:eastAsia="de-DE"/>
         </w:rPr>
-        <w:instrText xml:space="preserve"> INCLUDEPICTURE "https://lh6.googleusercontent.com/p3NJcrXO3OGG5vvlVHQ2wglh38jj1JVBUWhHOFLBbzKYBkD3BJ3L-4b2TaPYItIxh4Veu6EwQ5Vi6HLya_zm_pRBdf8cj6K_Ou69ALGW-wEM_nfG6KhPJ_RNUeO2Ss6l5LIwXbC-kGI" \* MERGEFORMATINET </w:instrText>
-      </w:r>
+        <w:fldChar w:fldCharType="end"/>
+      </w:r>
+    </w:p>
+    <w:p>
+      <w:pPr>
+        <w:rPr>
+          <w:rFonts w:ascii="Times New Roman" w:eastAsia="Times New Roman" w:hAnsi="Times New Roman" w:cs="Times New Roman"/>
+          <w:lang w:eastAsia="de-DE"/>
+        </w:rPr>
+      </w:pPr>
       <w:r>
         <w:rPr>
           <w:rFonts w:ascii="Times New Roman" w:eastAsia="Times New Roman" w:hAnsi="Times New Roman" w:cs="Times New Roman"/>
           <w:color w:val="000000"/>
           <w:lang w:eastAsia="de-DE"/>
         </w:rPr>
-        <w:fldChar w:fldCharType="separate"/>
+        <w:fldChar w:fldCharType="begin"/>
       </w:r>
       <w:r>
         <w:rPr>
@@ -264,23 +336,15 @@
           <w:color w:val="000000"/>
           <w:lang w:eastAsia="de-DE"/>
         </w:rPr>
-        <w:fldChar w:fldCharType="end"/>
-      </w:r>
-    </w:p>
-    <w:p>
-      <w:pPr>
-        <w:rPr>
-          <w:rFonts w:ascii="Times New Roman" w:eastAsia="Times New Roman" w:hAnsi="Times New Roman" w:cs="Times New Roman"/>
-          <w:lang w:eastAsia="de-DE"/>
-        </w:rPr>
-      </w:pPr>
+        <w:instrText xml:space="preserve"> INCLUDEPICTURE "https://lh6.googleusercontent.com/NFkQ2gdRlbNGQqdCWuPQUNWRKmYx3VKTpP2FIR0d08lk5goYa4-6XiQUuvhcPY_v4Fh-qL1KIz4Yi0Eshg2o6ntf0fbUIRTZ5WOKuhkmQR5MvWUudraAhyHP5J9HMyNXGE-N6L1ByAY" \* MERGEFORMATINET </w:instrText>
+      </w:r>
       <w:r>
         <w:rPr>
           <w:rFonts w:ascii="Times New Roman" w:eastAsia="Times New Roman" w:hAnsi="Times New Roman" w:cs="Times New Roman"/>
           <w:color w:val="000000"/>
           <w:lang w:eastAsia="de-DE"/>
         </w:rPr>
-        <w:fldChar w:fldCharType="begin"/>
+        <w:fldChar w:fldCharType="separate"/>
       </w:r>
       <w:r>
         <w:rPr>
@@ -288,7 +352,7 @@
           <w:color w:val="000000"/>
           <w:lang w:eastAsia="de-DE"/>
         </w:rPr>
-        <w:instrText xml:space="preserve"> INCLUDEPICTURE "https://lh6.googleusercontent.com/NFkQ2gdRlbNGQqdCWuPQUNWRKmYx3VKTpP2FIR0d08lk5goYa4-6XiQUuvhcPY_v4Fh-qL1KIz4Yi0Eshg2o6ntf0fbUIRTZ5WOKuhkmQR5MvWUudraAhyHP5J9HMyNXGE-N6L1ByAY" \* MERGEFORMATINET </w:instrText>
+        <w:fldChar w:fldCharType="begin"/>
       </w:r>
       <w:r>
         <w:rPr>
@@ -296,7 +360,7 @@
           <w:color w:val="000000"/>
           <w:lang w:eastAsia="de-DE"/>
         </w:rPr>
-        <w:fldChar w:fldCharType="separate"/>
+        <w:instrText xml:space="preserve"> INCLUDEPICTURE "https://lh3.googleusercontent.com/0vZIGcf3XKMCJ3gHfbjOFA0808bECpGvefgXmZ1lpI6qVCDDe2WCLFxra9Dt3QtiCznM1ExYF_F_oL-AI_id2V4zAGMu3FsPHJ6t0uxVqFHnCc4ajcXnVR9bajC2gKRJVvUxricVKLw" \* MERGEFORMATINET </w:instrText>
       </w:r>
       <w:r>
         <w:rPr>
@@ -304,15 +368,23 @@
           <w:color w:val="000000"/>
           <w:lang w:eastAsia="de-DE"/>
         </w:rPr>
-        <w:fldChar w:fldCharType="begin"/>
-      </w:r>
+        <w:fldChar w:fldCharType="end"/>
+      </w:r>
+    </w:p>
+    <w:p>
+      <w:pPr>
+        <w:rPr>
+          <w:rFonts w:ascii="Times New Roman" w:eastAsia="Times New Roman" w:hAnsi="Times New Roman" w:cs="Times New Roman"/>
+          <w:lang w:eastAsia="de-DE"/>
+        </w:rPr>
+      </w:pPr>
       <w:r>
         <w:rPr>
           <w:rFonts w:ascii="Times New Roman" w:eastAsia="Times New Roman" w:hAnsi="Times New Roman" w:cs="Times New Roman"/>
           <w:color w:val="000000"/>
           <w:lang w:eastAsia="de-DE"/>
         </w:rPr>
-        <w:instrText xml:space="preserve"> INCLUDEPICTURE "https://lh3.googleusercontent.com/0vZIGcf3XKMCJ3gHfbjOFA0808bECpGvefgXmZ1lpI6qVCDDe2WCLFxra9Dt3QtiCznM1ExYF_F_oL-AI_id2V4zAGMu3FsPHJ6t0uxVqFHnCc4ajcXnVR9bajC2gKRJVvUxricVKLw" \* MERGEFORMATINET </w:instrText>
+        <w:fldChar w:fldCharType="begin"/>
       </w:r>
       <w:r>
         <w:rPr>
@@ -320,47 +392,7 @@
           <w:color w:val="000000"/>
           <w:lang w:eastAsia="de-DE"/>
         </w:rPr>
-        <w:fldChar w:fldCharType="separate"/>
-      </w:r>
-      <w:r>
-        <w:rPr>
-          <w:rFonts w:ascii="Times New Roman" w:eastAsia="Times New Roman" w:hAnsi="Times New Roman" w:cs="Times New Roman"/>
-          <w:color w:val="000000"/>
-          <w:lang w:eastAsia="de-DE"/>
-        </w:rPr>
-        <w:fldChar w:fldCharType="end"/>
-      </w:r>
-    </w:p>
-    <w:p>
-      <w:pPr>
-        <w:rPr>
-          <w:rFonts w:ascii="Times New Roman" w:eastAsia="Times New Roman" w:hAnsi="Times New Roman" w:cs="Times New Roman"/>
-          <w:lang w:eastAsia="de-DE"/>
-        </w:rPr>
-      </w:pPr>
-      <w:r>
-        <w:rPr>
-          <w:rFonts w:ascii="Times New Roman" w:eastAsia="Times New Roman" w:hAnsi="Times New Roman" w:cs="Times New Roman"/>
-          <w:color w:val="000000"/>
-          <w:lang w:eastAsia="de-DE"/>
-        </w:rPr>
-        <w:fldChar w:fldCharType="begin"/>
-      </w:r>
-      <w:r>
-        <w:rPr>
-          <w:rFonts w:ascii="Times New Roman" w:eastAsia="Times New Roman" w:hAnsi="Times New Roman" w:cs="Times New Roman"/>
-          <w:color w:val="000000"/>
-          <w:lang w:eastAsia="de-DE"/>
-        </w:rPr>
         <w:instrText xml:space="preserve"> INCLUDEPICTURE "https://lh4.googleusercontent.com/b3W_YEb7CcyQtul40iX33apQF9VZLPH9Bb0HmifF4rfVC_lWG36dq_aS9jrGPnHfGj5Bv7Ghmazjxr1xLcX6dsYztyvIRfL5ca97KbaGBRunYsbdhet82PJ5GlmOUydP7PNell8Zk2U" \* MERGEFORMATINET </w:instrText>
-      </w:r>
-      <w:r>
-        <w:rPr>
-          <w:rFonts w:ascii="Times New Roman" w:eastAsia="Times New Roman" w:hAnsi="Times New Roman" w:cs="Times New Roman"/>
-          <w:color w:val="000000"/>
-          <w:lang w:eastAsia="de-DE"/>
-        </w:rPr>
-        <w:fldChar w:fldCharType="separate"/>
       </w:r>
       <w:r>
         <w:rPr>
@@ -883,8 +915,16 @@
         <w:rPr>
           <w:rFonts w:ascii="Arial" w:hAnsi="Arial" w:cs="Arial"/>
         </w:rPr>
-        <w:t>Abbildung 1: Ablauf des Fairchargers</w:t>
-      </w:r>
+        <w:t xml:space="preserve">Abbildung 1: Ablauf des </w:t>
+      </w:r>
+      <w:proofErr w:type="spellStart"/>
+      <w:r>
+        <w:rPr>
+          <w:rFonts w:ascii="Arial" w:hAnsi="Arial" w:cs="Arial"/>
+        </w:rPr>
+        <w:t>Fairchargers</w:t>
+      </w:r>
+      <w:proofErr w:type="spellEnd"/>
     </w:p>
     <w:p>
       <w:pPr>
@@ -928,13 +968,53 @@
         <w:rPr>
           <w:rFonts w:ascii="Arial" w:hAnsi="Arial" w:cs="Arial"/>
         </w:rPr>
-        <w:t xml:space="preserve">Der technische Ablauf des Fairchargers ist in Abbildung 2 zu erkennen. Sobald der Fahrer des Elektrofahrzeuges den Code der Ladesäule in seine App eingegeben hat, wird ein /GET-Request eine Anfrage an die Datenbank gestellt. </w:t>
-      </w:r>
-      <w:r>
-        <w:rPr>
-          <w:rFonts w:ascii="Arial" w:hAnsi="Arial" w:cs="Arial"/>
-        </w:rPr>
-        <w:t xml:space="preserve">Diese liefert über die Response den Preis der eingegebenen Ladesäule zurück. </w:t>
+        <w:t xml:space="preserve">Der technische Ablauf des </w:t>
+      </w:r>
+      <w:proofErr w:type="spellStart"/>
+      <w:r>
+        <w:rPr>
+          <w:rFonts w:ascii="Arial" w:hAnsi="Arial" w:cs="Arial"/>
+        </w:rPr>
+        <w:t>Fairchargers</w:t>
+      </w:r>
+      <w:proofErr w:type="spellEnd"/>
+      <w:r>
+        <w:rPr>
+          <w:rFonts w:ascii="Arial" w:hAnsi="Arial" w:cs="Arial"/>
+        </w:rPr>
+        <w:t xml:space="preserve"> ist in Abbildung 2 zu erkennen. Sobald der Fahrer des Elektrofahrzeuges den Code der Ladesäule in seine App eingegeben hat, wird ein /GET-Request eine Anfrage an die Datenbank gestellt. </w:t>
+      </w:r>
+      <w:r>
+        <w:rPr>
+          <w:rFonts w:ascii="Arial" w:hAnsi="Arial" w:cs="Arial"/>
+        </w:rPr>
+        <w:t xml:space="preserve">Diese liefert über die Response den Preis </w:t>
+      </w:r>
+      <w:r>
+        <w:rPr>
+          <w:rFonts w:ascii="Arial" w:hAnsi="Arial" w:cs="Arial"/>
+        </w:rPr>
+        <w:t xml:space="preserve">und die </w:t>
+      </w:r>
+      <w:proofErr w:type="spellStart"/>
+      <w:r>
+        <w:rPr>
+          <w:rFonts w:ascii="Arial" w:hAnsi="Arial" w:cs="Arial"/>
+        </w:rPr>
+        <w:t>Accountdaten</w:t>
+      </w:r>
+      <w:proofErr w:type="spellEnd"/>
+      <w:r>
+        <w:rPr>
+          <w:rFonts w:ascii="Arial" w:hAnsi="Arial" w:cs="Arial"/>
+        </w:rPr>
+        <w:t xml:space="preserve"> </w:t>
+      </w:r>
+      <w:r>
+        <w:rPr>
+          <w:rFonts w:ascii="Arial" w:hAnsi="Arial" w:cs="Arial"/>
+        </w:rPr>
+        <w:t xml:space="preserve">der eingegebenen Ladesäule zurück. </w:t>
       </w:r>
       <w:r>
         <w:rPr>
@@ -1018,13 +1098,71 @@
         <w:rPr>
           <w:rFonts w:ascii="Arial" w:hAnsi="Arial" w:cs="Arial"/>
         </w:rPr>
-        <w:t xml:space="preserve">Bei diesen wird </w:t>
-      </w:r>
-      <w:r>
-        <w:rPr>
-          <w:rFonts w:ascii="Arial" w:hAnsi="Arial" w:cs="Arial"/>
-        </w:rPr>
-        <w:t>Die genau</w:t>
+        <w:t>Bei diesen w</w:t>
+      </w:r>
+      <w:r>
+        <w:rPr>
+          <w:rFonts w:ascii="Arial" w:hAnsi="Arial" w:cs="Arial"/>
+        </w:rPr>
+        <w:t xml:space="preserve">erden nur signierte Zahlungen versendet, die vorerst nicht auf der </w:t>
+      </w:r>
+      <w:proofErr w:type="spellStart"/>
+      <w:r>
+        <w:rPr>
+          <w:rFonts w:ascii="Arial" w:hAnsi="Arial" w:cs="Arial"/>
+        </w:rPr>
+        <w:t>Blockchain</w:t>
+      </w:r>
+      <w:proofErr w:type="spellEnd"/>
+      <w:r>
+        <w:rPr>
+          <w:rFonts w:ascii="Arial" w:hAnsi="Arial" w:cs="Arial"/>
+        </w:rPr>
+        <w:t xml:space="preserve"> zusammengefügt werden. Die Zahlungen werden dabei alle </w:t>
+      </w:r>
+      <w:proofErr w:type="spellStart"/>
+      <w:r>
+        <w:rPr>
+          <w:rFonts w:ascii="Arial" w:hAnsi="Arial" w:cs="Arial"/>
+        </w:rPr>
+        <w:t>KilowattStunden</w:t>
+      </w:r>
+      <w:proofErr w:type="spellEnd"/>
+      <w:r>
+        <w:rPr>
+          <w:rFonts w:ascii="Arial" w:hAnsi="Arial" w:cs="Arial"/>
+        </w:rPr>
+        <w:t xml:space="preserve"> pro 5 Sekunden abgerechnet.</w:t>
+      </w:r>
+      <w:r>
+        <w:rPr>
+          <w:rFonts w:ascii="Arial" w:hAnsi="Arial" w:cs="Arial"/>
+        </w:rPr>
+        <w:t xml:space="preserve"> </w:t>
+      </w:r>
+      <w:r>
+        <w:rPr>
+          <w:rFonts w:ascii="Arial" w:hAnsi="Arial" w:cs="Arial"/>
+        </w:rPr>
+        <w:t xml:space="preserve">Die genaue Beschreibung </w:t>
+      </w:r>
+      <w:r>
+        <w:rPr>
+          <w:rFonts w:ascii="Arial" w:hAnsi="Arial" w:cs="Arial"/>
+        </w:rPr>
+        <w:t>zu Payment Channels</w:t>
+      </w:r>
+      <w:r>
+        <w:rPr>
+          <w:rFonts w:ascii="Arial" w:hAnsi="Arial" w:cs="Arial"/>
+        </w:rPr>
+        <w:t xml:space="preserve"> steht in dem Kapitel „Payment Channels“. </w:t>
+      </w:r>
+      <w:r>
+        <w:rPr>
+          <w:rFonts w:ascii="Arial" w:hAnsi="Arial" w:cs="Arial"/>
+        </w:rPr>
+        <w:t>Nachdem der Ladev</w:t>
       </w:r>
       <w:bookmarkStart w:id="0" w:name="_GoBack"/>
       <w:bookmarkEnd w:id="0"/>
@@ -1032,7 +1170,33 @@
         <w:rPr>
           <w:rFonts w:ascii="Arial" w:hAnsi="Arial" w:cs="Arial"/>
         </w:rPr>
-        <w:t xml:space="preserve">e Beschreibung hierzu steht in dem Kapitel „Payment Channels“. </w:t>
+        <w:t xml:space="preserve">organg abgeschlossen wurde wird der Payment Channel geschlossen und alle </w:t>
+      </w:r>
+      <w:r>
+        <w:rPr>
+          <w:rFonts w:ascii="Arial" w:hAnsi="Arial" w:cs="Arial"/>
+        </w:rPr>
+        <w:t>bis dahin überwiesene Zahlungen</w:t>
+      </w:r>
+      <w:r>
+        <w:rPr>
+          <w:rFonts w:ascii="Arial" w:hAnsi="Arial" w:cs="Arial"/>
+        </w:rPr>
+        <w:t xml:space="preserve"> werden final auf der </w:t>
+      </w:r>
+      <w:proofErr w:type="spellStart"/>
+      <w:r>
+        <w:rPr>
+          <w:rFonts w:ascii="Arial" w:hAnsi="Arial" w:cs="Arial"/>
+        </w:rPr>
+        <w:t>Blockchain</w:t>
+      </w:r>
+      <w:proofErr w:type="spellEnd"/>
+      <w:r>
+        <w:rPr>
+          <w:rFonts w:ascii="Arial" w:hAnsi="Arial" w:cs="Arial"/>
+        </w:rPr>
+        <w:t xml:space="preserve"> zusammengeführt. </w:t>
       </w:r>
     </w:p>
     <w:p>
@@ -1078,6 +1242,7 @@
         <w:rPr>
           <w:rFonts w:ascii="Arial" w:hAnsi="Arial" w:cs="Arial"/>
         </w:rPr>
+        <w:lastRenderedPageBreak/>
         <w:t xml:space="preserve">Im schlimmsten Fall zahlt der Elektrofahrzeug Besitzer </w:t>
       </w:r>
       <w:proofErr w:type="gramStart"/>
@@ -1118,6 +1283,7 @@
           <w:bCs/>
           <w:sz w:val="28"/>
           <w:szCs w:val="28"/>
+          <w:lang w:val="en-US"/>
         </w:rPr>
       </w:pPr>
       <w:r>
@@ -1127,6 +1293,7 @@
           <w:bCs/>
           <w:sz w:val="28"/>
           <w:szCs w:val="28"/>
+          <w:lang w:val="en-US"/>
         </w:rPr>
         <w:t xml:space="preserve">Smart Contract </w:t>
       </w:r>
@@ -1136,11 +1303,13 @@
         <w:spacing w:line="360" w:lineRule="auto"/>
         <w:rPr>
           <w:rFonts w:ascii="Arial" w:hAnsi="Arial" w:cs="Arial"/>
-        </w:rPr>
-      </w:pPr>
-      <w:r>
-        <w:rPr>
-          <w:rFonts w:ascii="Arial" w:hAnsi="Arial" w:cs="Arial"/>
+          <w:lang w:val="en-US"/>
+        </w:rPr>
+      </w:pPr>
+      <w:r>
+        <w:rPr>
+          <w:rFonts w:ascii="Arial" w:hAnsi="Arial" w:cs="Arial"/>
+          <w:lang w:val="en-US"/>
         </w:rPr>
         <w:t>Bei den</w:t>
       </w:r>
@@ -1154,6 +1323,7 @@
           <w:bCs/>
           <w:sz w:val="28"/>
           <w:szCs w:val="28"/>
+          <w:lang w:val="en-US"/>
         </w:rPr>
       </w:pPr>
       <w:r>
@@ -1163,6 +1333,7 @@
           <w:bCs/>
           <w:sz w:val="28"/>
           <w:szCs w:val="28"/>
+          <w:lang w:val="en-US"/>
         </w:rPr>
         <w:t xml:space="preserve">Payment Channels </w:t>
       </w:r>
@@ -1172,6 +1343,7 @@
         <w:spacing w:line="360" w:lineRule="auto"/>
         <w:rPr>
           <w:rFonts w:ascii="Arial" w:hAnsi="Arial" w:cs="Arial"/>
+          <w:lang w:val="en-US"/>
         </w:rPr>
       </w:pPr>
     </w:p>
@@ -1226,14 +1398,6 @@
         <w:spacing w:line="360" w:lineRule="auto"/>
         <w:rPr>
           <w:rFonts w:ascii="Arial" w:hAnsi="Arial" w:cs="Arial"/>
-        </w:rPr>
-      </w:pPr>
-    </w:p>
-    <w:p>
-      <w:pPr>
-        <w:spacing w:line="360" w:lineRule="auto"/>
-        <w:rPr>
-          <w:rFonts w:ascii="Arial" w:hAnsi="Arial" w:cs="Arial"/>
           <w:b/>
           <w:bCs/>
           <w:sz w:val="28"/>
@@ -1248,6 +1412,94 @@
           <w:sz w:val="28"/>
           <w:szCs w:val="28"/>
         </w:rPr>
+        <w:t>Hindernisse</w:t>
+      </w:r>
+      <w:r>
+        <w:rPr>
+          <w:rFonts w:ascii="Arial" w:hAnsi="Arial" w:cs="Arial"/>
+          <w:b/>
+          <w:bCs/>
+          <w:sz w:val="28"/>
+          <w:szCs w:val="28"/>
+        </w:rPr>
+        <w:t xml:space="preserve"> bei der Implementierung</w:t>
+      </w:r>
+    </w:p>
+    <w:p>
+      <w:pPr>
+        <w:spacing w:line="360" w:lineRule="auto"/>
+        <w:rPr>
+          <w:rFonts w:ascii="Arial" w:hAnsi="Arial" w:cs="Arial"/>
+        </w:rPr>
+      </w:pPr>
+      <w:r>
+        <w:rPr>
+          <w:rFonts w:ascii="Arial" w:hAnsi="Arial" w:cs="Arial"/>
+        </w:rPr>
+        <w:t xml:space="preserve">Bei der Implementierung dieses Projekts sind wir auf Schwierigkeiten bzw. Hindernisse gestoßen. Ein großes Hindernis war hierbei die Payment Channels zu implementieren bzw. zu testen. Diese waren zu Beginn schwierig zu verstehen bzw. komplex zu implementieren, obwohl es hierbei viele Beispiel aus dem Internet gibt. </w:t>
+      </w:r>
+    </w:p>
+    <w:p>
+      <w:pPr>
+        <w:spacing w:line="360" w:lineRule="auto"/>
+        <w:rPr>
+          <w:rFonts w:ascii="Arial" w:hAnsi="Arial" w:cs="Arial"/>
+        </w:rPr>
+      </w:pPr>
+      <w:r>
+        <w:rPr>
+          <w:rFonts w:ascii="Arial" w:hAnsi="Arial" w:cs="Arial"/>
+        </w:rPr>
+        <w:t xml:space="preserve">Des </w:t>
+      </w:r>
+      <w:proofErr w:type="spellStart"/>
+      <w:r>
+        <w:rPr>
+          <w:rFonts w:ascii="Arial" w:hAnsi="Arial" w:cs="Arial"/>
+        </w:rPr>
+        <w:t>Weiteren</w:t>
+      </w:r>
+      <w:proofErr w:type="spellEnd"/>
+      <w:r>
+        <w:rPr>
+          <w:rFonts w:ascii="Arial" w:hAnsi="Arial" w:cs="Arial"/>
+        </w:rPr>
+        <w:t xml:space="preserve"> gab es Schwierigkeiten, passende Tests für die Smart </w:t>
+      </w:r>
+      <w:proofErr w:type="spellStart"/>
+      <w:r>
+        <w:rPr>
+          <w:rFonts w:ascii="Arial" w:hAnsi="Arial" w:cs="Arial"/>
+        </w:rPr>
+        <w:t>Contracts</w:t>
+      </w:r>
+      <w:proofErr w:type="spellEnd"/>
+      <w:r>
+        <w:rPr>
+          <w:rFonts w:ascii="Arial" w:hAnsi="Arial" w:cs="Arial"/>
+        </w:rPr>
+        <w:t xml:space="preserve"> und die Payment Channels zu schreiben. </w:t>
+      </w:r>
+    </w:p>
+    <w:p>
+      <w:pPr>
+        <w:spacing w:line="360" w:lineRule="auto"/>
+        <w:rPr>
+          <w:rFonts w:ascii="Arial" w:hAnsi="Arial" w:cs="Arial"/>
+          <w:b/>
+          <w:bCs/>
+          <w:sz w:val="28"/>
+          <w:szCs w:val="28"/>
+        </w:rPr>
+      </w:pPr>
+      <w:r>
+        <w:rPr>
+          <w:rFonts w:ascii="Arial" w:hAnsi="Arial" w:cs="Arial"/>
+          <w:b/>
+          <w:bCs/>
+          <w:sz w:val="28"/>
+          <w:szCs w:val="28"/>
+        </w:rPr>
         <w:t>Fazit</w:t>
       </w:r>
     </w:p>
@@ -1258,17 +1510,81 @@
           <w:rFonts w:ascii="Arial" w:hAnsi="Arial" w:cs="Arial"/>
         </w:rPr>
       </w:pPr>
-      <w:r>
-        <w:rPr>
-          <w:rFonts w:ascii="Arial" w:hAnsi="Arial" w:cs="Arial"/>
-        </w:rPr>
-        <w:t xml:space="preserve">Faircharger ist ein Projekt, dass mithilfe einer Blockchain das Ladesäulenproblem beheben soll und nebenbei noch ein Verdienst für die Anbieter darstellt. Eine Blockchain wurde hierbei verwendet, um über Payment Channels Zahlungen einfach und fair abwickeln zu können. </w:t>
-      </w:r>
-      <w:r>
-        <w:rPr>
-          <w:rFonts w:ascii="Arial" w:hAnsi="Arial" w:cs="Arial"/>
-        </w:rPr>
-        <w:t xml:space="preserve">Faires abwickeln bedeutet in diesem Zusammenhang, dass sowohl der Fahrer als auch der Ladesäulenbesitzer nicht durch boshafte Absichten des Anderen übers Ohr gehauen werden kann. Zudem sorgt der Payment Channel dafür, dass wenige zusätzliche Kosten durch das Zusammenführen der Transaktionen auf der Blockchain entstehen. Falls bei der Zahlung keine Blockchain verwendet werden würde, müsste sowohl der Fahrer als auch der Ladesäulenbesitzer darauf vertrauen, dass dieser Strom bzw. Geld im Gegenzug für den geladenen Strom erhalten. </w:t>
+      <w:proofErr w:type="spellStart"/>
+      <w:r>
+        <w:rPr>
+          <w:rFonts w:ascii="Arial" w:hAnsi="Arial" w:cs="Arial"/>
+        </w:rPr>
+        <w:t>Faircharger</w:t>
+      </w:r>
+      <w:proofErr w:type="spellEnd"/>
+      <w:r>
+        <w:rPr>
+          <w:rFonts w:ascii="Arial" w:hAnsi="Arial" w:cs="Arial"/>
+        </w:rPr>
+        <w:t xml:space="preserve"> ist ein Projekt, dass mithilfe einer </w:t>
+      </w:r>
+      <w:proofErr w:type="spellStart"/>
+      <w:r>
+        <w:rPr>
+          <w:rFonts w:ascii="Arial" w:hAnsi="Arial" w:cs="Arial"/>
+        </w:rPr>
+        <w:t>Blockchain</w:t>
+      </w:r>
+      <w:proofErr w:type="spellEnd"/>
+      <w:r>
+        <w:rPr>
+          <w:rFonts w:ascii="Arial" w:hAnsi="Arial" w:cs="Arial"/>
+        </w:rPr>
+        <w:t xml:space="preserve"> das Ladesäulenproblem beheben soll und nebenbei noch ein Verdienst für die Anbieter darstellt. Eine </w:t>
+      </w:r>
+      <w:proofErr w:type="spellStart"/>
+      <w:r>
+        <w:rPr>
+          <w:rFonts w:ascii="Arial" w:hAnsi="Arial" w:cs="Arial"/>
+        </w:rPr>
+        <w:t>Blockchain</w:t>
+      </w:r>
+      <w:proofErr w:type="spellEnd"/>
+      <w:r>
+        <w:rPr>
+          <w:rFonts w:ascii="Arial" w:hAnsi="Arial" w:cs="Arial"/>
+        </w:rPr>
+        <w:t xml:space="preserve"> wurde hierbei verwendet, um über Payment Channels Zahlungen einfach und fair abwickeln zu können. </w:t>
+      </w:r>
+      <w:r>
+        <w:rPr>
+          <w:rFonts w:ascii="Arial" w:hAnsi="Arial" w:cs="Arial"/>
+        </w:rPr>
+        <w:t xml:space="preserve">Faires abwickeln bedeutet in diesem Zusammenhang, dass sowohl der Fahrer als auch der Ladesäulenbesitzer nicht durch boshafte Absichten des Anderen übers Ohr gehauen werden kann. Zudem sorgt der Payment Channel dafür, dass wenige zusätzliche Kosten durch das Zusammenführen der Transaktionen auf der </w:t>
+      </w:r>
+      <w:proofErr w:type="spellStart"/>
+      <w:r>
+        <w:rPr>
+          <w:rFonts w:ascii="Arial" w:hAnsi="Arial" w:cs="Arial"/>
+        </w:rPr>
+        <w:t>Blockchain</w:t>
+      </w:r>
+      <w:proofErr w:type="spellEnd"/>
+      <w:r>
+        <w:rPr>
+          <w:rFonts w:ascii="Arial" w:hAnsi="Arial" w:cs="Arial"/>
+        </w:rPr>
+        <w:t xml:space="preserve"> entstehen. Falls bei der Zahlung keine </w:t>
+      </w:r>
+      <w:proofErr w:type="spellStart"/>
+      <w:r>
+        <w:rPr>
+          <w:rFonts w:ascii="Arial" w:hAnsi="Arial" w:cs="Arial"/>
+        </w:rPr>
+        <w:t>Blockchain</w:t>
+      </w:r>
+      <w:proofErr w:type="spellEnd"/>
+      <w:r>
+        <w:rPr>
+          <w:rFonts w:ascii="Arial" w:hAnsi="Arial" w:cs="Arial"/>
+        </w:rPr>
+        <w:t xml:space="preserve"> verwendet werden würde, müsste sowohl der Fahrer als auch der Ladesäulenbesitzer darauf vertrauen, dass dieser Strom bzw. Geld im Gegenzug für den geladenen Strom erhalten. </w:t>
       </w:r>
     </w:p>
     <w:p>
@@ -1280,7 +1596,8 @@
       </w:pPr>
     </w:p>
     <w:sectPr>
-      <w:footerReference w:type="default" r:id="rId17"/>
+      <w:headerReference w:type="default" r:id="rId17"/>
+      <w:footerReference w:type="default" r:id="rId18"/>
       <w:pgSz w:w="11900" w:h="16840"/>
       <w:pgMar w:top="1417" w:right="1417" w:bottom="1134" w:left="1417" w:header="708" w:footer="708" w:gutter="0"/>
       <w:cols w:space="708"/>
@@ -1368,6 +1685,55 @@
     </w:p>
   </w:footnote>
 </w:footnotes>
+</file>
+
+<file path=word/header1.xml><?xml version="1.0" encoding="utf-8"?>
+<w:hdr xmlns:wpc="http://schemas.microsoft.com/office/word/2010/wordprocessingCanvas" xmlns:cx="http://schemas.microsoft.com/office/drawing/2014/chartex" xmlns:cx1="http://schemas.microsoft.com/office/drawing/2015/9/8/chartex" xmlns:cx2="http://schemas.microsoft.com/office/drawing/2015/10/21/chartex" xmlns:cx3="http://schemas.microsoft.com/office/drawing/2016/5/9/chartex" xmlns:cx4="http://schemas.microsoft.com/office/drawing/2016/5/10/chartex" xmlns:cx5="http://schemas.microsoft.com/office/drawing/2016/5/11/chartex" xmlns:cx6="http://schemas.microsoft.com/office/drawing/2016/5/12/chartex" xmlns:cx7="http://schemas.microsoft.com/office/drawing/2016/5/13/chartex" xmlns:cx8="http://schemas.microsoft.com/office/drawing/2016/5/14/chartex" xmlns:mc="http://schemas.openxmlformats.org/markup-compatibility/2006" xmlns:aink="http://schemas.microsoft.com/office/drawing/2016/ink" xmlns:am3d="http://schemas.microsoft.com/office/drawing/2017/model3d" xmlns:o="urn:schemas-microsoft-com:office:office" xmlns:r="http://schemas.openxmlformats.org/officeDocument/2006/relationships" xmlns:m="http://schemas.openxmlformats.org/officeDocument/2006/math" xmlns:v="urn:schemas-microsoft-com:vml" xmlns:wp14="http://schemas.microsoft.com/office/word/2010/wordprocessingDrawing" xmlns:wp="http://schemas.openxmlformats.org/drawingml/2006/wordprocessingDrawing" xmlns:w10="urn:schemas-microsoft-com:office:word" xmlns:w="http://schemas.openxmlformats.org/wordprocessingml/2006/main" xmlns:w14="http://schemas.microsoft.com/office/word/2010/wordml" xmlns:w15="http://schemas.microsoft.com/office/word/2012/wordml" xmlns:w16cid="http://schemas.microsoft.com/office/word/2016/wordml/cid" xmlns:w16se="http://schemas.microsoft.com/office/word/2015/wordml/symex" xmlns:wpg="http://schemas.microsoft.com/office/word/2010/wordprocessingGroup" xmlns:wpi="http://schemas.microsoft.com/office/word/2010/wordprocessingInk" xmlns:wne="http://schemas.microsoft.com/office/word/2006/wordml" xmlns:wps="http://schemas.microsoft.com/office/word/2010/wordprocessingShape" mc:Ignorable="w14 w15 w16se w16cid wp14">
+  <w:p>
+    <w:pPr>
+      <w:pStyle w:val="Kopfzeile"/>
+    </w:pPr>
+    <w:proofErr w:type="spellStart"/>
+    <w:r>
+      <w:t>Blockchain</w:t>
+    </w:r>
+    <w:proofErr w:type="spellEnd"/>
+    <w:r>
+      <w:t>-Projekt</w:t>
+    </w:r>
+    <w:r>
+      <w:tab/>
+    </w:r>
+    <w:r>
+      <w:tab/>
+      <w:t>4622546</w:t>
+    </w:r>
+  </w:p>
+  <w:p>
+    <w:pPr>
+      <w:pStyle w:val="Kopfzeile"/>
+    </w:pPr>
+    <w:r>
+      <w:tab/>
+    </w:r>
+    <w:r>
+      <w:tab/>
+      <w:t>805066</w:t>
+    </w:r>
+  </w:p>
+  <w:p>
+    <w:pPr>
+      <w:pStyle w:val="Kopfzeile"/>
+    </w:pPr>
+    <w:r>
+      <w:tab/>
+    </w:r>
+    <w:r>
+      <w:tab/>
+      <w:t>32781798</w:t>
+    </w:r>
+  </w:p>
+</w:hdr>
 </file>
 
 <file path=word/styles.xml><?xml version="1.0" encoding="utf-8"?>
@@ -1768,6 +2134,7 @@
   <w:style w:type="character" w:default="1" w:styleId="Absatz-Standardschriftart">
     <w:name w:val="Default Paragraph Font"/>
     <w:uiPriority w:val="1"/>
+    <w:semiHidden/>
     <w:unhideWhenUsed/>
   </w:style>
   <w:style w:type="table" w:default="1" w:styleId="NormaleTabelle">
@@ -2136,7 +2503,7 @@
 </file>
 
 <file path=customXml/itemProps1.xml><?xml version="1.0" encoding="utf-8"?>
-<ds:datastoreItem xmlns:ds="http://schemas.openxmlformats.org/officeDocument/2006/customXml" ds:itemID="{43F7CCCC-4E40-A647-8C2C-2B107286A6E7}">
+<ds:datastoreItem xmlns:ds="http://schemas.openxmlformats.org/officeDocument/2006/customXml" ds:itemID="{BF0AD782-20CA-2E4D-9FBD-DF05167C8ED3}">
   <ds:schemaRefs>
     <ds:schemaRef ds:uri="http://schemas.openxmlformats.org/officeDocument/2006/bibliography"/>
   </ds:schemaRefs>

</xml_diff>

<commit_message>
Added Grafiks and Icons to doku
</commit_message>
<xml_diff>
--- a/Faircharger Dokumentation.docx
+++ b/Faircharger Dokumentation.docx
@@ -210,6 +210,8 @@
         </w:rPr>
         <w:t xml:space="preserve">Ablauf </w:t>
       </w:r>
+      <w:bookmarkStart w:id="0" w:name="_GoBack"/>
+      <w:bookmarkEnd w:id="0"/>
     </w:p>
     <w:p>
       <w:pPr>
@@ -463,7 +465,6 @@
           <w:rFonts w:ascii="Arial" w:hAnsi="Arial" w:cs="Arial"/>
           <w:noProof/>
         </w:rPr>
-        <w:lastRenderedPageBreak/>
         <mc:AlternateContent>
           <mc:Choice Requires="wpg">
             <w:drawing>
@@ -1162,15 +1163,7 @@
         <w:rPr>
           <w:rFonts w:ascii="Arial" w:hAnsi="Arial" w:cs="Arial"/>
         </w:rPr>
-        <w:t>Nachdem der Ladev</w:t>
-      </w:r>
-      <w:bookmarkStart w:id="0" w:name="_GoBack"/>
-      <w:bookmarkEnd w:id="0"/>
-      <w:r>
-        <w:rPr>
-          <w:rFonts w:ascii="Arial" w:hAnsi="Arial" w:cs="Arial"/>
-        </w:rPr>
-        <w:t xml:space="preserve">organg abgeschlossen wurde wird der Payment Channel geschlossen und alle </w:t>
+        <w:t xml:space="preserve">Nachdem der Ladevorgang abgeschlossen wurde wird der Payment Channel geschlossen und alle </w:t>
       </w:r>
       <w:r>
         <w:rPr>
@@ -1198,6 +1191,296 @@
         </w:rPr>
         <w:t xml:space="preserve"> zusammengeführt. </w:t>
       </w:r>
+    </w:p>
+    <w:p>
+      <w:pPr>
+        <w:spacing w:line="360" w:lineRule="auto"/>
+        <w:rPr>
+          <w:rFonts w:ascii="Arial" w:hAnsi="Arial" w:cs="Arial"/>
+        </w:rPr>
+      </w:pPr>
+      <w:r>
+        <w:rPr>
+          <w:rFonts w:ascii="Arial" w:hAnsi="Arial" w:cs="Arial"/>
+          <w:noProof/>
+        </w:rPr>
+        <w:lastRenderedPageBreak/>
+        <w:drawing>
+          <wp:anchor distT="0" distB="0" distL="114300" distR="114300" simplePos="0" relativeHeight="251668480" behindDoc="1" locked="0" layoutInCell="1" allowOverlap="1" wp14:anchorId="2B0784B7">
+            <wp:simplePos x="0" y="0"/>
+            <wp:positionH relativeFrom="column">
+              <wp:posOffset>3281585</wp:posOffset>
+            </wp:positionH>
+            <wp:positionV relativeFrom="paragraph">
+              <wp:posOffset>1270</wp:posOffset>
+            </wp:positionV>
+            <wp:extent cx="914400" cy="914400"/>
+            <wp:effectExtent l="0" t="0" r="0" b="0"/>
+            <wp:wrapNone/>
+            <wp:docPr id="4" name="Grafik 4" descr="Datenbank"/>
+            <wp:cNvGraphicFramePr>
+              <a:graphicFrameLocks xmlns:a="http://schemas.openxmlformats.org/drawingml/2006/main" noChangeAspect="1"/>
+            </wp:cNvGraphicFramePr>
+            <a:graphic xmlns:a="http://schemas.openxmlformats.org/drawingml/2006/main">
+              <a:graphicData uri="http://schemas.openxmlformats.org/drawingml/2006/picture">
+                <pic:pic xmlns:pic="http://schemas.openxmlformats.org/drawingml/2006/picture">
+                  <pic:nvPicPr>
+                    <pic:cNvPr id="4" name="mediafile_rjU4Yy.svg"/>
+                    <pic:cNvPicPr/>
+                  </pic:nvPicPr>
+                  <pic:blipFill>
+                    <a:blip r:embed="rId17">
+                      <a:extLst>
+                        <a:ext uri="{28A0092B-C50C-407E-A947-70E740481C1C}">
+                          <a14:useLocalDpi xmlns:a14="http://schemas.microsoft.com/office/drawing/2010/main" val="0"/>
+                        </a:ext>
+                        <a:ext uri="{96DAC541-7B7A-43D3-8B79-37D633B846F1}">
+                          <asvg:svgBlip xmlns:asvg="http://schemas.microsoft.com/office/drawing/2016/SVG/main" r:embed="rId18"/>
+                        </a:ext>
+                      </a:extLst>
+                    </a:blip>
+                    <a:stretch>
+                      <a:fillRect/>
+                    </a:stretch>
+                  </pic:blipFill>
+                  <pic:spPr>
+                    <a:xfrm>
+                      <a:off x="0" y="0"/>
+                      <a:ext cx="914400" cy="914400"/>
+                    </a:xfrm>
+                    <a:prstGeom prst="rect">
+                      <a:avLst/>
+                    </a:prstGeom>
+                  </pic:spPr>
+                </pic:pic>
+              </a:graphicData>
+            </a:graphic>
+            <wp14:sizeRelH relativeFrom="page">
+              <wp14:pctWidth>0</wp14:pctWidth>
+            </wp14:sizeRelH>
+            <wp14:sizeRelV relativeFrom="page">
+              <wp14:pctHeight>0</wp14:pctHeight>
+            </wp14:sizeRelV>
+          </wp:anchor>
+        </w:drawing>
+      </w:r>
+    </w:p>
+    <w:p>
+      <w:pPr>
+        <w:spacing w:line="360" w:lineRule="auto"/>
+        <w:rPr>
+          <w:rFonts w:ascii="Arial" w:hAnsi="Arial" w:cs="Arial"/>
+          <w:b/>
+          <w:bCs/>
+        </w:rPr>
+      </w:pPr>
+      <w:r>
+        <w:rPr>
+          <w:rFonts w:ascii="Arial" w:hAnsi="Arial" w:cs="Arial"/>
+          <w:b/>
+          <w:bCs/>
+          <w:noProof/>
+        </w:rPr>
+        <mc:AlternateContent>
+          <mc:Choice Requires="wps">
+            <w:drawing>
+              <wp:anchor distT="0" distB="0" distL="114300" distR="114300" simplePos="0" relativeHeight="251669504" behindDoc="0" locked="0" layoutInCell="1" allowOverlap="1">
+                <wp:simplePos x="0" y="0"/>
+                <wp:positionH relativeFrom="column">
+                  <wp:posOffset>911913</wp:posOffset>
+                </wp:positionH>
+                <wp:positionV relativeFrom="paragraph">
+                  <wp:posOffset>207787</wp:posOffset>
+                </wp:positionV>
+                <wp:extent cx="2324456" cy="769122"/>
+                <wp:effectExtent l="12700" t="38100" r="25400" b="18415"/>
+                <wp:wrapNone/>
+                <wp:docPr id="5" name="Gerade Verbindung mit Pfeil 5"/>
+                <wp:cNvGraphicFramePr/>
+                <a:graphic xmlns:a="http://schemas.openxmlformats.org/drawingml/2006/main">
+                  <a:graphicData uri="http://schemas.microsoft.com/office/word/2010/wordprocessingShape">
+                    <wps:wsp>
+                      <wps:cNvCnPr/>
+                      <wps:spPr>
+                        <a:xfrm flipV="1">
+                          <a:off x="0" y="0"/>
+                          <a:ext cx="2324456" cy="769122"/>
+                        </a:xfrm>
+                        <a:prstGeom prst="straightConnector1">
+                          <a:avLst/>
+                        </a:prstGeom>
+                        <a:ln w="25400">
+                          <a:solidFill>
+                            <a:schemeClr val="tx1"/>
+                          </a:solidFill>
+                          <a:tailEnd type="triangle"/>
+                        </a:ln>
+                      </wps:spPr>
+                      <wps:style>
+                        <a:lnRef idx="1">
+                          <a:schemeClr val="accent1"/>
+                        </a:lnRef>
+                        <a:fillRef idx="0">
+                          <a:schemeClr val="accent1"/>
+                        </a:fillRef>
+                        <a:effectRef idx="0">
+                          <a:schemeClr val="accent1"/>
+                        </a:effectRef>
+                        <a:fontRef idx="minor">
+                          <a:schemeClr val="tx1"/>
+                        </a:fontRef>
+                      </wps:style>
+                      <wps:bodyPr/>
+                    </wps:wsp>
+                  </a:graphicData>
+                </a:graphic>
+              </wp:anchor>
+            </w:drawing>
+          </mc:Choice>
+          <mc:Fallback>
+            <w:pict>
+              <v:shapetype w14:anchorId="2E9BFD8A" id="_x0000_t32" coordsize="21600,21600" o:spt="32" o:oned="t" path="m,l21600,21600e" filled="f">
+                <v:path arrowok="t" fillok="f" o:connecttype="none"/>
+                <o:lock v:ext="edit" shapetype="t"/>
+              </v:shapetype>
+              <v:shape id="Gerade Verbindung mit Pfeil 5" o:spid="_x0000_s1026" type="#_x0000_t32" style="position:absolute;margin-left:71.8pt;margin-top:16.35pt;width:183.05pt;height:60.55pt;flip:y;z-index:251669504;visibility:visible;mso-wrap-style:square;mso-wrap-distance-left:9pt;mso-wrap-distance-top:0;mso-wrap-distance-right:9pt;mso-wrap-distance-bottom:0;mso-position-horizontal:absolute;mso-position-horizontal-relative:text;mso-position-vertical:absolute;mso-position-vertical-relative:text" o:gfxdata="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" strokecolor="black [3213]" strokeweight="2pt">
+                <v:stroke endarrow="block" joinstyle="miter"/>
+              </v:shape>
+            </w:pict>
+          </mc:Fallback>
+        </mc:AlternateContent>
+      </w:r>
+    </w:p>
+    <w:p>
+      <w:pPr>
+        <w:spacing w:line="360" w:lineRule="auto"/>
+        <w:rPr>
+          <w:rFonts w:ascii="Arial" w:hAnsi="Arial" w:cs="Arial"/>
+          <w:b/>
+          <w:bCs/>
+        </w:rPr>
+      </w:pPr>
+    </w:p>
+    <w:p>
+      <w:pPr>
+        <w:spacing w:line="360" w:lineRule="auto"/>
+        <w:rPr>
+          <w:rFonts w:ascii="Arial" w:hAnsi="Arial" w:cs="Arial"/>
+          <w:b/>
+          <w:bCs/>
+        </w:rPr>
+      </w:pPr>
+      <w:r>
+        <w:rPr>
+          <w:noProof/>
+        </w:rPr>
+        <w:drawing>
+          <wp:anchor distT="0" distB="0" distL="114300" distR="114300" simplePos="0" relativeHeight="251667456" behindDoc="0" locked="0" layoutInCell="1" allowOverlap="1" wp14:anchorId="24B0AD67" wp14:editId="28F8FB72">
+            <wp:simplePos x="0" y="0"/>
+            <wp:positionH relativeFrom="column">
+              <wp:posOffset>0</wp:posOffset>
+            </wp:positionH>
+            <wp:positionV relativeFrom="paragraph">
+              <wp:posOffset>125095</wp:posOffset>
+            </wp:positionV>
+            <wp:extent cx="914400" cy="914400"/>
+            <wp:effectExtent l="0" t="0" r="0" b="0"/>
+            <wp:wrapNone/>
+            <wp:docPr id="3" name="Grafik 3"/>
+            <wp:cNvGraphicFramePr>
+              <a:graphicFrameLocks xmlns:a="http://schemas.openxmlformats.org/drawingml/2006/main" noChangeAspect="1"/>
+            </wp:cNvGraphicFramePr>
+            <a:graphic xmlns:a="http://schemas.openxmlformats.org/drawingml/2006/main">
+              <a:graphicData uri="http://schemas.openxmlformats.org/drawingml/2006/picture">
+                <pic:pic xmlns:pic="http://schemas.openxmlformats.org/drawingml/2006/picture">
+                  <pic:nvPicPr>
+                    <pic:cNvPr id="11" name="Grafik 11"/>
+                    <pic:cNvPicPr>
+                      <a:picLocks noChangeAspect="1"/>
+                    </pic:cNvPicPr>
+                  </pic:nvPicPr>
+                  <pic:blipFill>
+                    <a:blip r:embed="rId7" cstate="print">
+                      <a:extLst>
+                        <a:ext uri="{28A0092B-C50C-407E-A947-70E740481C1C}">
+                          <a14:useLocalDpi xmlns:a14="http://schemas.microsoft.com/office/drawing/2010/main" val="0"/>
+                        </a:ext>
+                      </a:extLst>
+                    </a:blip>
+                    <a:srcRect/>
+                    <a:stretch>
+                      <a:fillRect/>
+                    </a:stretch>
+                  </pic:blipFill>
+                  <pic:spPr bwMode="auto">
+                    <a:xfrm>
+                      <a:off x="0" y="0"/>
+                      <a:ext cx="914400" cy="914400"/>
+                    </a:xfrm>
+                    <a:prstGeom prst="rect">
+                      <a:avLst/>
+                    </a:prstGeom>
+                    <a:noFill/>
+                    <a:ln>
+                      <a:noFill/>
+                    </a:ln>
+                  </pic:spPr>
+                </pic:pic>
+              </a:graphicData>
+            </a:graphic>
+          </wp:anchor>
+        </w:drawing>
+      </w:r>
+    </w:p>
+    <w:p>
+      <w:pPr>
+        <w:spacing w:line="360" w:lineRule="auto"/>
+        <w:rPr>
+          <w:rFonts w:ascii="Arial" w:hAnsi="Arial" w:cs="Arial"/>
+          <w:b/>
+          <w:bCs/>
+        </w:rPr>
+      </w:pPr>
+    </w:p>
+    <w:p>
+      <w:pPr>
+        <w:spacing w:line="360" w:lineRule="auto"/>
+        <w:rPr>
+          <w:rFonts w:ascii="Arial" w:hAnsi="Arial" w:cs="Arial"/>
+          <w:b/>
+          <w:bCs/>
+        </w:rPr>
+      </w:pPr>
+    </w:p>
+    <w:p>
+      <w:pPr>
+        <w:spacing w:line="360" w:lineRule="auto"/>
+        <w:rPr>
+          <w:rFonts w:ascii="Arial" w:hAnsi="Arial" w:cs="Arial"/>
+          <w:b/>
+          <w:bCs/>
+        </w:rPr>
+      </w:pPr>
+    </w:p>
+    <w:p>
+      <w:pPr>
+        <w:spacing w:line="360" w:lineRule="auto"/>
+        <w:rPr>
+          <w:rFonts w:ascii="Arial" w:hAnsi="Arial" w:cs="Arial"/>
+          <w:b/>
+          <w:bCs/>
+        </w:rPr>
+      </w:pPr>
+    </w:p>
+    <w:p>
+      <w:pPr>
+        <w:spacing w:line="360" w:lineRule="auto"/>
+        <w:rPr>
+          <w:rFonts w:ascii="Arial" w:hAnsi="Arial" w:cs="Arial"/>
+          <w:b/>
+          <w:bCs/>
+        </w:rPr>
+      </w:pPr>
     </w:p>
     <w:p>
       <w:pPr>
@@ -1228,50 +1511,389 @@
           <w:sz w:val="28"/>
           <w:szCs w:val="28"/>
         </w:rPr>
-        <w:t xml:space="preserve">Problem </w:t>
-      </w:r>
-    </w:p>
-    <w:p>
-      <w:pPr>
-        <w:spacing w:line="360" w:lineRule="auto"/>
-        <w:rPr>
-          <w:rFonts w:ascii="Arial" w:hAnsi="Arial" w:cs="Arial"/>
-        </w:rPr>
-      </w:pPr>
+        <w:t xml:space="preserve">Payment Channels </w:t>
+      </w:r>
+    </w:p>
+    <w:p>
+      <w:pPr>
+        <w:spacing w:line="360" w:lineRule="auto"/>
+        <w:rPr>
+          <w:rFonts w:ascii="Arial" w:hAnsi="Arial" w:cs="Arial"/>
+        </w:rPr>
+      </w:pPr>
+      <w:r>
+        <w:rPr>
+          <w:rFonts w:ascii="Arial" w:hAnsi="Arial" w:cs="Arial"/>
+        </w:rPr>
+        <w:t xml:space="preserve">Bei der Implementierung des </w:t>
+      </w:r>
+      <w:proofErr w:type="spellStart"/>
+      <w:r>
+        <w:rPr>
+          <w:rFonts w:ascii="Arial" w:hAnsi="Arial" w:cs="Arial"/>
+        </w:rPr>
+        <w:t>Fairchargers</w:t>
+      </w:r>
+      <w:proofErr w:type="spellEnd"/>
+      <w:r>
+        <w:rPr>
+          <w:rFonts w:ascii="Arial" w:hAnsi="Arial" w:cs="Arial"/>
+        </w:rPr>
+        <w:t xml:space="preserve"> werden Payment Channels benutzt. Payment Channels sind off-</w:t>
+      </w:r>
+      <w:proofErr w:type="spellStart"/>
+      <w:r>
+        <w:rPr>
+          <w:rFonts w:ascii="Arial" w:hAnsi="Arial" w:cs="Arial"/>
+        </w:rPr>
+        <w:t>chain</w:t>
+      </w:r>
+      <w:proofErr w:type="spellEnd"/>
+      <w:r>
+        <w:rPr>
+          <w:rFonts w:ascii="Arial" w:hAnsi="Arial" w:cs="Arial"/>
+        </w:rPr>
+        <w:t xml:space="preserve"> Payment Networks, die es erlauben mehrere Transaktionen als eine Zusammenzufassen. Durch die Zusammenfassung werden viele Transaktionskosten, was der Hauptvorteil der Payment Channels darstellt. Zudem ermöglichen Payment Channels durch die Bündelung eine schnellere und private Transaktion. </w:t>
+      </w:r>
+    </w:p>
+    <w:p>
+      <w:pPr>
+        <w:spacing w:line="360" w:lineRule="auto"/>
+        <w:rPr>
+          <w:rFonts w:ascii="Arial" w:hAnsi="Arial" w:cs="Arial"/>
+        </w:rPr>
+      </w:pPr>
+      <w:r>
+        <w:rPr>
+          <w:rFonts w:ascii="Arial" w:hAnsi="Arial" w:cs="Arial"/>
+        </w:rPr>
+        <w:t xml:space="preserve">Für den </w:t>
+      </w:r>
+      <w:proofErr w:type="spellStart"/>
+      <w:r>
+        <w:rPr>
+          <w:rFonts w:ascii="Arial" w:hAnsi="Arial" w:cs="Arial"/>
+        </w:rPr>
+        <w:t>Faircharger</w:t>
+      </w:r>
+      <w:proofErr w:type="spellEnd"/>
+      <w:r>
+        <w:rPr>
+          <w:rFonts w:ascii="Arial" w:hAnsi="Arial" w:cs="Arial"/>
+        </w:rPr>
+        <w:t xml:space="preserve"> werden hierbei unidirektionale Payment Channels verwendet, daher beschränken wir uns auf dies. </w:t>
+      </w:r>
+    </w:p>
+    <w:p>
+      <w:pPr>
+        <w:spacing w:line="360" w:lineRule="auto"/>
+        <w:rPr>
+          <w:rFonts w:ascii="Arial" w:hAnsi="Arial" w:cs="Arial"/>
+        </w:rPr>
+      </w:pPr>
+    </w:p>
+    <w:p>
+      <w:pPr>
+        <w:spacing w:line="360" w:lineRule="auto"/>
+        <w:rPr>
+          <w:rFonts w:ascii="Arial" w:hAnsi="Arial" w:cs="Arial"/>
+          <w:b/>
+          <w:bCs/>
+        </w:rPr>
+      </w:pPr>
+      <w:r>
+        <w:rPr>
+          <w:rFonts w:ascii="Arial" w:hAnsi="Arial" w:cs="Arial"/>
+          <w:b/>
+          <w:bCs/>
+        </w:rPr>
+        <w:t xml:space="preserve">Funktion   </w:t>
+      </w:r>
+    </w:p>
+    <w:p>
+      <w:pPr>
+        <w:spacing w:line="360" w:lineRule="auto"/>
+        <w:rPr>
+          <w:rFonts w:ascii="Arial" w:hAnsi="Arial" w:cs="Arial"/>
+        </w:rPr>
+      </w:pPr>
+      <w:r>
+        <w:rPr>
+          <w:rFonts w:ascii="Arial" w:hAnsi="Arial" w:cs="Arial"/>
+        </w:rPr>
+        <w:t xml:space="preserve">Bei unidirektionalen Payment Channels legt der Sender einen Smart </w:t>
+      </w:r>
+      <w:proofErr w:type="spellStart"/>
+      <w:r>
+        <w:rPr>
+          <w:rFonts w:ascii="Arial" w:hAnsi="Arial" w:cs="Arial"/>
+        </w:rPr>
+        <w:t>Contract</w:t>
+      </w:r>
+      <w:proofErr w:type="spellEnd"/>
+      <w:r>
+        <w:rPr>
+          <w:rFonts w:ascii="Arial" w:hAnsi="Arial" w:cs="Arial"/>
+        </w:rPr>
+        <w:t xml:space="preserve"> aus und öffnet hierdurch den Payment Channel zwischen ihm und einem Empfänger. Danach sendet der Sender mehrere „</w:t>
+      </w:r>
+      <w:proofErr w:type="spellStart"/>
+      <w:r>
+        <w:rPr>
+          <w:rFonts w:ascii="Arial" w:hAnsi="Arial" w:cs="Arial"/>
+        </w:rPr>
+        <w:t>signed</w:t>
+      </w:r>
+      <w:proofErr w:type="spellEnd"/>
+      <w:r>
+        <w:rPr>
+          <w:rFonts w:ascii="Arial" w:hAnsi="Arial" w:cs="Arial"/>
+        </w:rPr>
+        <w:t xml:space="preserve"> </w:t>
+      </w:r>
+      <w:proofErr w:type="spellStart"/>
+      <w:r>
+        <w:rPr>
+          <w:rFonts w:ascii="Arial" w:hAnsi="Arial" w:cs="Arial"/>
+        </w:rPr>
+        <w:t>Payments</w:t>
+      </w:r>
+      <w:proofErr w:type="spellEnd"/>
+      <w:r>
+        <w:rPr>
+          <w:rFonts w:ascii="Arial" w:hAnsi="Arial" w:cs="Arial"/>
+        </w:rPr>
+        <w:t xml:space="preserve">“, mit einem festgelegten Betrag an den Empfänger. Die </w:t>
+      </w:r>
+      <w:proofErr w:type="spellStart"/>
+      <w:r>
+        <w:rPr>
+          <w:rFonts w:ascii="Arial" w:hAnsi="Arial" w:cs="Arial"/>
+        </w:rPr>
+        <w:t>signed</w:t>
+      </w:r>
+      <w:proofErr w:type="spellEnd"/>
+      <w:r>
+        <w:rPr>
+          <w:rFonts w:ascii="Arial" w:hAnsi="Arial" w:cs="Arial"/>
+        </w:rPr>
+        <w:t xml:space="preserve"> </w:t>
+      </w:r>
+      <w:proofErr w:type="spellStart"/>
+      <w:r>
+        <w:rPr>
+          <w:rFonts w:ascii="Arial" w:hAnsi="Arial" w:cs="Arial"/>
+        </w:rPr>
+        <w:t>Payments</w:t>
+      </w:r>
+      <w:proofErr w:type="spellEnd"/>
+      <w:r>
+        <w:rPr>
+          <w:rFonts w:ascii="Arial" w:hAnsi="Arial" w:cs="Arial"/>
+        </w:rPr>
+        <w:t xml:space="preserve"> werden hierbei nicht über die Chain an den Empfänger gesendet, sondern laufen über ein eigenes Netzwerk. Dadurch müssen die Transaktionen vorerst nicht auf der </w:t>
+      </w:r>
+      <w:proofErr w:type="spellStart"/>
+      <w:r>
+        <w:rPr>
+          <w:rFonts w:ascii="Arial" w:hAnsi="Arial" w:cs="Arial"/>
+        </w:rPr>
+        <w:t>Blockchain</w:t>
+      </w:r>
+      <w:proofErr w:type="spellEnd"/>
+      <w:r>
+        <w:rPr>
+          <w:rFonts w:ascii="Arial" w:hAnsi="Arial" w:cs="Arial"/>
+        </w:rPr>
+        <w:t xml:space="preserve"> zusammengeführt werden. Nachdem der Empfänger alle nötigen </w:t>
+      </w:r>
+      <w:r>
+        <w:rPr>
+          <w:rFonts w:ascii="Arial" w:hAnsi="Arial" w:cs="Arial"/>
+        </w:rPr>
+        <w:t xml:space="preserve">Transaktionen erhalten hat, schließt dieser den Payment Channel. Daraufhin werden alle bis dahin gesendeten </w:t>
+      </w:r>
+      <w:proofErr w:type="spellStart"/>
+      <w:r>
+        <w:rPr>
+          <w:rFonts w:ascii="Arial" w:hAnsi="Arial" w:cs="Arial"/>
+        </w:rPr>
+        <w:t>signed</w:t>
+      </w:r>
+      <w:proofErr w:type="spellEnd"/>
+      <w:r>
+        <w:rPr>
+          <w:rFonts w:ascii="Arial" w:hAnsi="Arial" w:cs="Arial"/>
+        </w:rPr>
+        <w:t xml:space="preserve"> </w:t>
+      </w:r>
+      <w:proofErr w:type="spellStart"/>
+      <w:r>
+        <w:rPr>
+          <w:rFonts w:ascii="Arial" w:hAnsi="Arial" w:cs="Arial"/>
+        </w:rPr>
+        <w:t>Payments</w:t>
+      </w:r>
+      <w:proofErr w:type="spellEnd"/>
+      <w:r>
+        <w:rPr>
+          <w:rFonts w:ascii="Arial" w:hAnsi="Arial" w:cs="Arial"/>
+        </w:rPr>
+        <w:t xml:space="preserve"> auf der </w:t>
+      </w:r>
+      <w:proofErr w:type="spellStart"/>
+      <w:r>
+        <w:rPr>
+          <w:rFonts w:ascii="Arial" w:hAnsi="Arial" w:cs="Arial"/>
+        </w:rPr>
+        <w:t>Blockchain</w:t>
+      </w:r>
+      <w:proofErr w:type="spellEnd"/>
+      <w:r>
+        <w:rPr>
+          <w:rFonts w:ascii="Arial" w:hAnsi="Arial" w:cs="Arial"/>
+        </w:rPr>
+        <w:t xml:space="preserve"> als eine Transaktion zusammengeführt. Hierdurch wird die Privatsphäre geschützt, da keine Historie aus den Transaktionen herausgefunden werden kann, da nur die finale Bilanz zusammengeführt wird. Des </w:t>
+      </w:r>
+      <w:proofErr w:type="spellStart"/>
+      <w:r>
+        <w:rPr>
+          <w:rFonts w:ascii="Arial" w:hAnsi="Arial" w:cs="Arial"/>
+        </w:rPr>
+        <w:t>Weiteren</w:t>
+      </w:r>
+      <w:proofErr w:type="spellEnd"/>
+      <w:r>
+        <w:rPr>
+          <w:rFonts w:ascii="Arial" w:hAnsi="Arial" w:cs="Arial"/>
+        </w:rPr>
+        <w:t xml:space="preserve"> wird durch das nur einmalige Zusammenführen eine Schnelligkeit der Transaktionen </w:t>
+      </w:r>
       <w:r>
         <w:rPr>
           <w:rFonts w:ascii="Arial" w:hAnsi="Arial" w:cs="Arial"/>
         </w:rPr>
         <w:lastRenderedPageBreak/>
-        <w:t xml:space="preserve">Im schlimmsten Fall zahlt der Elektrofahrzeug Besitzer </w:t>
-      </w:r>
-      <w:proofErr w:type="gramStart"/>
-      <w:r>
-        <w:rPr>
-          <w:rFonts w:ascii="Arial" w:hAnsi="Arial" w:cs="Arial"/>
-        </w:rPr>
-        <w:t>1 mal</w:t>
-      </w:r>
-      <w:proofErr w:type="gramEnd"/>
-      <w:r>
-        <w:rPr>
-          <w:rFonts w:ascii="Arial" w:hAnsi="Arial" w:cs="Arial"/>
-        </w:rPr>
-        <w:t xml:space="preserve"> zu viel.</w:t>
-      </w:r>
-    </w:p>
-    <w:p>
-      <w:pPr>
-        <w:spacing w:line="360" w:lineRule="auto"/>
-        <w:rPr>
-          <w:rFonts w:ascii="Arial" w:hAnsi="Arial" w:cs="Arial"/>
-        </w:rPr>
-      </w:pPr>
-      <w:r>
-        <w:rPr>
-          <w:rFonts w:ascii="Arial" w:hAnsi="Arial" w:cs="Arial"/>
-        </w:rPr>
-        <w:t xml:space="preserve"> </w:t>
+        <w:t xml:space="preserve">geboten. In </w:t>
+      </w:r>
+      <w:r>
+        <w:rPr>
+          <w:rFonts w:ascii="Arial" w:hAnsi="Arial" w:cs="Arial"/>
+          <w:color w:val="FF0000"/>
+        </w:rPr>
+        <w:t xml:space="preserve">Abbildung XY </w:t>
+      </w:r>
+      <w:r>
+        <w:rPr>
+          <w:rFonts w:ascii="Arial" w:hAnsi="Arial" w:cs="Arial"/>
+        </w:rPr>
+        <w:t xml:space="preserve">sieht man hierzu die passende Darstellung des Aufbaus, Verlaufs und Abschluss eines Payment Channels. </w:t>
+      </w:r>
+    </w:p>
+    <w:p>
+      <w:pPr>
+        <w:spacing w:line="360" w:lineRule="auto"/>
+        <w:rPr>
+          <w:rFonts w:ascii="Arial" w:hAnsi="Arial" w:cs="Arial"/>
+          <w:b/>
+          <w:bCs/>
+        </w:rPr>
+      </w:pPr>
+    </w:p>
+    <w:p>
+      <w:pPr>
+        <w:rPr>
+          <w:rFonts w:ascii="Times New Roman" w:eastAsia="Times New Roman" w:hAnsi="Times New Roman" w:cs="Times New Roman"/>
+          <w:lang w:eastAsia="de-DE"/>
+        </w:rPr>
+      </w:pPr>
+      <w:r>
+        <w:rPr>
+          <w:rFonts w:ascii="Times New Roman" w:eastAsia="Times New Roman" w:hAnsi="Times New Roman" w:cs="Times New Roman"/>
+          <w:color w:val="000000"/>
+          <w:lang w:eastAsia="de-DE"/>
+        </w:rPr>
+        <w:fldChar w:fldCharType="begin"/>
+      </w:r>
+      <w:r>
+        <w:rPr>
+          <w:rFonts w:ascii="Times New Roman" w:eastAsia="Times New Roman" w:hAnsi="Times New Roman" w:cs="Times New Roman"/>
+          <w:color w:val="000000"/>
+          <w:lang w:eastAsia="de-DE"/>
+        </w:rPr>
+        <w:instrText xml:space="preserve"> INCLUDEPICTURE "https://lh3.googleusercontent.com/POsMFyGgJJHrLBE3TBbMzCFbdlXFRH7UhdZovffEDMhJWKuUp4Q2afmQqaBf5n5PdlBifSLz1Qeq8HWkPHUcIJn2JByVHjwIR6RAzZ-lM5eu9TJJVFqtU1y7l9yXxmFHDa_h2hArniQ" \* MERGEFORMATINET </w:instrText>
+      </w:r>
+      <w:r>
+        <w:rPr>
+          <w:rFonts w:ascii="Times New Roman" w:eastAsia="Times New Roman" w:hAnsi="Times New Roman" w:cs="Times New Roman"/>
+          <w:color w:val="000000"/>
+          <w:lang w:eastAsia="de-DE"/>
+        </w:rPr>
+        <w:fldChar w:fldCharType="separate"/>
+      </w:r>
+      <w:r>
+        <w:rPr>
+          <w:rFonts w:ascii="Times New Roman" w:eastAsia="Times New Roman" w:hAnsi="Times New Roman" w:cs="Times New Roman"/>
+          <w:noProof/>
+          <w:color w:val="000000"/>
+          <w:lang w:eastAsia="de-DE"/>
+        </w:rPr>
+        <w:drawing>
+          <wp:inline distT="0" distB="0" distL="0" distR="0">
+            <wp:extent cx="3373287" cy="3161944"/>
+            <wp:effectExtent l="0" t="0" r="5080" b="635"/>
+            <wp:docPr id="1" name="Grafik 1"/>
+            <wp:cNvGraphicFramePr>
+              <a:graphicFrameLocks xmlns:a="http://schemas.openxmlformats.org/drawingml/2006/main" noChangeAspect="1"/>
+            </wp:cNvGraphicFramePr>
+            <a:graphic xmlns:a="http://schemas.openxmlformats.org/drawingml/2006/main">
+              <a:graphicData uri="http://schemas.openxmlformats.org/drawingml/2006/picture">
+                <pic:pic xmlns:pic="http://schemas.openxmlformats.org/drawingml/2006/picture">
+                  <pic:nvPicPr>
+                    <pic:cNvPr id="0" name="Picture 1"/>
+                    <pic:cNvPicPr>
+                      <a:picLocks noChangeAspect="1" noChangeArrowheads="1"/>
+                    </pic:cNvPicPr>
+                  </pic:nvPicPr>
+                  <pic:blipFill>
+                    <a:blip r:embed="rId19" cstate="print">
+                      <a:extLst>
+                        <a:ext uri="{28A0092B-C50C-407E-A947-70E740481C1C}">
+                          <a14:useLocalDpi xmlns:a14="http://schemas.microsoft.com/office/drawing/2010/main" val="0"/>
+                        </a:ext>
+                      </a:extLst>
+                    </a:blip>
+                    <a:srcRect/>
+                    <a:stretch>
+                      <a:fillRect/>
+                    </a:stretch>
+                  </pic:blipFill>
+                  <pic:spPr bwMode="auto">
+                    <a:xfrm>
+                      <a:off x="0" y="0"/>
+                      <a:ext cx="3392424" cy="3179882"/>
+                    </a:xfrm>
+                    <a:prstGeom prst="rect">
+                      <a:avLst/>
+                    </a:prstGeom>
+                    <a:noFill/>
+                    <a:ln>
+                      <a:noFill/>
+                    </a:ln>
+                  </pic:spPr>
+                </pic:pic>
+              </a:graphicData>
+            </a:graphic>
+          </wp:inline>
+        </w:drawing>
+      </w:r>
+      <w:r>
+        <w:rPr>
+          <w:rFonts w:ascii="Times New Roman" w:eastAsia="Times New Roman" w:hAnsi="Times New Roman" w:cs="Times New Roman"/>
+          <w:color w:val="000000"/>
+          <w:lang w:eastAsia="de-DE"/>
+        </w:rPr>
+        <w:fldChar w:fldCharType="end"/>
       </w:r>
     </w:p>
     <w:p>
@@ -1283,7 +1905,6 @@
           <w:bCs/>
           <w:sz w:val="28"/>
           <w:szCs w:val="28"/>
-          <w:lang w:val="en-US"/>
         </w:rPr>
       </w:pPr>
       <w:r>
@@ -1293,25 +1914,99 @@
           <w:bCs/>
           <w:sz w:val="28"/>
           <w:szCs w:val="28"/>
-          <w:lang w:val="en-US"/>
-        </w:rPr>
-        <w:t xml:space="preserve">Smart Contract </w:t>
-      </w:r>
-    </w:p>
-    <w:p>
-      <w:pPr>
-        <w:spacing w:line="360" w:lineRule="auto"/>
-        <w:rPr>
-          <w:rFonts w:ascii="Arial" w:hAnsi="Arial" w:cs="Arial"/>
-          <w:lang w:val="en-US"/>
-        </w:rPr>
-      </w:pPr>
-      <w:r>
-        <w:rPr>
-          <w:rFonts w:ascii="Arial" w:hAnsi="Arial" w:cs="Arial"/>
-          <w:lang w:val="en-US"/>
-        </w:rPr>
-        <w:t>Bei den</w:t>
+        </w:rPr>
+        <w:t>Implementierung</w:t>
+      </w:r>
+    </w:p>
+    <w:p>
+      <w:pPr>
+        <w:spacing w:line="360" w:lineRule="auto"/>
+        <w:rPr>
+          <w:rFonts w:ascii="Arial" w:hAnsi="Arial" w:cs="Arial"/>
+        </w:rPr>
+      </w:pPr>
+    </w:p>
+    <w:p>
+      <w:pPr>
+        <w:spacing w:line="360" w:lineRule="auto"/>
+        <w:rPr>
+          <w:rFonts w:ascii="Arial" w:hAnsi="Arial" w:cs="Arial"/>
+        </w:rPr>
+      </w:pPr>
+      <w:r>
+        <w:rPr>
+          <w:rFonts w:ascii="Arial" w:hAnsi="Arial" w:cs="Arial"/>
+        </w:rPr>
+        <w:t xml:space="preserve">Am Anfang des Smart </w:t>
+      </w:r>
+      <w:proofErr w:type="spellStart"/>
+      <w:r>
+        <w:rPr>
+          <w:rFonts w:ascii="Arial" w:hAnsi="Arial" w:cs="Arial"/>
+        </w:rPr>
+        <w:t>Contracts</w:t>
+      </w:r>
+      <w:proofErr w:type="spellEnd"/>
+      <w:r>
+        <w:rPr>
+          <w:rFonts w:ascii="Arial" w:hAnsi="Arial" w:cs="Arial"/>
+        </w:rPr>
+        <w:t xml:space="preserve"> wird der Payment Channel initialisiert. Hierbei werden </w:t>
+      </w:r>
+      <w:proofErr w:type="spellStart"/>
+      <w:r>
+        <w:rPr>
+          <w:rFonts w:ascii="Arial" w:hAnsi="Arial" w:cs="Arial"/>
+        </w:rPr>
+        <w:t>sender</w:t>
+      </w:r>
+      <w:proofErr w:type="spellEnd"/>
+      <w:r>
+        <w:rPr>
+          <w:rFonts w:ascii="Arial" w:hAnsi="Arial" w:cs="Arial"/>
+        </w:rPr>
+        <w:t xml:space="preserve">, </w:t>
+      </w:r>
+      <w:proofErr w:type="spellStart"/>
+      <w:r>
+        <w:rPr>
+          <w:rFonts w:ascii="Arial" w:hAnsi="Arial" w:cs="Arial"/>
+        </w:rPr>
+        <w:t>receiver</w:t>
+      </w:r>
+      <w:proofErr w:type="spellEnd"/>
+      <w:r>
+        <w:rPr>
+          <w:rFonts w:ascii="Arial" w:hAnsi="Arial" w:cs="Arial"/>
+        </w:rPr>
+        <w:t xml:space="preserve"> und der </w:t>
+      </w:r>
+      <w:proofErr w:type="spellStart"/>
+      <w:r>
+        <w:rPr>
+          <w:rFonts w:ascii="Arial" w:hAnsi="Arial" w:cs="Arial"/>
+        </w:rPr>
+        <w:t>timeout</w:t>
+      </w:r>
+      <w:proofErr w:type="spellEnd"/>
+      <w:r>
+        <w:rPr>
+          <w:rFonts w:ascii="Arial" w:hAnsi="Arial" w:cs="Arial"/>
+        </w:rPr>
+        <w:t xml:space="preserve"> festgelegt. Dies wird in </w:t>
+      </w:r>
+      <w:r>
+        <w:rPr>
+          <w:rFonts w:ascii="Arial" w:hAnsi="Arial" w:cs="Arial"/>
+          <w:color w:val="C00000"/>
+        </w:rPr>
+        <w:t xml:space="preserve">Abbildung XY </w:t>
+      </w:r>
+      <w:r>
+        <w:rPr>
+          <w:rFonts w:ascii="Arial" w:hAnsi="Arial" w:cs="Arial"/>
+        </w:rPr>
+        <w:t xml:space="preserve">illustriert. </w:t>
       </w:r>
     </w:p>
     <w:p>
@@ -1323,7 +2018,6 @@
           <w:bCs/>
           <w:sz w:val="28"/>
           <w:szCs w:val="28"/>
-          <w:lang w:val="en-US"/>
         </w:rPr>
       </w:pPr>
       <w:r>
@@ -1333,23 +2027,10 @@
           <w:bCs/>
           <w:sz w:val="28"/>
           <w:szCs w:val="28"/>
-          <w:lang w:val="en-US"/>
-        </w:rPr>
-        <w:t xml:space="preserve">Payment Channels </w:t>
-      </w:r>
-    </w:p>
-    <w:p>
-      <w:pPr>
-        <w:spacing w:line="360" w:lineRule="auto"/>
-        <w:rPr>
-          <w:rFonts w:ascii="Arial" w:hAnsi="Arial" w:cs="Arial"/>
-          <w:lang w:val="en-US"/>
-        </w:rPr>
-      </w:pPr>
-    </w:p>
-    <w:p>
-      <w:pPr>
-        <w:spacing w:line="360" w:lineRule="auto"/>
+        </w:rPr>
+        <w:t xml:space="preserve">Warum </w:t>
+      </w:r>
+      <w:r>
         <w:rPr>
           <w:rFonts w:ascii="Arial" w:hAnsi="Arial" w:cs="Arial"/>
           <w:b/>
@@ -1357,8 +2038,26 @@
           <w:sz w:val="28"/>
           <w:szCs w:val="28"/>
         </w:rPr>
-      </w:pPr>
-      <w:r>
+        <w:t xml:space="preserve">dieser Aufbau? </w:t>
+      </w:r>
+    </w:p>
+    <w:p>
+      <w:pPr>
+        <w:spacing w:line="360" w:lineRule="auto"/>
+        <w:rPr>
+          <w:rFonts w:ascii="Arial" w:hAnsi="Arial" w:cs="Arial"/>
+        </w:rPr>
+      </w:pPr>
+      <w:r>
+        <w:rPr>
+          <w:rFonts w:ascii="Arial" w:hAnsi="Arial" w:cs="Arial"/>
+        </w:rPr>
+        <w:t xml:space="preserve">Dieser Aufbau wurde gewählt, dass </w:t>
+      </w:r>
+    </w:p>
+    <w:p>
+      <w:pPr>
+        <w:spacing w:line="360" w:lineRule="auto"/>
         <w:rPr>
           <w:rFonts w:ascii="Arial" w:hAnsi="Arial" w:cs="Arial"/>
           <w:b/>
@@ -1366,8 +2065,7 @@
           <w:sz w:val="28"/>
           <w:szCs w:val="28"/>
         </w:rPr>
-        <w:t xml:space="preserve">Warum </w:t>
-      </w:r>
+      </w:pPr>
       <w:r>
         <w:rPr>
           <w:rFonts w:ascii="Arial" w:hAnsi="Arial" w:cs="Arial"/>
@@ -1376,26 +2074,9 @@
           <w:sz w:val="28"/>
           <w:szCs w:val="28"/>
         </w:rPr>
-        <w:t xml:space="preserve">dieser Aufbau? </w:t>
-      </w:r>
-    </w:p>
-    <w:p>
-      <w:pPr>
-        <w:spacing w:line="360" w:lineRule="auto"/>
-        <w:rPr>
-          <w:rFonts w:ascii="Arial" w:hAnsi="Arial" w:cs="Arial"/>
-        </w:rPr>
-      </w:pPr>
-      <w:r>
-        <w:rPr>
-          <w:rFonts w:ascii="Arial" w:hAnsi="Arial" w:cs="Arial"/>
-        </w:rPr>
-        <w:t xml:space="preserve">Dieser Aufbau wurde gewählt, dass </w:t>
-      </w:r>
-    </w:p>
-    <w:p>
-      <w:pPr>
-        <w:spacing w:line="360" w:lineRule="auto"/>
+        <w:t>Hindernisse</w:t>
+      </w:r>
+      <w:r>
         <w:rPr>
           <w:rFonts w:ascii="Arial" w:hAnsi="Arial" w:cs="Arial"/>
           <w:b/>
@@ -1403,8 +2084,76 @@
           <w:sz w:val="28"/>
           <w:szCs w:val="28"/>
         </w:rPr>
-      </w:pPr>
-      <w:r>
+        <w:t xml:space="preserve"> bei der Implementierung</w:t>
+      </w:r>
+    </w:p>
+    <w:p>
+      <w:pPr>
+        <w:spacing w:line="360" w:lineRule="auto"/>
+        <w:rPr>
+          <w:rFonts w:ascii="Arial" w:hAnsi="Arial" w:cs="Arial"/>
+        </w:rPr>
+      </w:pPr>
+      <w:r>
+        <w:rPr>
+          <w:rFonts w:ascii="Arial" w:hAnsi="Arial" w:cs="Arial"/>
+        </w:rPr>
+        <w:t xml:space="preserve">Bei der Implementierung dieses Projekts sind wir auf Schwierigkeiten bzw. Hindernisse gestoßen. Ein großes Hindernis war hierbei die Payment Channels zu implementieren bzw. zu testen. Diese waren zu Beginn schwierig zu verstehen bzw. komplex zu implementieren, obwohl es hierbei viele Beispiel aus dem Internet gibt. </w:t>
+      </w:r>
+    </w:p>
+    <w:p>
+      <w:pPr>
+        <w:spacing w:line="360" w:lineRule="auto"/>
+        <w:rPr>
+          <w:rFonts w:ascii="Arial" w:hAnsi="Arial" w:cs="Arial"/>
+        </w:rPr>
+      </w:pPr>
+      <w:r>
+        <w:rPr>
+          <w:rFonts w:ascii="Arial" w:hAnsi="Arial" w:cs="Arial"/>
+        </w:rPr>
+        <w:t xml:space="preserve">Des </w:t>
+      </w:r>
+      <w:proofErr w:type="spellStart"/>
+      <w:r>
+        <w:rPr>
+          <w:rFonts w:ascii="Arial" w:hAnsi="Arial" w:cs="Arial"/>
+        </w:rPr>
+        <w:t>Weiteren</w:t>
+      </w:r>
+      <w:proofErr w:type="spellEnd"/>
+      <w:r>
+        <w:rPr>
+          <w:rFonts w:ascii="Arial" w:hAnsi="Arial" w:cs="Arial"/>
+        </w:rPr>
+        <w:t xml:space="preserve"> gab es Schwierigkeiten, passende Tests für die Smart </w:t>
+      </w:r>
+      <w:proofErr w:type="spellStart"/>
+      <w:r>
+        <w:rPr>
+          <w:rFonts w:ascii="Arial" w:hAnsi="Arial" w:cs="Arial"/>
+        </w:rPr>
+        <w:t>Contracts</w:t>
+      </w:r>
+      <w:proofErr w:type="spellEnd"/>
+      <w:r>
+        <w:rPr>
+          <w:rFonts w:ascii="Arial" w:hAnsi="Arial" w:cs="Arial"/>
+        </w:rPr>
+        <w:t xml:space="preserve"> und die Payment Channels zu schreiben. </w:t>
+      </w:r>
+    </w:p>
+    <w:p>
+      <w:pPr>
+        <w:spacing w:line="360" w:lineRule="auto"/>
+        <w:rPr>
+          <w:rFonts w:ascii="Arial" w:hAnsi="Arial" w:cs="Arial"/>
+        </w:rPr>
+      </w:pPr>
+    </w:p>
+    <w:p>
+      <w:pPr>
+        <w:spacing w:line="360" w:lineRule="auto"/>
         <w:rPr>
           <w:rFonts w:ascii="Arial" w:hAnsi="Arial" w:cs="Arial"/>
           <w:b/>
@@ -1412,8 +2161,7 @@
           <w:sz w:val="28"/>
           <w:szCs w:val="28"/>
         </w:rPr>
-        <w:t>Hindernisse</w:t>
-      </w:r>
+      </w:pPr>
       <w:r>
         <w:rPr>
           <w:rFonts w:ascii="Arial" w:hAnsi="Arial" w:cs="Arial"/>
@@ -1422,68 +2170,9 @@
           <w:sz w:val="28"/>
           <w:szCs w:val="28"/>
         </w:rPr>
-        <w:t xml:space="preserve"> bei der Implementierung</w:t>
-      </w:r>
-    </w:p>
-    <w:p>
-      <w:pPr>
-        <w:spacing w:line="360" w:lineRule="auto"/>
-        <w:rPr>
-          <w:rFonts w:ascii="Arial" w:hAnsi="Arial" w:cs="Arial"/>
-        </w:rPr>
-      </w:pPr>
-      <w:r>
-        <w:rPr>
-          <w:rFonts w:ascii="Arial" w:hAnsi="Arial" w:cs="Arial"/>
-        </w:rPr>
-        <w:t xml:space="preserve">Bei der Implementierung dieses Projekts sind wir auf Schwierigkeiten bzw. Hindernisse gestoßen. Ein großes Hindernis war hierbei die Payment Channels zu implementieren bzw. zu testen. Diese waren zu Beginn schwierig zu verstehen bzw. komplex zu implementieren, obwohl es hierbei viele Beispiel aus dem Internet gibt. </w:t>
-      </w:r>
-    </w:p>
-    <w:p>
-      <w:pPr>
-        <w:spacing w:line="360" w:lineRule="auto"/>
-        <w:rPr>
-          <w:rFonts w:ascii="Arial" w:hAnsi="Arial" w:cs="Arial"/>
-        </w:rPr>
-      </w:pPr>
-      <w:r>
-        <w:rPr>
-          <w:rFonts w:ascii="Arial" w:hAnsi="Arial" w:cs="Arial"/>
-        </w:rPr>
-        <w:t xml:space="preserve">Des </w:t>
-      </w:r>
-      <w:proofErr w:type="spellStart"/>
-      <w:r>
-        <w:rPr>
-          <w:rFonts w:ascii="Arial" w:hAnsi="Arial" w:cs="Arial"/>
-        </w:rPr>
-        <w:t>Weiteren</w:t>
-      </w:r>
-      <w:proofErr w:type="spellEnd"/>
-      <w:r>
-        <w:rPr>
-          <w:rFonts w:ascii="Arial" w:hAnsi="Arial" w:cs="Arial"/>
-        </w:rPr>
-        <w:t xml:space="preserve"> gab es Schwierigkeiten, passende Tests für die Smart </w:t>
-      </w:r>
-      <w:proofErr w:type="spellStart"/>
-      <w:r>
-        <w:rPr>
-          <w:rFonts w:ascii="Arial" w:hAnsi="Arial" w:cs="Arial"/>
-        </w:rPr>
-        <w:t>Contracts</w:t>
-      </w:r>
-      <w:proofErr w:type="spellEnd"/>
-      <w:r>
-        <w:rPr>
-          <w:rFonts w:ascii="Arial" w:hAnsi="Arial" w:cs="Arial"/>
-        </w:rPr>
-        <w:t xml:space="preserve"> und die Payment Channels zu schreiben. </w:t>
-      </w:r>
-    </w:p>
-    <w:p>
-      <w:pPr>
-        <w:spacing w:line="360" w:lineRule="auto"/>
+        <w:t>Problem</w:t>
+      </w:r>
+      <w:r>
         <w:rPr>
           <w:rFonts w:ascii="Arial" w:hAnsi="Arial" w:cs="Arial"/>
           <w:b/>
@@ -1491,8 +2180,95 @@
           <w:sz w:val="28"/>
           <w:szCs w:val="28"/>
         </w:rPr>
-      </w:pPr>
-      <w:r>
+        <w:t xml:space="preserve">e der Architektur </w:t>
+      </w:r>
+    </w:p>
+    <w:p>
+      <w:pPr>
+        <w:spacing w:line="360" w:lineRule="auto"/>
+        <w:rPr>
+          <w:rFonts w:ascii="Arial" w:hAnsi="Arial" w:cs="Arial"/>
+        </w:rPr>
+      </w:pPr>
+      <w:r>
+        <w:rPr>
+          <w:rFonts w:ascii="Arial" w:hAnsi="Arial" w:cs="Arial"/>
+        </w:rPr>
+        <w:lastRenderedPageBreak/>
+        <w:t>Das Problem mit dieser Architektur besteht in den Payment Channels. Diese können in unserer Architektur nur vom Empfänger geschlossen werden. Da</w:t>
+      </w:r>
+      <w:r>
+        <w:rPr>
+          <w:rFonts w:ascii="Arial" w:hAnsi="Arial" w:cs="Arial"/>
+        </w:rPr>
+        <w:t>s</w:t>
+      </w:r>
+      <w:r>
+        <w:rPr>
+          <w:rFonts w:ascii="Arial" w:hAnsi="Arial" w:cs="Arial"/>
+        </w:rPr>
+        <w:t>s bedeutet</w:t>
+      </w:r>
+      <w:r>
+        <w:rPr>
+          <w:rFonts w:ascii="Arial" w:hAnsi="Arial" w:cs="Arial"/>
+        </w:rPr>
+        <w:t xml:space="preserve">, dass der Empfänger jeden Abend in seine Transaktionen schauen muss, um sich das Geld für diesen Tag abzuholen. Zudem bedeutet das, dass der Sender immer einen ausreichend großen Timeout setzten muss, sodass die Transaktionen nicht wieder zurückgerufen werden. </w:t>
+      </w:r>
+    </w:p>
+    <w:p>
+      <w:pPr>
+        <w:spacing w:line="360" w:lineRule="auto"/>
+        <w:rPr>
+          <w:rFonts w:ascii="Arial" w:hAnsi="Arial" w:cs="Arial"/>
+        </w:rPr>
+      </w:pPr>
+      <w:r>
+        <w:rPr>
+          <w:rFonts w:ascii="Arial" w:hAnsi="Arial" w:cs="Arial"/>
+        </w:rPr>
+        <w:t xml:space="preserve">Des </w:t>
+      </w:r>
+      <w:proofErr w:type="spellStart"/>
+      <w:r>
+        <w:rPr>
+          <w:rFonts w:ascii="Arial" w:hAnsi="Arial" w:cs="Arial"/>
+        </w:rPr>
+        <w:t>Weiteren</w:t>
+      </w:r>
+      <w:proofErr w:type="spellEnd"/>
+      <w:r>
+        <w:rPr>
+          <w:rFonts w:ascii="Arial" w:hAnsi="Arial" w:cs="Arial"/>
+        </w:rPr>
+        <w:t xml:space="preserve"> besteht ein Problem bei der Bezahlung durch die Payment Channel. Bei diesen stellte sich heraus, dass jede Transaktion bestätigt werden muss. Dies führt durch die hohe Anzahl an Transaktionen zu nicht nutzerfreundlichen Aufgabe. Deshalb müsste für dieses Problem in der realen Umsetzung des </w:t>
+      </w:r>
+      <w:proofErr w:type="spellStart"/>
+      <w:r>
+        <w:rPr>
+          <w:rFonts w:ascii="Arial" w:hAnsi="Arial" w:cs="Arial"/>
+        </w:rPr>
+        <w:t>Fairchargers</w:t>
+      </w:r>
+      <w:proofErr w:type="spellEnd"/>
+      <w:r>
+        <w:rPr>
+          <w:rFonts w:ascii="Arial" w:hAnsi="Arial" w:cs="Arial"/>
+        </w:rPr>
+        <w:t xml:space="preserve"> eine Lösung gefunden werden.  </w:t>
+      </w:r>
+    </w:p>
+    <w:p>
+      <w:pPr>
+        <w:spacing w:line="360" w:lineRule="auto"/>
+        <w:rPr>
+          <w:rFonts w:ascii="Arial" w:hAnsi="Arial" w:cs="Arial"/>
+        </w:rPr>
+      </w:pPr>
+    </w:p>
+    <w:p>
+      <w:pPr>
+        <w:spacing w:line="360" w:lineRule="auto"/>
         <w:rPr>
           <w:rFonts w:ascii="Arial" w:hAnsi="Arial" w:cs="Arial"/>
           <w:b/>
@@ -1500,6 +2276,143 @@
           <w:sz w:val="28"/>
           <w:szCs w:val="28"/>
         </w:rPr>
+      </w:pPr>
+      <w:r>
+        <w:rPr>
+          <w:rFonts w:ascii="Arial" w:hAnsi="Arial" w:cs="Arial"/>
+          <w:b/>
+          <w:bCs/>
+          <w:sz w:val="28"/>
+          <w:szCs w:val="28"/>
+        </w:rPr>
+        <w:t xml:space="preserve">Ist eine </w:t>
+      </w:r>
+      <w:proofErr w:type="spellStart"/>
+      <w:r>
+        <w:rPr>
+          <w:rFonts w:ascii="Arial" w:hAnsi="Arial" w:cs="Arial"/>
+          <w:b/>
+          <w:bCs/>
+          <w:sz w:val="28"/>
+          <w:szCs w:val="28"/>
+        </w:rPr>
+        <w:t>Blockchain</w:t>
+      </w:r>
+      <w:proofErr w:type="spellEnd"/>
+      <w:r>
+        <w:rPr>
+          <w:rFonts w:ascii="Arial" w:hAnsi="Arial" w:cs="Arial"/>
+          <w:b/>
+          <w:bCs/>
+          <w:sz w:val="28"/>
+          <w:szCs w:val="28"/>
+        </w:rPr>
+        <w:t xml:space="preserve"> notwendig?</w:t>
+      </w:r>
+    </w:p>
+    <w:p>
+      <w:pPr>
+        <w:spacing w:line="360" w:lineRule="auto"/>
+        <w:rPr>
+          <w:rFonts w:ascii="Arial" w:hAnsi="Arial" w:cs="Arial"/>
+        </w:rPr>
+      </w:pPr>
+      <w:r>
+        <w:rPr>
+          <w:rFonts w:ascii="Arial" w:hAnsi="Arial" w:cs="Arial"/>
+        </w:rPr>
+        <w:t xml:space="preserve">Das Bezahlen ist ein grundlegendes Problem des </w:t>
+      </w:r>
+      <w:proofErr w:type="spellStart"/>
+      <w:r>
+        <w:rPr>
+          <w:rFonts w:ascii="Arial" w:hAnsi="Arial" w:cs="Arial"/>
+        </w:rPr>
+        <w:t>Fairchargers</w:t>
+      </w:r>
+      <w:proofErr w:type="spellEnd"/>
+      <w:r>
+        <w:rPr>
+          <w:rFonts w:ascii="Arial" w:hAnsi="Arial" w:cs="Arial"/>
+        </w:rPr>
+        <w:t xml:space="preserve">. Bei einer normalen Bezahlabwicklung, bei dem gezahlt wird nachdem das Gut transferiert wurde, besteht bei dem Projekt des </w:t>
+      </w:r>
+      <w:proofErr w:type="spellStart"/>
+      <w:r>
+        <w:rPr>
+          <w:rFonts w:ascii="Arial" w:hAnsi="Arial" w:cs="Arial"/>
+        </w:rPr>
+        <w:t>Fairchargers</w:t>
+      </w:r>
+      <w:proofErr w:type="spellEnd"/>
+      <w:r>
+        <w:rPr>
+          <w:rFonts w:ascii="Arial" w:hAnsi="Arial" w:cs="Arial"/>
+        </w:rPr>
+        <w:t xml:space="preserve"> das Problem, dass der Elektrofahrzeugbesitzer wegfahren könnte, ohne den Besitzer der Ladesäule zu bezahlen. Bei einer normalen Bezahlabwicklung, bei dem im Voraus gezahlt wird, besteht das Problem, dass hierbei der Ladesäulenbesitzer den Elektrofahrer kein Strom geben könnte. </w:t>
+      </w:r>
+    </w:p>
+    <w:p>
+      <w:pPr>
+        <w:spacing w:line="360" w:lineRule="auto"/>
+        <w:rPr>
+          <w:rFonts w:ascii="Arial" w:hAnsi="Arial" w:cs="Arial"/>
+        </w:rPr>
+      </w:pPr>
+      <w:r>
+        <w:rPr>
+          <w:rFonts w:ascii="Arial" w:hAnsi="Arial" w:cs="Arial"/>
+        </w:rPr>
+        <w:t xml:space="preserve">Deshalb wurde für dieses Projekt Payment Channels angelegt, die dieses Problem minimieren. </w:t>
+      </w:r>
+      <w:r>
+        <w:rPr>
+          <w:rFonts w:ascii="Arial" w:hAnsi="Arial" w:cs="Arial"/>
+        </w:rPr>
+        <w:t xml:space="preserve">Die Payment Channels sorgen dafür, dass der Ladesäulenbesitzer kontinuierlich Geld von dem Elektrofahrer bekommt. Hierdurch ist gesichert, dass der Fahrer nach dem Laden nicht einfach wegfahren kann, ohne zu bezahlen. Des </w:t>
+      </w:r>
+      <w:proofErr w:type="spellStart"/>
+      <w:r>
+        <w:rPr>
+          <w:rFonts w:ascii="Arial" w:hAnsi="Arial" w:cs="Arial"/>
+        </w:rPr>
+        <w:t>Weiteren</w:t>
+      </w:r>
+      <w:proofErr w:type="spellEnd"/>
+      <w:r>
+        <w:rPr>
+          <w:rFonts w:ascii="Arial" w:hAnsi="Arial" w:cs="Arial"/>
+        </w:rPr>
+        <w:t xml:space="preserve"> ist durch die Payment Channels abgesichert, dass der Fahrer die Bezahlungen abbrechen kann, wenn dieser bemerkt, wenn dieser kein Strom erhält. Durch eine normale Bezahlung musste dieser Vorgang auf Vertrauensbasis ablaufen, was im realen Leben nicht möglich ist. </w:t>
+      </w:r>
+    </w:p>
+    <w:p>
+      <w:pPr>
+        <w:spacing w:line="360" w:lineRule="auto"/>
+        <w:rPr>
+          <w:rFonts w:ascii="Arial" w:hAnsi="Arial" w:cs="Arial"/>
+        </w:rPr>
+      </w:pPr>
+    </w:p>
+    <w:p>
+      <w:pPr>
+        <w:spacing w:line="360" w:lineRule="auto"/>
+        <w:rPr>
+          <w:rFonts w:ascii="Arial" w:hAnsi="Arial" w:cs="Arial"/>
+          <w:b/>
+          <w:bCs/>
+          <w:sz w:val="28"/>
+          <w:szCs w:val="28"/>
+        </w:rPr>
+      </w:pPr>
+      <w:r>
+        <w:rPr>
+          <w:rFonts w:ascii="Arial" w:hAnsi="Arial" w:cs="Arial"/>
+          <w:b/>
+          <w:bCs/>
+          <w:sz w:val="28"/>
+          <w:szCs w:val="28"/>
+        </w:rPr>
         <w:t>Fazit</w:t>
       </w:r>
     </w:p>
@@ -1543,6 +2456,7 @@
         <w:rPr>
           <w:rFonts w:ascii="Arial" w:hAnsi="Arial" w:cs="Arial"/>
         </w:rPr>
+        <w:lastRenderedPageBreak/>
         <w:t>Blockchain</w:t>
       </w:r>
       <w:proofErr w:type="spellEnd"/>
@@ -1596,10 +2510,10 @@
       </w:pPr>
     </w:p>
     <w:sectPr>
-      <w:headerReference w:type="default" r:id="rId17"/>
-      <w:footerReference w:type="default" r:id="rId18"/>
+      <w:headerReference w:type="default" r:id="rId20"/>
+      <w:footerReference w:type="default" r:id="rId21"/>
       <w:pgSz w:w="11900" w:h="16840"/>
-      <w:pgMar w:top="1417" w:right="1417" w:bottom="1134" w:left="1417" w:header="708" w:footer="708" w:gutter="0"/>
+      <w:pgMar w:top="1417" w:right="1417" w:bottom="1134" w:left="1417" w:header="708" w:footer="750" w:gutter="0"/>
       <w:cols w:space="708"/>
       <w:docGrid w:linePitch="360"/>
     </w:sectPr>
@@ -1628,6 +2542,80 @@
 
 <file path=word/footer1.xml><?xml version="1.0" encoding="utf-8"?>
 <w:ftr xmlns:wpc="http://schemas.microsoft.com/office/word/2010/wordprocessingCanvas" xmlns:cx="http://schemas.microsoft.com/office/drawing/2014/chartex" xmlns:cx1="http://schemas.microsoft.com/office/drawing/2015/9/8/chartex" xmlns:cx2="http://schemas.microsoft.com/office/drawing/2015/10/21/chartex" xmlns:cx3="http://schemas.microsoft.com/office/drawing/2016/5/9/chartex" xmlns:cx4="http://schemas.microsoft.com/office/drawing/2016/5/10/chartex" xmlns:cx5="http://schemas.microsoft.com/office/drawing/2016/5/11/chartex" xmlns:cx6="http://schemas.microsoft.com/office/drawing/2016/5/12/chartex" xmlns:cx7="http://schemas.microsoft.com/office/drawing/2016/5/13/chartex" xmlns:cx8="http://schemas.microsoft.com/office/drawing/2016/5/14/chartex" xmlns:mc="http://schemas.openxmlformats.org/markup-compatibility/2006" xmlns:aink="http://schemas.microsoft.com/office/drawing/2016/ink" xmlns:am3d="http://schemas.microsoft.com/office/drawing/2017/model3d" xmlns:o="urn:schemas-microsoft-com:office:office" xmlns:r="http://schemas.openxmlformats.org/officeDocument/2006/relationships" xmlns:m="http://schemas.openxmlformats.org/officeDocument/2006/math" xmlns:v="urn:schemas-microsoft-com:vml" xmlns:wp14="http://schemas.microsoft.com/office/word/2010/wordprocessingDrawing" xmlns:wp="http://schemas.openxmlformats.org/drawingml/2006/wordprocessingDrawing" xmlns:w10="urn:schemas-microsoft-com:office:word" xmlns:w="http://schemas.openxmlformats.org/wordprocessingml/2006/main" xmlns:w14="http://schemas.microsoft.com/office/word/2010/wordml" xmlns:w15="http://schemas.microsoft.com/office/word/2012/wordml" xmlns:w16cid="http://schemas.microsoft.com/office/word/2016/wordml/cid" xmlns:w16se="http://schemas.microsoft.com/office/word/2015/wordml/symex" xmlns:wpg="http://schemas.microsoft.com/office/word/2010/wordprocessingGroup" xmlns:wpi="http://schemas.microsoft.com/office/word/2010/wordprocessingInk" xmlns:wne="http://schemas.microsoft.com/office/word/2006/wordml" xmlns:wps="http://schemas.microsoft.com/office/word/2010/wordprocessingShape" mc:Ignorable="w14 w15 w16se w16cid wp14">
+  <w:p>
+    <w:pPr>
+      <w:pStyle w:val="Fuzeile"/>
+      <w:jc w:val="center"/>
+    </w:pPr>
+    <w:r>
+      <w:rPr>
+        <w:noProof/>
+      </w:rPr>
+      <mc:AlternateContent>
+        <mc:Choice Requires="wps">
+          <w:drawing>
+            <wp:anchor distT="0" distB="0" distL="114300" distR="114300" simplePos="0" relativeHeight="251659264" behindDoc="0" locked="0" layoutInCell="1" allowOverlap="1">
+              <wp:simplePos x="0" y="0"/>
+              <wp:positionH relativeFrom="column">
+                <wp:posOffset>22860</wp:posOffset>
+              </wp:positionH>
+              <wp:positionV relativeFrom="paragraph">
+                <wp:posOffset>139409</wp:posOffset>
+              </wp:positionV>
+              <wp:extent cx="5622925" cy="0"/>
+              <wp:effectExtent l="0" t="0" r="15875" b="12700"/>
+              <wp:wrapNone/>
+              <wp:docPr id="2" name="Gerade Verbindung 2"/>
+              <wp:cNvGraphicFramePr/>
+              <a:graphic xmlns:a="http://schemas.openxmlformats.org/drawingml/2006/main">
+                <a:graphicData uri="http://schemas.microsoft.com/office/word/2010/wordprocessingShape">
+                  <wps:wsp>
+                    <wps:cNvCnPr/>
+                    <wps:spPr>
+                      <a:xfrm>
+                        <a:off x="0" y="0"/>
+                        <a:ext cx="5622925" cy="0"/>
+                      </a:xfrm>
+                      <a:prstGeom prst="line">
+                        <a:avLst/>
+                      </a:prstGeom>
+                      <a:ln>
+                        <a:solidFill>
+                          <a:schemeClr val="tx1"/>
+                        </a:solidFill>
+                      </a:ln>
+                    </wps:spPr>
+                    <wps:style>
+                      <a:lnRef idx="1">
+                        <a:schemeClr val="accent1"/>
+                      </a:lnRef>
+                      <a:fillRef idx="0">
+                        <a:schemeClr val="accent1"/>
+                      </a:fillRef>
+                      <a:effectRef idx="0">
+                        <a:schemeClr val="accent1"/>
+                      </a:effectRef>
+                      <a:fontRef idx="minor">
+                        <a:schemeClr val="tx1"/>
+                      </a:fontRef>
+                    </wps:style>
+                    <wps:bodyPr/>
+                  </wps:wsp>
+                </a:graphicData>
+              </a:graphic>
+            </wp:anchor>
+          </w:drawing>
+        </mc:Choice>
+        <mc:Fallback>
+          <w:pict>
+            <v:line w14:anchorId="4A537030" id="Gerade Verbindung 2" o:spid="_x0000_s1026" style="position:absolute;z-index:251659264;visibility:visible;mso-wrap-style:square;mso-wrap-distance-left:9pt;mso-wrap-distance-top:0;mso-wrap-distance-right:9pt;mso-wrap-distance-bottom:0;mso-position-horizontal:absolute;mso-position-horizontal-relative:text;mso-position-vertical:absolute;mso-position-vertical-relative:text" from="1.8pt,11pt" to="444.55pt,11pt" o:gfxdata="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" strokecolor="black [3213]" strokeweight=".5pt">
+              <v:stroke joinstyle="miter"/>
+            </v:line>
+          </w:pict>
+        </mc:Fallback>
+      </mc:AlternateContent>
+    </w:r>
+  </w:p>
   <w:p>
     <w:pPr>
       <w:pStyle w:val="Fuzeile"/>
@@ -1718,7 +2706,9 @@
     </w:r>
     <w:r>
       <w:tab/>
-      <w:t>805066</w:t>
+    </w:r>
+    <w:r>
+      <w:t>8019500</w:t>
     </w:r>
   </w:p>
   <w:p>
@@ -1730,7 +2720,9 @@
     </w:r>
     <w:r>
       <w:tab/>
-      <w:t>32781798</w:t>
+    </w:r>
+    <w:r>
+      <w:t>5704145</w:t>
     </w:r>
   </w:p>
 </w:hdr>
@@ -2503,7 +3495,7 @@
 </file>
 
 <file path=customXml/itemProps1.xml><?xml version="1.0" encoding="utf-8"?>
-<ds:datastoreItem xmlns:ds="http://schemas.openxmlformats.org/officeDocument/2006/customXml" ds:itemID="{BF0AD782-20CA-2E4D-9FBD-DF05167C8ED3}">
+<ds:datastoreItem xmlns:ds="http://schemas.openxmlformats.org/officeDocument/2006/customXml" ds:itemID="{9CB18348-DBBE-A843-8912-54E7E02F8594}">
   <ds:schemaRefs>
     <ds:schemaRef ds:uri="http://schemas.openxmlformats.org/officeDocument/2006/bibliography"/>
   </ds:schemaRefs>

</xml_diff>

<commit_message>
Added Icons and Graphiks to Doku and now merge to master
</commit_message>
<xml_diff>
--- a/Faircharger Dokumentation.docx
+++ b/Faircharger Dokumentation.docx
@@ -14,7 +14,6 @@
           <w:szCs w:val="32"/>
         </w:rPr>
       </w:pPr>
-      <w:proofErr w:type="spellStart"/>
       <w:r>
         <w:rPr>
           <w:rFonts w:ascii="Arial" w:hAnsi="Arial" w:cs="Arial"/>
@@ -23,31 +22,8 @@
           <w:sz w:val="32"/>
           <w:szCs w:val="32"/>
         </w:rPr>
-        <w:t>Blockchain</w:t>
-      </w:r>
-      <w:proofErr w:type="spellEnd"/>
-      <w:r>
-        <w:rPr>
-          <w:rFonts w:ascii="Arial" w:hAnsi="Arial" w:cs="Arial"/>
-          <w:b/>
-          <w:bCs/>
-          <w:sz w:val="32"/>
-          <w:szCs w:val="32"/>
-        </w:rPr>
-        <w:t xml:space="preserve"> Projekt: </w:t>
-      </w:r>
-      <w:proofErr w:type="spellStart"/>
-      <w:r>
-        <w:rPr>
-          <w:rFonts w:ascii="Arial" w:hAnsi="Arial" w:cs="Arial"/>
-          <w:b/>
-          <w:bCs/>
-          <w:sz w:val="32"/>
-          <w:szCs w:val="32"/>
-        </w:rPr>
-        <w:t>Faircharger</w:t>
-      </w:r>
-      <w:proofErr w:type="spellEnd"/>
+        <w:t>Blockchain Projekt: Faircharger</w:t>
+      </w:r>
     </w:p>
     <w:p>
       <w:pPr>
@@ -82,103 +58,43 @@
         <w:rPr>
           <w:rFonts w:ascii="Arial" w:hAnsi="Arial" w:cs="Arial"/>
         </w:rPr>
-        <w:t>Mit dem steigenden Verlangen nach mehr Elektromobilität stellt die Bevölkerung hohe Anforderungen an die Infrastruktur. Hierzu muss in Zukunft ausreichendviele Ladesäulen aufgestellt werden, um die Elektrofahrzeuge mit Strom zu versorgen. Der Aufbau vieler Ladesäulen ist mit viel Geld verbunden, was nicht jeder Staat tragen kann. Hierzu kommt die Idee des „</w:t>
-      </w:r>
-      <w:proofErr w:type="spellStart"/>
-      <w:r>
-        <w:rPr>
-          <w:rFonts w:ascii="Arial" w:hAnsi="Arial" w:cs="Arial"/>
-        </w:rPr>
-        <w:t>Fairchargers</w:t>
-      </w:r>
-      <w:proofErr w:type="spellEnd"/>
-      <w:r>
-        <w:rPr>
-          <w:rFonts w:ascii="Arial" w:hAnsi="Arial" w:cs="Arial"/>
-        </w:rPr>
-        <w:t xml:space="preserve">“ in spiel. </w:t>
-      </w:r>
-    </w:p>
-    <w:p>
-      <w:pPr>
-        <w:spacing w:line="360" w:lineRule="auto"/>
-        <w:rPr>
-          <w:rFonts w:ascii="Arial" w:hAnsi="Arial" w:cs="Arial"/>
-        </w:rPr>
-      </w:pPr>
-      <w:r>
-        <w:rPr>
-          <w:rFonts w:ascii="Arial" w:hAnsi="Arial" w:cs="Arial"/>
-        </w:rPr>
-        <w:t xml:space="preserve">Die Idee des </w:t>
-      </w:r>
-      <w:proofErr w:type="spellStart"/>
-      <w:r>
-        <w:rPr>
-          <w:rFonts w:ascii="Arial" w:hAnsi="Arial" w:cs="Arial"/>
-        </w:rPr>
-        <w:t>Fairchargers</w:t>
-      </w:r>
-      <w:proofErr w:type="spellEnd"/>
-      <w:r>
-        <w:rPr>
-          <w:rFonts w:ascii="Arial" w:hAnsi="Arial" w:cs="Arial"/>
-        </w:rPr>
-        <w:t xml:space="preserve"> sieht vor, jedem Bürger die M</w:t>
-      </w:r>
-      <w:r>
-        <w:rPr>
-          <w:rFonts w:ascii="Arial" w:hAnsi="Arial" w:cs="Arial"/>
-        </w:rPr>
-        <w:t xml:space="preserve">öglichkeit zu überlassen, selber eine Ladesäule zu errichten. Hierzu können diese eine Wandladestation kaufen. Elektrofahrzeuge können diese Station zum Laden nutzen. Gleich wie bei einer Tankstelle wird der Betrag für die geladenen Kilowattstunden vom Konto des Elektrofahrzeuginhabers abgebucht und auf das Konto des Ladesäuleninhabers übertragen. Der Preis für die Kilowattstunde ist wird hierbei vom Ladesäuleninhaber vorgegeben. </w:t>
-      </w:r>
-    </w:p>
-    <w:p>
-      <w:pPr>
-        <w:spacing w:line="360" w:lineRule="auto"/>
-        <w:rPr>
-          <w:rFonts w:ascii="Arial" w:hAnsi="Arial" w:cs="Arial"/>
-        </w:rPr>
-      </w:pPr>
-      <w:r>
-        <w:rPr>
-          <w:rFonts w:ascii="Arial" w:hAnsi="Arial" w:cs="Arial"/>
-        </w:rPr>
-        <w:t xml:space="preserve">Durch die Idee des </w:t>
-      </w:r>
-      <w:proofErr w:type="spellStart"/>
-      <w:r>
-        <w:rPr>
-          <w:rFonts w:ascii="Arial" w:hAnsi="Arial" w:cs="Arial"/>
-        </w:rPr>
-        <w:t>Fairchargers</w:t>
-      </w:r>
-      <w:proofErr w:type="spellEnd"/>
-      <w:r>
-        <w:rPr>
-          <w:rFonts w:ascii="Arial" w:hAnsi="Arial" w:cs="Arial"/>
-        </w:rPr>
-        <w:t xml:space="preserve"> wird das Infrastrukturproblem für Elektroautos minimiert und bietet eine weitere Möglichkeit für Privatpersonen Geld zu verdienen. Das abwickeln der Transaktionen wird hierbei über eine </w:t>
-      </w:r>
-      <w:proofErr w:type="spellStart"/>
-      <w:r>
-        <w:rPr>
-          <w:rFonts w:ascii="Arial" w:hAnsi="Arial" w:cs="Arial"/>
-        </w:rPr>
-        <w:t>Blockchain</w:t>
-      </w:r>
-      <w:proofErr w:type="spellEnd"/>
-      <w:r>
-        <w:rPr>
-          <w:rFonts w:ascii="Arial" w:hAnsi="Arial" w:cs="Arial"/>
-        </w:rPr>
-        <w:t xml:space="preserve"> </w:t>
-      </w:r>
-      <w:r>
-        <w:rPr>
-          <w:rFonts w:ascii="Arial" w:hAnsi="Arial" w:cs="Arial"/>
-        </w:rPr>
-        <w:t xml:space="preserve">abgearbeitet. </w:t>
+        <w:t xml:space="preserve">Mit dem steigenden Verlangen nach mehr Elektromobilität stellt die Bevölkerung hohe Anforderungen an die Infrastruktur. Hierzu muss in Zukunft ausreichendviele Ladesäulen aufgestellt werden, um die Elektrofahrzeuge mit Strom zu versorgen. Der Aufbau vieler Ladesäulen ist mit viel Geld verbunden, was nicht jeder Staat tragen kann. Hierzu kommt die Idee des „Fairchargers“ in spiel. </w:t>
+      </w:r>
+    </w:p>
+    <w:p>
+      <w:pPr>
+        <w:spacing w:line="360" w:lineRule="auto"/>
+        <w:rPr>
+          <w:rFonts w:ascii="Arial" w:hAnsi="Arial" w:cs="Arial"/>
+        </w:rPr>
+      </w:pPr>
+      <w:r>
+        <w:rPr>
+          <w:rFonts w:ascii="Arial" w:hAnsi="Arial" w:cs="Arial"/>
+        </w:rPr>
+        <w:t>Die Idee des Fairchargers sieht vor, j</w:t>
+      </w:r>
+      <w:bookmarkStart w:id="0" w:name="_GoBack"/>
+      <w:bookmarkEnd w:id="0"/>
+      <w:r>
+        <w:rPr>
+          <w:rFonts w:ascii="Arial" w:hAnsi="Arial" w:cs="Arial"/>
+        </w:rPr>
+        <w:t xml:space="preserve">edem Bürger die Möglichkeit zu überlassen, selber eine Ladesäule zu errichten. Hierzu können diese eine Wandladestation kaufen. Elektrofahrzeuge können diese Station zum Laden nutzen. Gleich wie bei einer Tankstelle wird der Betrag für die geladenen Kilowattstunden vom Konto des Elektrofahrzeuginhabers abgebucht und auf das Konto des Ladesäuleninhabers übertragen. Der Preis für die Kilowattstunde ist wird hierbei vom Ladesäuleninhaber vorgegeben. </w:t>
+      </w:r>
+    </w:p>
+    <w:p>
+      <w:pPr>
+        <w:spacing w:line="360" w:lineRule="auto"/>
+        <w:rPr>
+          <w:rFonts w:ascii="Arial" w:hAnsi="Arial" w:cs="Arial"/>
+        </w:rPr>
+      </w:pPr>
+      <w:r>
+        <w:rPr>
+          <w:rFonts w:ascii="Arial" w:hAnsi="Arial" w:cs="Arial"/>
+        </w:rPr>
+        <w:t xml:space="preserve">Durch die Idee des Fairchargers wird das Infrastrukturproblem für Elektroautos minimiert und bietet eine weitere Möglichkeit für Privatpersonen Geld zu verdienen. Das abwickeln der Transaktionen wird hierbei über eine Blockchain abgearbeitet. </w:t>
       </w:r>
     </w:p>
     <w:p>
@@ -222,31 +138,7 @@
         <w:rPr>
           <w:rFonts w:ascii="Arial" w:hAnsi="Arial" w:cs="Arial"/>
         </w:rPr>
-        <w:t>Wenn eine Person mit seinem Elektrofahrzeug an eine Ladesäule kommt kann er den Code, der auf jeder Ladesäule zur Identifikation stehen muss</w:t>
-      </w:r>
-      <w:r>
-        <w:rPr>
-          <w:rFonts w:ascii="Arial" w:hAnsi="Arial" w:cs="Arial"/>
-        </w:rPr>
-        <w:t>,</w:t>
-      </w:r>
-      <w:r>
-        <w:rPr>
-          <w:rFonts w:ascii="Arial" w:hAnsi="Arial" w:cs="Arial"/>
-        </w:rPr>
-        <w:t xml:space="preserve"> in eine App eingeben. Über diesen Code wird der Preis für die Kilowattstunde abgefragt. Nach der Abfrage wird der Preis auf dem Handy des Fahrzeugbesitzers angezeigt. Dieser kann daraufhin bestätigen, falls dieser Laden will oder nicht. Wenn dieser akzeptiert wird über Payment Channels die Transaktion abgewickelt.</w:t>
-      </w:r>
-      <w:r>
-        <w:rPr>
-          <w:rFonts w:ascii="Arial" w:hAnsi="Arial" w:cs="Arial"/>
-        </w:rPr>
-        <w:t xml:space="preserve"> Der Ablauf wird in Abbildung 1 skizziert dargestellt</w:t>
-      </w:r>
-      <w:r>
-        <w:rPr>
-          <w:rFonts w:ascii="Arial" w:hAnsi="Arial" w:cs="Arial"/>
-        </w:rPr>
-        <w:t>.</w:t>
+        <w:t>Wenn eine Person mit seinem Elektrofahrzeug an eine Ladesäule kommt kann er den Code, der auf jeder Ladesäule zur Identifikation stehen muss, in eine App eingeben. Über diesen Code wird der Preis für die Kilowattstunde abgefragt. Nach der Abfrage wird der Preis auf dem Handy des Fahrzeugbesitzers angezeigt. Dieser kann daraufhin bestätigen, falls dieser Laden will oder nicht. Wenn dieser akzeptiert wird über Payment Channels die Transaktion abgewickelt. Der Ablauf wird in Abbildung 1 skizziert dargestellt.</w:t>
       </w:r>
     </w:p>
     <w:p>
@@ -466,7 +358,7 @@
         <mc:AlternateContent>
           <mc:Choice Requires="wpg">
             <w:drawing>
-              <wp:anchor distT="0" distB="0" distL="114300" distR="114300" simplePos="0" relativeHeight="251665408" behindDoc="0" locked="0" layoutInCell="1" allowOverlap="1">
+              <wp:anchor distT="0" distB="0" distL="114300" distR="114300" simplePos="0" relativeHeight="251659264" behindDoc="0" locked="0" layoutInCell="1" allowOverlap="1" wp14:anchorId="6862B933" wp14:editId="2E67BA1C">
                 <wp:simplePos x="0" y="0"/>
                 <wp:positionH relativeFrom="column">
                   <wp:posOffset>414655</wp:posOffset>
@@ -737,7 +629,7 @@
           </mc:Choice>
           <mc:Fallback>
             <w:pict>
-              <v:group w14:anchorId="4DFD791D" id="Gruppieren 18" o:spid="_x0000_s1026" style="position:absolute;margin-left:32.65pt;margin-top:15.9pt;width:371.75pt;height:285.35pt;z-index:251665408" coordsize="47212,36239" o:gfxdata="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">
+              <v:group w14:anchorId="13CD858B" id="Gruppieren 18" o:spid="_x0000_s1026" style="position:absolute;margin-left:32.65pt;margin-top:15.9pt;width:371.75pt;height:285.35pt;z-index:251659264" coordsize="47212,36239" o:gfxdata="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">
                 <v:shapetype id="_x0000_t75" coordsize="21600,21600" o:spt="75" o:preferrelative="t" path="m@4@5l@4@11@9@11@9@5xe" filled="f" stroked="f">
                   <v:stroke joinstyle="miter"/>
                   <v:formulas>
@@ -914,16 +806,8 @@
         <w:rPr>
           <w:rFonts w:ascii="Arial" w:hAnsi="Arial" w:cs="Arial"/>
         </w:rPr>
-        <w:t xml:space="preserve">Abbildung 1: Ablauf des </w:t>
-      </w:r>
-      <w:proofErr w:type="spellStart"/>
-      <w:r>
-        <w:rPr>
-          <w:rFonts w:ascii="Arial" w:hAnsi="Arial" w:cs="Arial"/>
-        </w:rPr>
-        <w:t>Fairchargers</w:t>
-      </w:r>
-      <w:proofErr w:type="spellEnd"/>
+        <w:t>Abbildung 1: Ablauf des Fairchargers</w:t>
+      </w:r>
     </w:p>
     <w:p>
       <w:pPr>
@@ -967,228 +851,284 @@
         <w:rPr>
           <w:rFonts w:ascii="Arial" w:hAnsi="Arial" w:cs="Arial"/>
         </w:rPr>
-        <w:t xml:space="preserve">Der technische Ablauf des </w:t>
-      </w:r>
-      <w:proofErr w:type="spellStart"/>
-      <w:r>
-        <w:rPr>
-          <w:rFonts w:ascii="Arial" w:hAnsi="Arial" w:cs="Arial"/>
-        </w:rPr>
-        <w:t>Fairchargers</w:t>
-      </w:r>
-      <w:proofErr w:type="spellEnd"/>
-      <w:r>
-        <w:rPr>
-          <w:rFonts w:ascii="Arial" w:hAnsi="Arial" w:cs="Arial"/>
-        </w:rPr>
-        <w:t xml:space="preserve"> ist in Abbildung 2 zu erkennen. Sobald der Fahrer des Elektrofahrzeuges den Code der Ladesäule in seine App eingegeben hat, wird ein /GET-Request eine Anfrage an die Datenbank gestellt. </w:t>
-      </w:r>
-      <w:r>
-        <w:rPr>
-          <w:rFonts w:ascii="Arial" w:hAnsi="Arial" w:cs="Arial"/>
-        </w:rPr>
-        <w:t xml:space="preserve">Diese liefert über die Response den Preis </w:t>
-      </w:r>
-      <w:r>
-        <w:rPr>
-          <w:rFonts w:ascii="Arial" w:hAnsi="Arial" w:cs="Arial"/>
-        </w:rPr>
-        <w:t xml:space="preserve">und die </w:t>
-      </w:r>
-      <w:proofErr w:type="spellStart"/>
-      <w:r>
-        <w:rPr>
-          <w:rFonts w:ascii="Arial" w:hAnsi="Arial" w:cs="Arial"/>
-        </w:rPr>
-        <w:t>Accountdaten</w:t>
-      </w:r>
-      <w:proofErr w:type="spellEnd"/>
-      <w:r>
-        <w:rPr>
-          <w:rFonts w:ascii="Arial" w:hAnsi="Arial" w:cs="Arial"/>
-        </w:rPr>
-        <w:t xml:space="preserve"> </w:t>
-      </w:r>
-      <w:r>
-        <w:rPr>
-          <w:rFonts w:ascii="Arial" w:hAnsi="Arial" w:cs="Arial"/>
-        </w:rPr>
-        <w:t xml:space="preserve">der eingegebenen Ladesäule zurück. </w:t>
-      </w:r>
-      <w:r>
-        <w:rPr>
-          <w:rFonts w:ascii="Arial" w:hAnsi="Arial" w:cs="Arial"/>
-        </w:rPr>
-        <w:t xml:space="preserve">Dieser Preis wird daraufhin in der App des Fahrers angezeigt. </w:t>
-      </w:r>
-      <w:r>
-        <w:rPr>
-          <w:rFonts w:ascii="Arial" w:hAnsi="Arial" w:cs="Arial"/>
-        </w:rPr>
-        <w:t>Nachdem</w:t>
-      </w:r>
-      <w:r>
-        <w:rPr>
-          <w:rFonts w:ascii="Arial" w:hAnsi="Arial" w:cs="Arial"/>
-        </w:rPr>
-        <w:t xml:space="preserve"> </w:t>
-      </w:r>
-      <w:r>
-        <w:rPr>
-          <w:rFonts w:ascii="Arial" w:hAnsi="Arial" w:cs="Arial"/>
-        </w:rPr>
-        <w:t>dieser den Preis a</w:t>
-      </w:r>
-      <w:r>
-        <w:rPr>
-          <w:rFonts w:ascii="Arial" w:hAnsi="Arial" w:cs="Arial"/>
-        </w:rPr>
-        <w:t>kzeptier</w:t>
-      </w:r>
-      <w:r>
-        <w:rPr>
-          <w:rFonts w:ascii="Arial" w:hAnsi="Arial" w:cs="Arial"/>
-        </w:rPr>
-        <w:t>t</w:t>
-      </w:r>
-      <w:r>
-        <w:rPr>
-          <w:rFonts w:ascii="Arial" w:hAnsi="Arial" w:cs="Arial"/>
-        </w:rPr>
-        <w:t xml:space="preserve"> </w:t>
-      </w:r>
-      <w:r>
-        <w:rPr>
-          <w:rFonts w:ascii="Arial" w:hAnsi="Arial" w:cs="Arial"/>
-        </w:rPr>
-        <w:t>wird ein Payment</w:t>
-      </w:r>
-      <w:r>
-        <w:rPr>
-          <w:rFonts w:ascii="Arial" w:hAnsi="Arial" w:cs="Arial"/>
-        </w:rPr>
-        <w:t xml:space="preserve"> </w:t>
-      </w:r>
-      <w:r>
-        <w:rPr>
-          <w:rFonts w:ascii="Arial" w:hAnsi="Arial" w:cs="Arial"/>
-        </w:rPr>
-        <w:t xml:space="preserve">Channel </w:t>
-      </w:r>
-      <w:r>
-        <w:rPr>
-          <w:rFonts w:ascii="Arial" w:hAnsi="Arial" w:cs="Arial"/>
-        </w:rPr>
-        <w:t>aufgebaut. Der Payment Channel soll hierbei</w:t>
-      </w:r>
-      <w:r>
-        <w:rPr>
-          <w:rFonts w:ascii="Arial" w:hAnsi="Arial" w:cs="Arial"/>
-        </w:rPr>
-        <w:t xml:space="preserve"> das Problem der Vor- bzw. Danach-Zahlung lösen.</w:t>
-      </w:r>
-      <w:r>
-        <w:rPr>
-          <w:rFonts w:ascii="Arial" w:hAnsi="Arial" w:cs="Arial"/>
-        </w:rPr>
-        <w:t xml:space="preserve"> </w:t>
-      </w:r>
-      <w:r>
-        <w:rPr>
-          <w:rFonts w:ascii="Arial" w:hAnsi="Arial" w:cs="Arial"/>
-        </w:rPr>
-        <w:t>Bei diesen w</w:t>
-      </w:r>
-      <w:r>
-        <w:rPr>
-          <w:rFonts w:ascii="Arial" w:hAnsi="Arial" w:cs="Arial"/>
-        </w:rPr>
-        <w:t xml:space="preserve">erden nur signierte Zahlungen versendet, die vorerst nicht auf der </w:t>
-      </w:r>
-      <w:proofErr w:type="spellStart"/>
-      <w:r>
-        <w:rPr>
-          <w:rFonts w:ascii="Arial" w:hAnsi="Arial" w:cs="Arial"/>
-        </w:rPr>
-        <w:t>Blockchain</w:t>
-      </w:r>
-      <w:proofErr w:type="spellEnd"/>
-      <w:r>
-        <w:rPr>
-          <w:rFonts w:ascii="Arial" w:hAnsi="Arial" w:cs="Arial"/>
-        </w:rPr>
-        <w:t xml:space="preserve"> zusammengefügt werden. Die Zahlungen werden dabei alle </w:t>
-      </w:r>
-      <w:proofErr w:type="spellStart"/>
-      <w:r>
-        <w:rPr>
-          <w:rFonts w:ascii="Arial" w:hAnsi="Arial" w:cs="Arial"/>
-        </w:rPr>
-        <w:t>KilowattStunden</w:t>
-      </w:r>
-      <w:proofErr w:type="spellEnd"/>
-      <w:r>
-        <w:rPr>
-          <w:rFonts w:ascii="Arial" w:hAnsi="Arial" w:cs="Arial"/>
-        </w:rPr>
-        <w:t xml:space="preserve"> pro 5 Sekunden abgerechnet.</w:t>
-      </w:r>
-      <w:r>
-        <w:rPr>
-          <w:rFonts w:ascii="Arial" w:hAnsi="Arial" w:cs="Arial"/>
-        </w:rPr>
-        <w:t xml:space="preserve"> </w:t>
-      </w:r>
-      <w:r>
-        <w:rPr>
-          <w:rFonts w:ascii="Arial" w:hAnsi="Arial" w:cs="Arial"/>
-        </w:rPr>
-        <w:t xml:space="preserve">Die genaue Beschreibung </w:t>
-      </w:r>
-      <w:r>
-        <w:rPr>
-          <w:rFonts w:ascii="Arial" w:hAnsi="Arial" w:cs="Arial"/>
-        </w:rPr>
-        <w:t>zu Payment Channels</w:t>
-      </w:r>
-      <w:r>
-        <w:rPr>
-          <w:rFonts w:ascii="Arial" w:hAnsi="Arial" w:cs="Arial"/>
-        </w:rPr>
-        <w:t xml:space="preserve"> steht in dem Kapitel „Payment Channels“. </w:t>
-      </w:r>
-      <w:r>
-        <w:rPr>
-          <w:rFonts w:ascii="Arial" w:hAnsi="Arial" w:cs="Arial"/>
-        </w:rPr>
-        <w:t xml:space="preserve">Nachdem der Ladevorgang abgeschlossen wurde wird der Payment Channel geschlossen und alle </w:t>
-      </w:r>
-      <w:r>
-        <w:rPr>
-          <w:rFonts w:ascii="Arial" w:hAnsi="Arial" w:cs="Arial"/>
-        </w:rPr>
-        <w:t>bis dahin überwiesene Zahlungen</w:t>
-      </w:r>
-      <w:r>
-        <w:rPr>
-          <w:rFonts w:ascii="Arial" w:hAnsi="Arial" w:cs="Arial"/>
-        </w:rPr>
-        <w:t xml:space="preserve"> werden final auf der </w:t>
-      </w:r>
-      <w:proofErr w:type="spellStart"/>
-      <w:r>
-        <w:rPr>
-          <w:rFonts w:ascii="Arial" w:hAnsi="Arial" w:cs="Arial"/>
-        </w:rPr>
-        <w:t>Blockchain</w:t>
-      </w:r>
-      <w:proofErr w:type="spellEnd"/>
-      <w:r>
-        <w:rPr>
-          <w:rFonts w:ascii="Arial" w:hAnsi="Arial" w:cs="Arial"/>
-        </w:rPr>
-        <w:t xml:space="preserve"> zusammengeführt. </w:t>
-      </w:r>
+        <w:t xml:space="preserve">Der technische Ablauf des Fairchargers ist in Abbildung 2 zu erkennen. Sobald der Fahrer des Elektrofahrzeuges den Code der Ladesäule in seine App eingegeben hat, wird ein /GET-Request eine Anfrage an die Datenbank gestellt. Diese liefert über die Response den Preis und die Accountdaten der eingegebenen Ladesäule zurück. Dieser Preis wird daraufhin in der App des Fahrers angezeigt. Nachdem dieser den Preis akzeptiert wird ein Payment Channel aufgebaut. Der Payment Channel soll hierbei das Problem der Vor- bzw. Danach-Zahlung lösen. Bei diesen werden nur signierte Zahlungen versendet, die vorerst nicht auf der Blockchain zusammengefügt werden. Die Zahlungen werden dabei alle KilowattStunden pro 5 Sekunden abgerechnet. Die genaue Beschreibung zu Payment Channels steht in dem Kapitel „Payment Channels“. Nachdem der Ladevorgang abgeschlossen wurde wird der Payment Channel geschlossen und alle bis dahin überwiesene Zahlungen werden final auf der Blockchain zusammengeführt. </w:t>
+      </w:r>
+    </w:p>
+    <w:p>
+      <w:pPr>
+        <w:spacing w:line="360" w:lineRule="auto"/>
+        <w:rPr>
+          <w:rFonts w:ascii="Arial" w:hAnsi="Arial" w:cs="Arial"/>
+        </w:rPr>
+      </w:pPr>
+      <w:r>
+        <w:rPr>
+          <w:rFonts w:ascii="Arial" w:hAnsi="Arial" w:cs="Arial"/>
+          <w:noProof/>
+        </w:rPr>
+        <w:lastRenderedPageBreak/>
+        <w:drawing>
+          <wp:anchor distT="0" distB="0" distL="114300" distR="114300" simplePos="0" relativeHeight="251661312" behindDoc="1" locked="0" layoutInCell="1" allowOverlap="1" wp14:anchorId="5C5BA32E" wp14:editId="429001D7">
+            <wp:simplePos x="0" y="0"/>
+            <wp:positionH relativeFrom="column">
+              <wp:posOffset>3281585</wp:posOffset>
+            </wp:positionH>
+            <wp:positionV relativeFrom="paragraph">
+              <wp:posOffset>1270</wp:posOffset>
+            </wp:positionV>
+            <wp:extent cx="914400" cy="914400"/>
+            <wp:effectExtent l="0" t="0" r="0" b="0"/>
+            <wp:wrapNone/>
+            <wp:docPr id="4" name="Grafik 4" descr="Datenbank"/>
+            <wp:cNvGraphicFramePr>
+              <a:graphicFrameLocks xmlns:a="http://schemas.openxmlformats.org/drawingml/2006/main" noChangeAspect="1"/>
+            </wp:cNvGraphicFramePr>
+            <a:graphic xmlns:a="http://schemas.openxmlformats.org/drawingml/2006/main">
+              <a:graphicData uri="http://schemas.openxmlformats.org/drawingml/2006/picture">
+                <pic:pic xmlns:pic="http://schemas.openxmlformats.org/drawingml/2006/picture">
+                  <pic:nvPicPr>
+                    <pic:cNvPr id="4" name="mediafile_rjU4Yy.svg"/>
+                    <pic:cNvPicPr/>
+                  </pic:nvPicPr>
+                  <pic:blipFill>
+                    <a:blip r:embed="rId17">
+                      <a:extLst>
+                        <a:ext uri="{28A0092B-C50C-407E-A947-70E740481C1C}">
+                          <a14:useLocalDpi xmlns:a14="http://schemas.microsoft.com/office/drawing/2010/main" val="0"/>
+                        </a:ext>
+                        <a:ext uri="{96DAC541-7B7A-43D3-8B79-37D633B846F1}">
+                          <asvg:svgBlip xmlns:asvg="http://schemas.microsoft.com/office/drawing/2016/SVG/main" r:embed="rId18"/>
+                        </a:ext>
+                      </a:extLst>
+                    </a:blip>
+                    <a:stretch>
+                      <a:fillRect/>
+                    </a:stretch>
+                  </pic:blipFill>
+                  <pic:spPr>
+                    <a:xfrm>
+                      <a:off x="0" y="0"/>
+                      <a:ext cx="914400" cy="914400"/>
+                    </a:xfrm>
+                    <a:prstGeom prst="rect">
+                      <a:avLst/>
+                    </a:prstGeom>
+                  </pic:spPr>
+                </pic:pic>
+              </a:graphicData>
+            </a:graphic>
+            <wp14:sizeRelH relativeFrom="page">
+              <wp14:pctWidth>0</wp14:pctWidth>
+            </wp14:sizeRelH>
+            <wp14:sizeRelV relativeFrom="page">
+              <wp14:pctHeight>0</wp14:pctHeight>
+            </wp14:sizeRelV>
+          </wp:anchor>
+        </w:drawing>
+      </w:r>
+    </w:p>
+    <w:p>
+      <w:pPr>
+        <w:spacing w:line="360" w:lineRule="auto"/>
+        <w:rPr>
+          <w:rFonts w:ascii="Arial" w:hAnsi="Arial" w:cs="Arial"/>
+          <w:b/>
+          <w:bCs/>
+        </w:rPr>
+      </w:pPr>
+      <w:r>
+        <w:rPr>
+          <w:rFonts w:ascii="Arial" w:hAnsi="Arial" w:cs="Arial"/>
+          <w:b/>
+          <w:bCs/>
+          <w:noProof/>
+        </w:rPr>
+        <mc:AlternateContent>
+          <mc:Choice Requires="wps">
+            <w:drawing>
+              <wp:anchor distT="0" distB="0" distL="114300" distR="114300" simplePos="0" relativeHeight="251662336" behindDoc="0" locked="0" layoutInCell="1" allowOverlap="1" wp14:anchorId="29A35EB0" wp14:editId="7B7447A5">
+                <wp:simplePos x="0" y="0"/>
+                <wp:positionH relativeFrom="column">
+                  <wp:posOffset>911913</wp:posOffset>
+                </wp:positionH>
+                <wp:positionV relativeFrom="paragraph">
+                  <wp:posOffset>207787</wp:posOffset>
+                </wp:positionV>
+                <wp:extent cx="2324456" cy="769122"/>
+                <wp:effectExtent l="12700" t="38100" r="25400" b="18415"/>
+                <wp:wrapNone/>
+                <wp:docPr id="5" name="Gerade Verbindung mit Pfeil 5"/>
+                <wp:cNvGraphicFramePr/>
+                <a:graphic xmlns:a="http://schemas.openxmlformats.org/drawingml/2006/main">
+                  <a:graphicData uri="http://schemas.microsoft.com/office/word/2010/wordprocessingShape">
+                    <wps:wsp>
+                      <wps:cNvCnPr/>
+                      <wps:spPr>
+                        <a:xfrm flipV="1">
+                          <a:off x="0" y="0"/>
+                          <a:ext cx="2324456" cy="769122"/>
+                        </a:xfrm>
+                        <a:prstGeom prst="straightConnector1">
+                          <a:avLst/>
+                        </a:prstGeom>
+                        <a:ln w="25400">
+                          <a:solidFill>
+                            <a:schemeClr val="tx1"/>
+                          </a:solidFill>
+                          <a:tailEnd type="triangle"/>
+                        </a:ln>
+                      </wps:spPr>
+                      <wps:style>
+                        <a:lnRef idx="1">
+                          <a:schemeClr val="accent1"/>
+                        </a:lnRef>
+                        <a:fillRef idx="0">
+                          <a:schemeClr val="accent1"/>
+                        </a:fillRef>
+                        <a:effectRef idx="0">
+                          <a:schemeClr val="accent1"/>
+                        </a:effectRef>
+                        <a:fontRef idx="minor">
+                          <a:schemeClr val="tx1"/>
+                        </a:fontRef>
+                      </wps:style>
+                      <wps:bodyPr/>
+                    </wps:wsp>
+                  </a:graphicData>
+                </a:graphic>
+              </wp:anchor>
+            </w:drawing>
+          </mc:Choice>
+          <mc:Fallback>
+            <w:pict>
+              <v:shape w14:anchorId="37DE17D2" id="Gerade Verbindung mit Pfeil 5" o:spid="_x0000_s1026" type="#_x0000_t32" style="position:absolute;margin-left:71.8pt;margin-top:16.35pt;width:183.05pt;height:60.55pt;flip:y;z-index:251662336;visibility:visible;mso-wrap-style:square;mso-wrap-distance-left:9pt;mso-wrap-distance-top:0;mso-wrap-distance-right:9pt;mso-wrap-distance-bottom:0;mso-position-horizontal:absolute;mso-position-horizontal-relative:text;mso-position-vertical:absolute;mso-position-vertical-relative:text" o:gfxdata="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" strokecolor="black [3213]" strokeweight="2pt">
+                <v:stroke endarrow="block" joinstyle="miter"/>
+              </v:shape>
+            </w:pict>
+          </mc:Fallback>
+        </mc:AlternateContent>
+      </w:r>
+    </w:p>
+    <w:p>
+      <w:pPr>
+        <w:spacing w:line="360" w:lineRule="auto"/>
+        <w:rPr>
+          <w:rFonts w:ascii="Arial" w:hAnsi="Arial" w:cs="Arial"/>
+          <w:b/>
+          <w:bCs/>
+        </w:rPr>
+      </w:pPr>
+    </w:p>
+    <w:p>
+      <w:pPr>
+        <w:spacing w:line="360" w:lineRule="auto"/>
+        <w:rPr>
+          <w:rFonts w:ascii="Arial" w:hAnsi="Arial" w:cs="Arial"/>
+          <w:b/>
+          <w:bCs/>
+        </w:rPr>
+      </w:pPr>
+      <w:r>
+        <w:rPr>
+          <w:noProof/>
+        </w:rPr>
+        <w:drawing>
+          <wp:anchor distT="0" distB="0" distL="114300" distR="114300" simplePos="0" relativeHeight="251660288" behindDoc="0" locked="0" layoutInCell="1" allowOverlap="1" wp14:anchorId="36ED909C" wp14:editId="52D17A53">
+            <wp:simplePos x="0" y="0"/>
+            <wp:positionH relativeFrom="column">
+              <wp:posOffset>0</wp:posOffset>
+            </wp:positionH>
+            <wp:positionV relativeFrom="paragraph">
+              <wp:posOffset>125095</wp:posOffset>
+            </wp:positionV>
+            <wp:extent cx="914400" cy="914400"/>
+            <wp:effectExtent l="0" t="0" r="0" b="0"/>
+            <wp:wrapNone/>
+            <wp:docPr id="3" name="Grafik 3"/>
+            <wp:cNvGraphicFramePr>
+              <a:graphicFrameLocks xmlns:a="http://schemas.openxmlformats.org/drawingml/2006/main" noChangeAspect="1"/>
+            </wp:cNvGraphicFramePr>
+            <a:graphic xmlns:a="http://schemas.openxmlformats.org/drawingml/2006/main">
+              <a:graphicData uri="http://schemas.openxmlformats.org/drawingml/2006/picture">
+                <pic:pic xmlns:pic="http://schemas.openxmlformats.org/drawingml/2006/picture">
+                  <pic:nvPicPr>
+                    <pic:cNvPr id="11" name="Grafik 11"/>
+                    <pic:cNvPicPr>
+                      <a:picLocks noChangeAspect="1"/>
+                    </pic:cNvPicPr>
+                  </pic:nvPicPr>
+                  <pic:blipFill>
+                    <a:blip r:embed="rId7" cstate="print">
+                      <a:extLst>
+                        <a:ext uri="{28A0092B-C50C-407E-A947-70E740481C1C}">
+                          <a14:useLocalDpi xmlns:a14="http://schemas.microsoft.com/office/drawing/2010/main" val="0"/>
+                        </a:ext>
+                      </a:extLst>
+                    </a:blip>
+                    <a:srcRect/>
+                    <a:stretch>
+                      <a:fillRect/>
+                    </a:stretch>
+                  </pic:blipFill>
+                  <pic:spPr bwMode="auto">
+                    <a:xfrm>
+                      <a:off x="0" y="0"/>
+                      <a:ext cx="914400" cy="914400"/>
+                    </a:xfrm>
+                    <a:prstGeom prst="rect">
+                      <a:avLst/>
+                    </a:prstGeom>
+                    <a:noFill/>
+                    <a:ln>
+                      <a:noFill/>
+                    </a:ln>
+                  </pic:spPr>
+                </pic:pic>
+              </a:graphicData>
+            </a:graphic>
+          </wp:anchor>
+        </w:drawing>
+      </w:r>
+    </w:p>
+    <w:p>
+      <w:pPr>
+        <w:spacing w:line="360" w:lineRule="auto"/>
+        <w:rPr>
+          <w:rFonts w:ascii="Arial" w:hAnsi="Arial" w:cs="Arial"/>
+          <w:b/>
+          <w:bCs/>
+        </w:rPr>
+      </w:pPr>
+    </w:p>
+    <w:p>
+      <w:pPr>
+        <w:spacing w:line="360" w:lineRule="auto"/>
+        <w:rPr>
+          <w:rFonts w:ascii="Arial" w:hAnsi="Arial" w:cs="Arial"/>
+          <w:b/>
+          <w:bCs/>
+        </w:rPr>
+      </w:pPr>
+    </w:p>
+    <w:p>
+      <w:pPr>
+        <w:spacing w:line="360" w:lineRule="auto"/>
+        <w:rPr>
+          <w:rFonts w:ascii="Arial" w:hAnsi="Arial" w:cs="Arial"/>
+          <w:b/>
+          <w:bCs/>
+        </w:rPr>
+      </w:pPr>
+    </w:p>
+    <w:p>
+      <w:pPr>
+        <w:spacing w:line="360" w:lineRule="auto"/>
+        <w:rPr>
+          <w:rFonts w:ascii="Arial" w:hAnsi="Arial" w:cs="Arial"/>
+          <w:b/>
+          <w:bCs/>
+        </w:rPr>
+      </w:pPr>
     </w:p>
     <w:p>
       <w:pPr>
@@ -1219,7 +1159,6 @@
           <w:bCs/>
           <w:sz w:val="28"/>
           <w:szCs w:val="28"/>
-          <w:lang w:val="en-US"/>
         </w:rPr>
       </w:pPr>
       <w:r>
@@ -1229,47 +1168,6 @@
           <w:bCs/>
           <w:sz w:val="28"/>
           <w:szCs w:val="28"/>
-          <w:lang w:val="en-US"/>
-        </w:rPr>
-        <w:t xml:space="preserve">Smart Contract </w:t>
-      </w:r>
-    </w:p>
-    <w:p>
-      <w:pPr>
-        <w:spacing w:line="360" w:lineRule="auto"/>
-        <w:rPr>
-          <w:rFonts w:ascii="Arial" w:hAnsi="Arial" w:cs="Arial"/>
-          <w:lang w:val="en-US"/>
-        </w:rPr>
-      </w:pPr>
-      <w:r>
-        <w:rPr>
-          <w:rFonts w:ascii="Arial" w:hAnsi="Arial" w:cs="Arial"/>
-          <w:lang w:val="en-US"/>
-        </w:rPr>
-        <w:t>Bei den</w:t>
-      </w:r>
-    </w:p>
-    <w:p>
-      <w:pPr>
-        <w:spacing w:line="360" w:lineRule="auto"/>
-        <w:rPr>
-          <w:rFonts w:ascii="Arial" w:hAnsi="Arial" w:cs="Arial"/>
-          <w:b/>
-          <w:bCs/>
-          <w:sz w:val="28"/>
-          <w:szCs w:val="28"/>
-          <w:lang w:val="en-US"/>
-        </w:rPr>
-      </w:pPr>
-      <w:r>
-        <w:rPr>
-          <w:rFonts w:ascii="Arial" w:hAnsi="Arial" w:cs="Arial"/>
-          <w:b/>
-          <w:bCs/>
-          <w:sz w:val="28"/>
-          <w:szCs w:val="28"/>
-          <w:lang w:val="en-US"/>
         </w:rPr>
         <w:t xml:space="preserve">Payment Channels </w:t>
       </w:r>
@@ -1285,63 +1183,21 @@
         <w:rPr>
           <w:rFonts w:ascii="Arial" w:hAnsi="Arial" w:cs="Arial"/>
         </w:rPr>
-        <w:t xml:space="preserve">Bei der Implementierung des </w:t>
-      </w:r>
-      <w:proofErr w:type="spellStart"/>
-      <w:r>
-        <w:rPr>
-          <w:rFonts w:ascii="Arial" w:hAnsi="Arial" w:cs="Arial"/>
-        </w:rPr>
-        <w:t>Fairchargers</w:t>
-      </w:r>
-      <w:proofErr w:type="spellEnd"/>
-      <w:r>
-        <w:rPr>
-          <w:rFonts w:ascii="Arial" w:hAnsi="Arial" w:cs="Arial"/>
-        </w:rPr>
-        <w:t xml:space="preserve"> werden Payment Channels benutzt. Payment Channels sind off-</w:t>
-      </w:r>
-      <w:proofErr w:type="spellStart"/>
-      <w:r>
-        <w:rPr>
-          <w:rFonts w:ascii="Arial" w:hAnsi="Arial" w:cs="Arial"/>
-        </w:rPr>
-        <w:t>chain</w:t>
-      </w:r>
-      <w:proofErr w:type="spellEnd"/>
-      <w:r>
-        <w:rPr>
-          <w:rFonts w:ascii="Arial" w:hAnsi="Arial" w:cs="Arial"/>
-        </w:rPr>
-        <w:t xml:space="preserve"> Payment Networks, die es erlauben mehrere Transaktionen als eine Zusammenzufassen. Durch die Zusammenfassung werden viele Transaktionskosten, was der Hauptvorteil der Payment Channels darstellt. Zudem ermöglichen Payment Channels durch die Bündelung eine schnellere und private Transaktion. </w:t>
-      </w:r>
-    </w:p>
-    <w:p>
-      <w:pPr>
-        <w:spacing w:line="360" w:lineRule="auto"/>
-        <w:rPr>
-          <w:rFonts w:ascii="Arial" w:hAnsi="Arial" w:cs="Arial"/>
-        </w:rPr>
-      </w:pPr>
-      <w:r>
-        <w:rPr>
-          <w:rFonts w:ascii="Arial" w:hAnsi="Arial" w:cs="Arial"/>
-        </w:rPr>
-        <w:t xml:space="preserve">Für den </w:t>
-      </w:r>
-      <w:proofErr w:type="spellStart"/>
-      <w:r>
-        <w:rPr>
-          <w:rFonts w:ascii="Arial" w:hAnsi="Arial" w:cs="Arial"/>
-        </w:rPr>
-        <w:t>Faircharger</w:t>
-      </w:r>
-      <w:proofErr w:type="spellEnd"/>
-      <w:r>
-        <w:rPr>
-          <w:rFonts w:ascii="Arial" w:hAnsi="Arial" w:cs="Arial"/>
-        </w:rPr>
-        <w:t xml:space="preserve"> werden hierbei unidirektionale Payment Channels verwendet, daher beschränken wir uns auf dies. </w:t>
+        <w:t xml:space="preserve">Bei der Implementierung des Fairchargers werden Payment Channels benutzt. Payment Channels sind off-chain Payment Networks, die es erlauben mehrere Transaktionen als eine Zusammenzufassen. Durch die Zusammenfassung werden viele Transaktionskosten, was der Hauptvorteil der Payment Channels darstellt. Zudem ermöglichen Payment Channels durch die Bündelung eine schnellere und private Transaktion. </w:t>
+      </w:r>
+    </w:p>
+    <w:p>
+      <w:pPr>
+        <w:spacing w:line="360" w:lineRule="auto"/>
+        <w:rPr>
+          <w:rFonts w:ascii="Arial" w:hAnsi="Arial" w:cs="Arial"/>
+        </w:rPr>
+      </w:pPr>
+      <w:r>
+        <w:rPr>
+          <w:rFonts w:ascii="Arial" w:hAnsi="Arial" w:cs="Arial"/>
+        </w:rPr>
+        <w:t xml:space="preserve">Für den Faircharger werden hierbei unidirektionale Payment Channels verwendet, daher beschränken wir uns auf dies. </w:t>
       </w:r>
     </w:p>
     <w:p>
@@ -1381,153 +1237,14 @@
         <w:rPr>
           <w:rFonts w:ascii="Arial" w:hAnsi="Arial" w:cs="Arial"/>
         </w:rPr>
-        <w:t xml:space="preserve">Bei unidirektionalen Payment Channels legt der Sender einen Smart </w:t>
-      </w:r>
-      <w:proofErr w:type="spellStart"/>
-      <w:r>
-        <w:rPr>
-          <w:rFonts w:ascii="Arial" w:hAnsi="Arial" w:cs="Arial"/>
-        </w:rPr>
-        <w:t>Contract</w:t>
-      </w:r>
-      <w:proofErr w:type="spellEnd"/>
-      <w:r>
-        <w:rPr>
-          <w:rFonts w:ascii="Arial" w:hAnsi="Arial" w:cs="Arial"/>
-        </w:rPr>
-        <w:t xml:space="preserve"> aus und öffnet hierdurch den Payment Channel zwischen ihm und einem Empfänger. Danach sendet der Sender mehrere „</w:t>
-      </w:r>
-      <w:proofErr w:type="spellStart"/>
-      <w:r>
-        <w:rPr>
-          <w:rFonts w:ascii="Arial" w:hAnsi="Arial" w:cs="Arial"/>
-        </w:rPr>
-        <w:t>signed</w:t>
-      </w:r>
-      <w:proofErr w:type="spellEnd"/>
-      <w:r>
-        <w:rPr>
-          <w:rFonts w:ascii="Arial" w:hAnsi="Arial" w:cs="Arial"/>
-        </w:rPr>
-        <w:t xml:space="preserve"> </w:t>
-      </w:r>
-      <w:proofErr w:type="spellStart"/>
-      <w:r>
-        <w:rPr>
-          <w:rFonts w:ascii="Arial" w:hAnsi="Arial" w:cs="Arial"/>
-        </w:rPr>
-        <w:t>Payments</w:t>
-      </w:r>
-      <w:proofErr w:type="spellEnd"/>
-      <w:r>
-        <w:rPr>
-          <w:rFonts w:ascii="Arial" w:hAnsi="Arial" w:cs="Arial"/>
-        </w:rPr>
-        <w:t xml:space="preserve">“, mit einem festgelegten Betrag an den Empfänger. Die </w:t>
-      </w:r>
-      <w:proofErr w:type="spellStart"/>
-      <w:r>
-        <w:rPr>
-          <w:rFonts w:ascii="Arial" w:hAnsi="Arial" w:cs="Arial"/>
-        </w:rPr>
-        <w:t>signed</w:t>
-      </w:r>
-      <w:proofErr w:type="spellEnd"/>
-      <w:r>
-        <w:rPr>
-          <w:rFonts w:ascii="Arial" w:hAnsi="Arial" w:cs="Arial"/>
-        </w:rPr>
-        <w:t xml:space="preserve"> </w:t>
-      </w:r>
-      <w:proofErr w:type="spellStart"/>
-      <w:r>
-        <w:rPr>
-          <w:rFonts w:ascii="Arial" w:hAnsi="Arial" w:cs="Arial"/>
-        </w:rPr>
-        <w:t>Payments</w:t>
-      </w:r>
-      <w:proofErr w:type="spellEnd"/>
-      <w:r>
-        <w:rPr>
-          <w:rFonts w:ascii="Arial" w:hAnsi="Arial" w:cs="Arial"/>
-        </w:rPr>
-        <w:t xml:space="preserve"> werden hierbei nicht über die Chain an den Empfänger gesendet, sondern laufen über ein eigenes Netzwerk. Dadurch müssen die Transaktionen vorerst nicht auf der </w:t>
-      </w:r>
-      <w:proofErr w:type="spellStart"/>
-      <w:r>
-        <w:rPr>
-          <w:rFonts w:ascii="Arial" w:hAnsi="Arial" w:cs="Arial"/>
-        </w:rPr>
-        <w:t>Blockchain</w:t>
-      </w:r>
-      <w:proofErr w:type="spellEnd"/>
-      <w:r>
-        <w:rPr>
-          <w:rFonts w:ascii="Arial" w:hAnsi="Arial" w:cs="Arial"/>
-        </w:rPr>
-        <w:t xml:space="preserve"> zusammengeführt werden. Nachdem der Empfänger alle nötigen </w:t>
-      </w:r>
-      <w:r>
-        <w:rPr>
-          <w:rFonts w:ascii="Arial" w:hAnsi="Arial" w:cs="Arial"/>
-        </w:rPr>
-        <w:t xml:space="preserve">Transaktionen erhalten hat, schließt dieser den Payment Channel. Daraufhin werden alle bis dahin gesendeten </w:t>
-      </w:r>
-      <w:proofErr w:type="spellStart"/>
-      <w:r>
-        <w:rPr>
-          <w:rFonts w:ascii="Arial" w:hAnsi="Arial" w:cs="Arial"/>
-        </w:rPr>
-        <w:t>signed</w:t>
-      </w:r>
-      <w:proofErr w:type="spellEnd"/>
-      <w:r>
-        <w:rPr>
-          <w:rFonts w:ascii="Arial" w:hAnsi="Arial" w:cs="Arial"/>
-        </w:rPr>
-        <w:t xml:space="preserve"> </w:t>
-      </w:r>
-      <w:proofErr w:type="spellStart"/>
-      <w:r>
-        <w:rPr>
-          <w:rFonts w:ascii="Arial" w:hAnsi="Arial" w:cs="Arial"/>
-        </w:rPr>
-        <w:t>Payments</w:t>
-      </w:r>
-      <w:proofErr w:type="spellEnd"/>
-      <w:r>
-        <w:rPr>
-          <w:rFonts w:ascii="Arial" w:hAnsi="Arial" w:cs="Arial"/>
-        </w:rPr>
-        <w:t xml:space="preserve"> auf der </w:t>
-      </w:r>
-      <w:proofErr w:type="spellStart"/>
-      <w:r>
-        <w:rPr>
-          <w:rFonts w:ascii="Arial" w:hAnsi="Arial" w:cs="Arial"/>
-        </w:rPr>
-        <w:t>Blockchain</w:t>
-      </w:r>
-      <w:proofErr w:type="spellEnd"/>
-      <w:r>
-        <w:rPr>
-          <w:rFonts w:ascii="Arial" w:hAnsi="Arial" w:cs="Arial"/>
-        </w:rPr>
-        <w:t xml:space="preserve"> als eine Transaktion zusammengeführt. Hierdurch wird die Privatsphäre geschützt, da keine Historie aus den Transaktionen herausgefunden werden kann, da nur die finale Bilanz zusammengeführt wird. Des </w:t>
-      </w:r>
-      <w:proofErr w:type="spellStart"/>
-      <w:r>
-        <w:rPr>
-          <w:rFonts w:ascii="Arial" w:hAnsi="Arial" w:cs="Arial"/>
-        </w:rPr>
-        <w:t>Weiteren</w:t>
-      </w:r>
-      <w:proofErr w:type="spellEnd"/>
-      <w:r>
-        <w:rPr>
-          <w:rFonts w:ascii="Arial" w:hAnsi="Arial" w:cs="Arial"/>
-        </w:rPr>
-        <w:t xml:space="preserve"> wird durch das nur einmalige Zusammenführen eine Schnelligkeit der Transaktionen geboten. In </w:t>
+        <w:t xml:space="preserve">Bei unidirektionalen Payment Channels legt der Sender einen Smart Contract aus und öffnet hierdurch den Payment Channel zwischen ihm und einem Empfänger. Danach sendet der Sender mehrere „signed Payments“, mit einem festgelegten Betrag an den Empfänger. Die signed Payments werden hierbei nicht über die Chain an den Empfänger gesendet, sondern laufen über ein eigenes Netzwerk. Dadurch müssen die Transaktionen vorerst nicht auf der Blockchain zusammengeführt werden. Nachdem der Empfänger alle nötigen Transaktionen erhalten hat, schließt dieser den Payment Channel. Daraufhin werden alle bis dahin gesendeten signed Payments auf der Blockchain als eine Transaktion zusammengeführt. Hierdurch wird die Privatsphäre geschützt, da keine Historie aus den Transaktionen herausgefunden werden kann, da nur die finale Bilanz zusammengeführt wird. Des Weiteren wird durch das nur einmalige Zusammenführen eine Schnelligkeit der Transaktionen </w:t>
+      </w:r>
+      <w:r>
+        <w:rPr>
+          <w:rFonts w:ascii="Arial" w:hAnsi="Arial" w:cs="Arial"/>
+        </w:rPr>
+        <w:lastRenderedPageBreak/>
+        <w:t xml:space="preserve">geboten. In </w:t>
       </w:r>
       <w:r>
         <w:rPr>
@@ -1566,7 +1283,6 @@
           <w:color w:val="000000"/>
           <w:lang w:eastAsia="de-DE"/>
         </w:rPr>
-        <w:lastRenderedPageBreak/>
         <w:fldChar w:fldCharType="begin"/>
       </w:r>
       <w:r>
@@ -1593,7 +1309,7 @@
           <w:lang w:eastAsia="de-DE"/>
         </w:rPr>
         <w:drawing>
-          <wp:inline distT="0" distB="0" distL="0" distR="0">
+          <wp:inline distT="0" distB="0" distL="0" distR="0" wp14:anchorId="494EB132" wp14:editId="6AF0AC58">
             <wp:extent cx="3373287" cy="3161944"/>
             <wp:effectExtent l="0" t="0" r="5080" b="635"/>
             <wp:docPr id="1" name="Grafik 1"/>
@@ -1610,7 +1326,7 @@
                     </pic:cNvPicPr>
                   </pic:nvPicPr>
                   <pic:blipFill>
-                    <a:blip r:embed="rId17" cstate="print">
+                    <a:blip r:embed="rId19" cstate="print">
                       <a:extLst>
                         <a:ext uri="{28A0092B-C50C-407E-A947-70E740481C1C}">
                           <a14:useLocalDpi xmlns:a14="http://schemas.microsoft.com/office/drawing/2010/main" val="0"/>
@@ -1657,16 +1373,6 @@
           <w:rFonts w:ascii="Arial" w:hAnsi="Arial" w:cs="Arial"/>
           <w:b/>
           <w:bCs/>
-        </w:rPr>
-      </w:pPr>
-    </w:p>
-    <w:p>
-      <w:pPr>
-        <w:spacing w:line="360" w:lineRule="auto"/>
-        <w:rPr>
-          <w:rFonts w:ascii="Arial" w:hAnsi="Arial" w:cs="Arial"/>
-          <w:b/>
-          <w:bCs/>
           <w:sz w:val="28"/>
           <w:szCs w:val="28"/>
         </w:rPr>
@@ -1679,9 +1385,47 @@
           <w:sz w:val="28"/>
           <w:szCs w:val="28"/>
         </w:rPr>
-        <w:t xml:space="preserve">Warum </w:t>
-      </w:r>
-      <w:r>
+        <w:t>Implementierung</w:t>
+      </w:r>
+    </w:p>
+    <w:p>
+      <w:pPr>
+        <w:spacing w:line="360" w:lineRule="auto"/>
+        <w:rPr>
+          <w:rFonts w:ascii="Arial" w:hAnsi="Arial" w:cs="Arial"/>
+        </w:rPr>
+      </w:pPr>
+    </w:p>
+    <w:p>
+      <w:pPr>
+        <w:spacing w:line="360" w:lineRule="auto"/>
+        <w:rPr>
+          <w:rFonts w:ascii="Arial" w:hAnsi="Arial" w:cs="Arial"/>
+        </w:rPr>
+      </w:pPr>
+      <w:r>
+        <w:rPr>
+          <w:rFonts w:ascii="Arial" w:hAnsi="Arial" w:cs="Arial"/>
+        </w:rPr>
+        <w:t xml:space="preserve">Am Anfang des Smart Contracts wird der Payment Channel initialisiert. Hierbei werden sender, receiver und der timeout festgelegt. Dies wird in </w:t>
+      </w:r>
+      <w:r>
+        <w:rPr>
+          <w:rFonts w:ascii="Arial" w:hAnsi="Arial" w:cs="Arial"/>
+          <w:color w:val="C00000"/>
+        </w:rPr>
+        <w:t xml:space="preserve">Abbildung XY </w:t>
+      </w:r>
+      <w:r>
+        <w:rPr>
+          <w:rFonts w:ascii="Arial" w:hAnsi="Arial" w:cs="Arial"/>
+        </w:rPr>
+        <w:t xml:space="preserve">illustriert. </w:t>
+      </w:r>
+    </w:p>
+    <w:p>
+      <w:pPr>
+        <w:spacing w:line="360" w:lineRule="auto"/>
         <w:rPr>
           <w:rFonts w:ascii="Arial" w:hAnsi="Arial" w:cs="Arial"/>
           <w:b/>
@@ -1689,26 +1433,8 @@
           <w:sz w:val="28"/>
           <w:szCs w:val="28"/>
         </w:rPr>
-        <w:t xml:space="preserve">dieser Aufbau? </w:t>
-      </w:r>
-    </w:p>
-    <w:p>
-      <w:pPr>
-        <w:spacing w:line="360" w:lineRule="auto"/>
-        <w:rPr>
-          <w:rFonts w:ascii="Arial" w:hAnsi="Arial" w:cs="Arial"/>
-        </w:rPr>
-      </w:pPr>
-      <w:r>
-        <w:rPr>
-          <w:rFonts w:ascii="Arial" w:hAnsi="Arial" w:cs="Arial"/>
-        </w:rPr>
-        <w:t xml:space="preserve">Dieser Aufbau wurde gewählt, dass </w:t>
-      </w:r>
-    </w:p>
-    <w:p>
-      <w:pPr>
-        <w:spacing w:line="360" w:lineRule="auto"/>
+      </w:pPr>
+      <w:r>
         <w:rPr>
           <w:rFonts w:ascii="Arial" w:hAnsi="Arial" w:cs="Arial"/>
           <w:b/>
@@ -1716,7 +1442,8 @@
           <w:sz w:val="28"/>
           <w:szCs w:val="28"/>
         </w:rPr>
-      </w:pPr>
+        <w:t xml:space="preserve">Warum </w:t>
+      </w:r>
       <w:r>
         <w:rPr>
           <w:rFonts w:ascii="Arial" w:hAnsi="Arial" w:cs="Arial"/>
@@ -1725,9 +1452,26 @@
           <w:sz w:val="28"/>
           <w:szCs w:val="28"/>
         </w:rPr>
-        <w:t>Hindernisse</w:t>
-      </w:r>
-      <w:r>
+        <w:t xml:space="preserve">dieser Aufbau? </w:t>
+      </w:r>
+    </w:p>
+    <w:p>
+      <w:pPr>
+        <w:spacing w:line="360" w:lineRule="auto"/>
+        <w:rPr>
+          <w:rFonts w:ascii="Arial" w:hAnsi="Arial" w:cs="Arial"/>
+        </w:rPr>
+      </w:pPr>
+      <w:r>
+        <w:rPr>
+          <w:rFonts w:ascii="Arial" w:hAnsi="Arial" w:cs="Arial"/>
+        </w:rPr>
+        <w:t xml:space="preserve">Dieser Aufbau wurde gewählt, dass </w:t>
+      </w:r>
+    </w:p>
+    <w:p>
+      <w:pPr>
+        <w:spacing w:line="360" w:lineRule="auto"/>
         <w:rPr>
           <w:rFonts w:ascii="Arial" w:hAnsi="Arial" w:cs="Arial"/>
           <w:b/>
@@ -1735,76 +1479,8 @@
           <w:sz w:val="28"/>
           <w:szCs w:val="28"/>
         </w:rPr>
-        <w:t xml:space="preserve"> bei der Implementierung</w:t>
-      </w:r>
-    </w:p>
-    <w:p>
-      <w:pPr>
-        <w:spacing w:line="360" w:lineRule="auto"/>
-        <w:rPr>
-          <w:rFonts w:ascii="Arial" w:hAnsi="Arial" w:cs="Arial"/>
-        </w:rPr>
-      </w:pPr>
-      <w:r>
-        <w:rPr>
-          <w:rFonts w:ascii="Arial" w:hAnsi="Arial" w:cs="Arial"/>
-        </w:rPr>
-        <w:t xml:space="preserve">Bei der Implementierung dieses Projekts sind wir auf Schwierigkeiten bzw. Hindernisse gestoßen. Ein großes Hindernis war hierbei die Payment Channels zu implementieren bzw. zu testen. Diese waren zu Beginn schwierig zu verstehen bzw. komplex zu implementieren, obwohl es hierbei viele Beispiel aus dem Internet gibt. </w:t>
-      </w:r>
-    </w:p>
-    <w:p>
-      <w:pPr>
-        <w:spacing w:line="360" w:lineRule="auto"/>
-        <w:rPr>
-          <w:rFonts w:ascii="Arial" w:hAnsi="Arial" w:cs="Arial"/>
-        </w:rPr>
-      </w:pPr>
-      <w:r>
-        <w:rPr>
-          <w:rFonts w:ascii="Arial" w:hAnsi="Arial" w:cs="Arial"/>
-        </w:rPr>
-        <w:t xml:space="preserve">Des </w:t>
-      </w:r>
-      <w:proofErr w:type="spellStart"/>
-      <w:r>
-        <w:rPr>
-          <w:rFonts w:ascii="Arial" w:hAnsi="Arial" w:cs="Arial"/>
-        </w:rPr>
-        <w:t>Weiteren</w:t>
-      </w:r>
-      <w:proofErr w:type="spellEnd"/>
-      <w:r>
-        <w:rPr>
-          <w:rFonts w:ascii="Arial" w:hAnsi="Arial" w:cs="Arial"/>
-        </w:rPr>
-        <w:t xml:space="preserve"> gab es Schwierigkeiten, passende Tests für die Smart </w:t>
-      </w:r>
-      <w:proofErr w:type="spellStart"/>
-      <w:r>
-        <w:rPr>
-          <w:rFonts w:ascii="Arial" w:hAnsi="Arial" w:cs="Arial"/>
-        </w:rPr>
-        <w:t>Contracts</w:t>
-      </w:r>
-      <w:proofErr w:type="spellEnd"/>
-      <w:r>
-        <w:rPr>
-          <w:rFonts w:ascii="Arial" w:hAnsi="Arial" w:cs="Arial"/>
-        </w:rPr>
-        <w:t xml:space="preserve"> und die Payment Channels zu schreiben. </w:t>
-      </w:r>
-    </w:p>
-    <w:p>
-      <w:pPr>
-        <w:spacing w:line="360" w:lineRule="auto"/>
-        <w:rPr>
-          <w:rFonts w:ascii="Arial" w:hAnsi="Arial" w:cs="Arial"/>
-        </w:rPr>
-      </w:pPr>
-    </w:p>
-    <w:p>
-      <w:pPr>
-        <w:spacing w:line="360" w:lineRule="auto"/>
+      </w:pPr>
+      <w:r>
         <w:rPr>
           <w:rFonts w:ascii="Arial" w:hAnsi="Arial" w:cs="Arial"/>
           <w:b/>
@@ -1812,8 +1488,48 @@
           <w:sz w:val="28"/>
           <w:szCs w:val="28"/>
         </w:rPr>
-      </w:pPr>
-      <w:r>
+        <w:t>Hindernisse bei der Implementierung</w:t>
+      </w:r>
+    </w:p>
+    <w:p>
+      <w:pPr>
+        <w:spacing w:line="360" w:lineRule="auto"/>
+        <w:rPr>
+          <w:rFonts w:ascii="Arial" w:hAnsi="Arial" w:cs="Arial"/>
+        </w:rPr>
+      </w:pPr>
+      <w:r>
+        <w:rPr>
+          <w:rFonts w:ascii="Arial" w:hAnsi="Arial" w:cs="Arial"/>
+        </w:rPr>
+        <w:t xml:space="preserve">Bei der Implementierung dieses Projekts sind wir auf Schwierigkeiten bzw. Hindernisse gestoßen. Ein großes Hindernis war hierbei die Payment Channels zu implementieren bzw. zu testen. Diese waren zu Beginn schwierig zu verstehen bzw. komplex zu implementieren, obwohl es hierbei viele Beispiel aus dem Internet gibt. </w:t>
+      </w:r>
+    </w:p>
+    <w:p>
+      <w:pPr>
+        <w:spacing w:line="360" w:lineRule="auto"/>
+        <w:rPr>
+          <w:rFonts w:ascii="Arial" w:hAnsi="Arial" w:cs="Arial"/>
+        </w:rPr>
+      </w:pPr>
+      <w:r>
+        <w:rPr>
+          <w:rFonts w:ascii="Arial" w:hAnsi="Arial" w:cs="Arial"/>
+        </w:rPr>
+        <w:t xml:space="preserve">Des Weiteren gab es Schwierigkeiten, passende Tests für die Smart Contracts und die Payment Channels zu schreiben. </w:t>
+      </w:r>
+    </w:p>
+    <w:p>
+      <w:pPr>
+        <w:spacing w:line="360" w:lineRule="auto"/>
+        <w:rPr>
+          <w:rFonts w:ascii="Arial" w:hAnsi="Arial" w:cs="Arial"/>
+        </w:rPr>
+      </w:pPr>
+    </w:p>
+    <w:p>
+      <w:pPr>
+        <w:spacing w:line="360" w:lineRule="auto"/>
         <w:rPr>
           <w:rFonts w:ascii="Arial" w:hAnsi="Arial" w:cs="Arial"/>
           <w:b/>
@@ -1821,8 +1537,7 @@
           <w:sz w:val="28"/>
           <w:szCs w:val="28"/>
         </w:rPr>
-        <w:t>Problem</w:t>
-      </w:r>
+      </w:pPr>
       <w:r>
         <w:rPr>
           <w:rFonts w:ascii="Arial" w:hAnsi="Arial" w:cs="Arial"/>
@@ -1831,101 +1546,9 @@
           <w:sz w:val="28"/>
           <w:szCs w:val="28"/>
         </w:rPr>
-        <w:t xml:space="preserve">e der Architektur </w:t>
-      </w:r>
-    </w:p>
-    <w:p>
-      <w:pPr>
-        <w:spacing w:line="360" w:lineRule="auto"/>
-        <w:rPr>
-          <w:rFonts w:ascii="Arial" w:hAnsi="Arial" w:cs="Arial"/>
-        </w:rPr>
-      </w:pPr>
-      <w:r>
-        <w:rPr>
-          <w:rFonts w:ascii="Arial" w:hAnsi="Arial" w:cs="Arial"/>
-        </w:rPr>
-        <w:t>Das Problem mit dieser Architektur besteht in den Payment Channels. Diese können in unserer Architektur nur vom Empfänger geschlossen werden. Da</w:t>
-      </w:r>
-      <w:r>
-        <w:rPr>
-          <w:rFonts w:ascii="Arial" w:hAnsi="Arial" w:cs="Arial"/>
-        </w:rPr>
-        <w:t>s</w:t>
-      </w:r>
-      <w:r>
-        <w:rPr>
-          <w:rFonts w:ascii="Arial" w:hAnsi="Arial" w:cs="Arial"/>
-        </w:rPr>
-        <w:t>s bedeutet</w:t>
-      </w:r>
-      <w:r>
-        <w:rPr>
-          <w:rFonts w:ascii="Arial" w:hAnsi="Arial" w:cs="Arial"/>
-        </w:rPr>
-        <w:t xml:space="preserve">, dass der Empfänger jeden Abend in seine Transaktionen schauen muss, um sich das Geld für diesen Tag abzuholen. Zudem bedeutet das, dass der Sender immer einen ausreichend großen Timeout setzten muss, sodass die Transaktionen nicht wieder zurückgerufen werden. </w:t>
-      </w:r>
-    </w:p>
-    <w:p>
-      <w:pPr>
-        <w:spacing w:line="360" w:lineRule="auto"/>
-        <w:rPr>
-          <w:rFonts w:ascii="Arial" w:hAnsi="Arial" w:cs="Arial"/>
-        </w:rPr>
-      </w:pPr>
-      <w:r>
-        <w:rPr>
-          <w:rFonts w:ascii="Arial" w:hAnsi="Arial" w:cs="Arial"/>
-        </w:rPr>
-        <w:t xml:space="preserve">Des </w:t>
-      </w:r>
-      <w:proofErr w:type="spellStart"/>
-      <w:r>
-        <w:rPr>
-          <w:rFonts w:ascii="Arial" w:hAnsi="Arial" w:cs="Arial"/>
-        </w:rPr>
-        <w:t>Weiteren</w:t>
-      </w:r>
-      <w:proofErr w:type="spellEnd"/>
-      <w:r>
-        <w:rPr>
-          <w:rFonts w:ascii="Arial" w:hAnsi="Arial" w:cs="Arial"/>
-        </w:rPr>
-        <w:t xml:space="preserve"> besteht ein Problem bei der Bezahlung durch die Payment Channel. Bei diesen stellte sich heraus, dass jede Transaktion bestätigt werden muss. Dies </w:t>
-      </w:r>
-      <w:r>
-        <w:rPr>
-          <w:rFonts w:ascii="Arial" w:hAnsi="Arial" w:cs="Arial"/>
-        </w:rPr>
-        <w:lastRenderedPageBreak/>
-        <w:t xml:space="preserve">führt durch die hohe Anzahl an Transaktionen zu nicht nutzerfreundlichen Aufgabe. Deshalb müsste für dieses Problem in der realen Umsetzung des </w:t>
-      </w:r>
-      <w:proofErr w:type="spellStart"/>
-      <w:r>
-        <w:rPr>
-          <w:rFonts w:ascii="Arial" w:hAnsi="Arial" w:cs="Arial"/>
-        </w:rPr>
-        <w:t>Fairchargers</w:t>
-      </w:r>
-      <w:proofErr w:type="spellEnd"/>
-      <w:r>
-        <w:rPr>
-          <w:rFonts w:ascii="Arial" w:hAnsi="Arial" w:cs="Arial"/>
-        </w:rPr>
-        <w:t xml:space="preserve"> eine Lösung gefunden werden.  </w:t>
-      </w:r>
-    </w:p>
-    <w:p>
-      <w:pPr>
-        <w:spacing w:line="360" w:lineRule="auto"/>
-        <w:rPr>
-          <w:rFonts w:ascii="Arial" w:hAnsi="Arial" w:cs="Arial"/>
-        </w:rPr>
-      </w:pPr>
-    </w:p>
-    <w:p>
-      <w:pPr>
-        <w:spacing w:line="360" w:lineRule="auto"/>
+        <w:t>Problem</w:t>
+      </w:r>
+      <w:r>
         <w:rPr>
           <w:rFonts w:ascii="Arial" w:hAnsi="Arial" w:cs="Arial"/>
           <w:b/>
@@ -1933,8 +1556,49 @@
           <w:sz w:val="28"/>
           <w:szCs w:val="28"/>
         </w:rPr>
-      </w:pPr>
-      <w:r>
+        <w:t xml:space="preserve">e der Architektur </w:t>
+      </w:r>
+    </w:p>
+    <w:p>
+      <w:pPr>
+        <w:spacing w:line="360" w:lineRule="auto"/>
+        <w:rPr>
+          <w:rFonts w:ascii="Arial" w:hAnsi="Arial" w:cs="Arial"/>
+        </w:rPr>
+      </w:pPr>
+      <w:r>
+        <w:rPr>
+          <w:rFonts w:ascii="Arial" w:hAnsi="Arial" w:cs="Arial"/>
+        </w:rPr>
+        <w:lastRenderedPageBreak/>
+        <w:t xml:space="preserve">Das Problem mit dieser Architektur besteht in den Payment Channels. Diese können in unserer Architektur nur vom Empfänger geschlossen werden. Dass bedeutet, dass der Empfänger jeden Abend in seine Transaktionen schauen muss, um sich das Geld für diesen Tag abzuholen. Zudem bedeutet das, dass der Sender immer einen ausreichend großen Timeout setzten muss, sodass die Transaktionen nicht wieder zurückgerufen werden. </w:t>
+      </w:r>
+    </w:p>
+    <w:p>
+      <w:pPr>
+        <w:spacing w:line="360" w:lineRule="auto"/>
+        <w:rPr>
+          <w:rFonts w:ascii="Arial" w:hAnsi="Arial" w:cs="Arial"/>
+        </w:rPr>
+      </w:pPr>
+      <w:r>
+        <w:rPr>
+          <w:rFonts w:ascii="Arial" w:hAnsi="Arial" w:cs="Arial"/>
+        </w:rPr>
+        <w:t xml:space="preserve">Des Weiteren besteht ein Problem bei der Bezahlung durch die Payment Channel. Bei diesen stellte sich heraus, dass jede Transaktion bestätigt werden muss. Dies führt durch die hohe Anzahl an Transaktionen zu nicht nutzerfreundlichen Aufgabe. Deshalb müsste für dieses Problem in der realen Umsetzung des Fairchargers eine Lösung gefunden werden.  </w:t>
+      </w:r>
+    </w:p>
+    <w:p>
+      <w:pPr>
+        <w:spacing w:line="360" w:lineRule="auto"/>
+        <w:rPr>
+          <w:rFonts w:ascii="Arial" w:hAnsi="Arial" w:cs="Arial"/>
+        </w:rPr>
+      </w:pPr>
+    </w:p>
+    <w:p>
+      <w:pPr>
+        <w:spacing w:line="360" w:lineRule="auto"/>
         <w:rPr>
           <w:rFonts w:ascii="Arial" w:hAnsi="Arial" w:cs="Arial"/>
           <w:b/>
@@ -1942,9 +1606,7 @@
           <w:sz w:val="28"/>
           <w:szCs w:val="28"/>
         </w:rPr>
-        <w:t xml:space="preserve">Ist eine </w:t>
-      </w:r>
-      <w:proofErr w:type="spellStart"/>
+      </w:pPr>
       <w:r>
         <w:rPr>
           <w:rFonts w:ascii="Arial" w:hAnsi="Arial" w:cs="Arial"/>
@@ -1953,10 +1615,48 @@
           <w:sz w:val="28"/>
           <w:szCs w:val="28"/>
         </w:rPr>
-        <w:t>Blockchain</w:t>
-      </w:r>
-      <w:proofErr w:type="spellEnd"/>
-      <w:r>
+        <w:t>Ist eine Blockchain notwendig?</w:t>
+      </w:r>
+    </w:p>
+    <w:p>
+      <w:pPr>
+        <w:spacing w:line="360" w:lineRule="auto"/>
+        <w:rPr>
+          <w:rFonts w:ascii="Arial" w:hAnsi="Arial" w:cs="Arial"/>
+        </w:rPr>
+      </w:pPr>
+      <w:r>
+        <w:rPr>
+          <w:rFonts w:ascii="Arial" w:hAnsi="Arial" w:cs="Arial"/>
+        </w:rPr>
+        <w:t xml:space="preserve">Das Bezahlen ist ein grundlegendes Problem des Fairchargers. Bei einer normalen Bezahlabwicklung, bei dem gezahlt wird nachdem das Gut transferiert wurde, besteht bei dem Projekt des Fairchargers das Problem, dass der Elektrofahrzeugbesitzer wegfahren könnte, ohne den Besitzer der Ladesäule zu bezahlen. Bei einer normalen Bezahlabwicklung, bei dem im Voraus gezahlt wird, besteht das Problem, dass hierbei der Ladesäulenbesitzer den Elektrofahrer kein Strom geben könnte. </w:t>
+      </w:r>
+    </w:p>
+    <w:p>
+      <w:pPr>
+        <w:spacing w:line="360" w:lineRule="auto"/>
+        <w:rPr>
+          <w:rFonts w:ascii="Arial" w:hAnsi="Arial" w:cs="Arial"/>
+        </w:rPr>
+      </w:pPr>
+      <w:r>
+        <w:rPr>
+          <w:rFonts w:ascii="Arial" w:hAnsi="Arial" w:cs="Arial"/>
+        </w:rPr>
+        <w:t xml:space="preserve">Deshalb wurde für dieses Projekt Payment Channels angelegt, die dieses Problem minimieren. Die Payment Channels sorgen dafür, dass der Ladesäulenbesitzer kontinuierlich Geld von dem Elektrofahrer bekommt. Hierdurch ist gesichert, dass der Fahrer nach dem Laden nicht einfach wegfahren kann, ohne zu bezahlen. Des Weiteren ist durch die Payment Channels abgesichert, dass der Fahrer die Bezahlungen abbrechen kann, wenn dieser bemerkt, wenn dieser kein Strom erhält. Durch eine normale Bezahlung musste dieser Vorgang auf Vertrauensbasis ablaufen, was im realen Leben nicht möglich ist. </w:t>
+      </w:r>
+    </w:p>
+    <w:p>
+      <w:pPr>
+        <w:spacing w:line="360" w:lineRule="auto"/>
+        <w:rPr>
+          <w:rFonts w:ascii="Arial" w:hAnsi="Arial" w:cs="Arial"/>
+        </w:rPr>
+      </w:pPr>
+    </w:p>
+    <w:p>
+      <w:pPr>
+        <w:spacing w:line="360" w:lineRule="auto"/>
         <w:rPr>
           <w:rFonts w:ascii="Arial" w:hAnsi="Arial" w:cs="Arial"/>
           <w:b/>
@@ -1964,12 +1664,8 @@
           <w:sz w:val="28"/>
           <w:szCs w:val="28"/>
         </w:rPr>
-        <w:t xml:space="preserve"> notwendig?</w:t>
-      </w:r>
-    </w:p>
-    <w:p>
-      <w:pPr>
-        <w:spacing w:line="360" w:lineRule="auto"/>
+      </w:pPr>
+      <w:r>
         <w:rPr>
           <w:rFonts w:ascii="Arial" w:hAnsi="Arial" w:cs="Arial"/>
           <w:b/>
@@ -1977,27 +1673,6 @@
           <w:sz w:val="28"/>
           <w:szCs w:val="28"/>
         </w:rPr>
-      </w:pPr>
-    </w:p>
-    <w:p>
-      <w:pPr>
-        <w:spacing w:line="360" w:lineRule="auto"/>
-        <w:rPr>
-          <w:rFonts w:ascii="Arial" w:hAnsi="Arial" w:cs="Arial"/>
-          <w:b/>
-          <w:bCs/>
-          <w:sz w:val="28"/>
-          <w:szCs w:val="28"/>
-        </w:rPr>
-      </w:pPr>
-      <w:r>
-        <w:rPr>
-          <w:rFonts w:ascii="Arial" w:hAnsi="Arial" w:cs="Arial"/>
-          <w:b/>
-          <w:bCs/>
-          <w:sz w:val="28"/>
-          <w:szCs w:val="28"/>
-        </w:rPr>
         <w:t>Fazit</w:t>
       </w:r>
     </w:p>
@@ -2008,102 +1683,32 @@
           <w:rFonts w:ascii="Arial" w:hAnsi="Arial" w:cs="Arial"/>
         </w:rPr>
       </w:pPr>
-      <w:proofErr w:type="spellStart"/>
-      <w:r>
-        <w:rPr>
-          <w:rFonts w:ascii="Arial" w:hAnsi="Arial" w:cs="Arial"/>
-        </w:rPr>
-        <w:t>Faircharger</w:t>
-      </w:r>
-      <w:proofErr w:type="spellEnd"/>
-      <w:r>
-        <w:rPr>
-          <w:rFonts w:ascii="Arial" w:hAnsi="Arial" w:cs="Arial"/>
-        </w:rPr>
-        <w:t xml:space="preserve"> ist ein Projekt, dass mithilfe einer </w:t>
-      </w:r>
-      <w:proofErr w:type="spellStart"/>
-      <w:r>
-        <w:rPr>
-          <w:rFonts w:ascii="Arial" w:hAnsi="Arial" w:cs="Arial"/>
-        </w:rPr>
-        <w:t>Blockchain</w:t>
-      </w:r>
-      <w:proofErr w:type="spellEnd"/>
-      <w:r>
-        <w:rPr>
-          <w:rFonts w:ascii="Arial" w:hAnsi="Arial" w:cs="Arial"/>
-        </w:rPr>
-        <w:t xml:space="preserve"> das Ladesäulenproblem beheben soll und nebenbei noch ein Verdienst für die Anbieter darstellt. Eine </w:t>
-      </w:r>
-      <w:proofErr w:type="spellStart"/>
-      <w:r>
-        <w:rPr>
-          <w:rFonts w:ascii="Arial" w:hAnsi="Arial" w:cs="Arial"/>
-        </w:rPr>
-        <w:t>Blockchain</w:t>
-      </w:r>
-      <w:proofErr w:type="spellEnd"/>
-      <w:r>
-        <w:rPr>
-          <w:rFonts w:ascii="Arial" w:hAnsi="Arial" w:cs="Arial"/>
-        </w:rPr>
-        <w:t xml:space="preserve"> wurde hierbei verwendet, um über Payment Channels Zahlungen einfach und fair abwickeln zu können. </w:t>
-      </w:r>
-      <w:r>
-        <w:rPr>
-          <w:rFonts w:ascii="Arial" w:hAnsi="Arial" w:cs="Arial"/>
-        </w:rPr>
-        <w:t xml:space="preserve">Faires abwickeln bedeutet in diesem Zusammenhang, dass sowohl der Fahrer als auch der Ladesäulenbesitzer nicht durch boshafte Absichten des Anderen übers Ohr gehauen werden kann. Zudem sorgt der Payment Channel dafür, dass wenige zusätzliche Kosten durch das Zusammenführen der Transaktionen auf der </w:t>
-      </w:r>
-      <w:proofErr w:type="spellStart"/>
-      <w:r>
-        <w:rPr>
-          <w:rFonts w:ascii="Arial" w:hAnsi="Arial" w:cs="Arial"/>
-        </w:rPr>
-        <w:t>Blockchain</w:t>
-      </w:r>
-      <w:proofErr w:type="spellEnd"/>
-      <w:r>
-        <w:rPr>
-          <w:rFonts w:ascii="Arial" w:hAnsi="Arial" w:cs="Arial"/>
-        </w:rPr>
-        <w:t xml:space="preserve"> entstehen. Fall</w:t>
-      </w:r>
-      <w:bookmarkStart w:id="0" w:name="_GoBack"/>
-      <w:bookmarkEnd w:id="0"/>
-      <w:r>
-        <w:rPr>
-          <w:rFonts w:ascii="Arial" w:hAnsi="Arial" w:cs="Arial"/>
-        </w:rPr>
-        <w:t xml:space="preserve">s bei der Zahlung keine </w:t>
-      </w:r>
-      <w:proofErr w:type="spellStart"/>
-      <w:r>
-        <w:rPr>
-          <w:rFonts w:ascii="Arial" w:hAnsi="Arial" w:cs="Arial"/>
-        </w:rPr>
-        <w:t>Blockchain</w:t>
-      </w:r>
-      <w:proofErr w:type="spellEnd"/>
-      <w:r>
-        <w:rPr>
-          <w:rFonts w:ascii="Arial" w:hAnsi="Arial" w:cs="Arial"/>
-        </w:rPr>
-        <w:t xml:space="preserve"> verwendet werden würde, müsste sowohl der Fahrer als auch der Ladesäulenbesitzer darauf vertrauen, dass dieser Strom bzw. Geld im Gegenzug für den geladenen Strom erhalten. </w:t>
-      </w:r>
-    </w:p>
-    <w:p>
-      <w:pPr>
-        <w:spacing w:line="360" w:lineRule="auto"/>
-        <w:rPr>
-          <w:rFonts w:ascii="Arial" w:hAnsi="Arial" w:cs="Arial"/>
-        </w:rPr>
-      </w:pPr>
-    </w:p>
+      <w:r>
+        <w:rPr>
+          <w:rFonts w:ascii="Arial" w:hAnsi="Arial" w:cs="Arial"/>
+        </w:rPr>
+        <w:t xml:space="preserve">Faircharger ist ein Projekt, dass mithilfe einer Blockchain das Ladesäulenproblem beheben soll und nebenbei noch ein Verdienst für die Anbieter darstellt. Eine </w:t>
+      </w:r>
+      <w:r>
+        <w:rPr>
+          <w:rFonts w:ascii="Arial" w:hAnsi="Arial" w:cs="Arial"/>
+        </w:rPr>
+        <w:lastRenderedPageBreak/>
+        <w:t xml:space="preserve">Blockchain wurde hierbei verwendet, um über Payment Channels Zahlungen einfach und fair abwickeln zu können. Faires abwickeln bedeutet in diesem Zusammenhang, dass sowohl der Fahrer als auch der Ladesäulenbesitzer nicht durch boshafte Absichten des Anderen übers Ohr gehauen werden kann. Zudem sorgt der Payment Channel dafür, dass wenige zusätzliche Kosten durch das Zusammenführen der Transaktionen auf der Blockchain entstehen. Falls bei der Zahlung keine Blockchain verwendet werden würde, müsste sowohl der Fahrer als auch der Ladesäulenbesitzer darauf vertrauen, dass dieser Strom bzw. Geld im Gegenzug für den geladenen Strom erhalten. </w:t>
+      </w:r>
+    </w:p>
+    <w:p>
+      <w:pPr>
+        <w:spacing w:line="360" w:lineRule="auto"/>
+        <w:rPr>
+          <w:rFonts w:ascii="Arial" w:hAnsi="Arial" w:cs="Arial"/>
+        </w:rPr>
+      </w:pPr>
+    </w:p>
+    <w:p/>
     <w:sectPr>
-      <w:headerReference w:type="default" r:id="rId18"/>
-      <w:footerReference w:type="default" r:id="rId19"/>
+      <w:headerReference w:type="default" r:id="rId20"/>
+      <w:footerReference w:type="default" r:id="rId21"/>
       <w:pgSz w:w="11900" w:h="16840"/>
       <w:pgMar w:top="1417" w:right="1417" w:bottom="1134" w:left="1417" w:header="708" w:footer="750" w:gutter="0"/>
       <w:cols w:space="708"/>
@@ -2234,11 +1839,21 @@
     <w:r>
       <w:t xml:space="preserve"> von </w:t>
     </w:r>
-    <w:fldSimple w:instr="NUMPAGES \* Arabisch \* MERGEFORMAT">
-      <w:r>
-        <w:t>2</w:t>
-      </w:r>
-    </w:fldSimple>
+    <w:r>
+      <w:fldChar w:fldCharType="begin"/>
+    </w:r>
+    <w:r>
+      <w:instrText>NUMPAGES \* Arabisch \* MERGEFORMAT</w:instrText>
+    </w:r>
+    <w:r>
+      <w:fldChar w:fldCharType="separate"/>
+    </w:r>
+    <w:r>
+      <w:t>2</w:t>
+    </w:r>
+    <w:r>
+      <w:fldChar w:fldCharType="end"/>
+    </w:r>
   </w:p>
   <w:p>
     <w:pPr>
@@ -2273,13 +1888,8 @@
     <w:pPr>
       <w:pStyle w:val="Kopfzeile"/>
     </w:pPr>
-    <w:proofErr w:type="spellStart"/>
     <w:r>
-      <w:t>Blockchain</w:t>
-    </w:r>
-    <w:proofErr w:type="spellEnd"/>
-    <w:r>
-      <w:t>-Projekt</w:t>
+      <w:t>Blockchain-Projekt</w:t>
     </w:r>
     <w:r>
       <w:tab/>
@@ -2714,6 +2324,7 @@
   <w:style w:type="paragraph" w:default="1" w:styleId="Standard">
     <w:name w:val="Normal"/>
     <w:qFormat/>
+    <w:rsid w:val="00995A85"/>
   </w:style>
   <w:style w:type="character" w:default="1" w:styleId="Absatz-Standardschriftart">
     <w:name w:val="Default Paragraph Font"/>
@@ -3087,7 +2698,7 @@
 </file>
 
 <file path=customXml/itemProps1.xml><?xml version="1.0" encoding="utf-8"?>
-<ds:datastoreItem xmlns:ds="http://schemas.openxmlformats.org/officeDocument/2006/customXml" ds:itemID="{83C0E5AA-77D7-7341-A47C-24438F51182F}">
+<ds:datastoreItem xmlns:ds="http://schemas.openxmlformats.org/officeDocument/2006/customXml" ds:itemID="{A7F6348B-EA68-7F40-B3E4-D52A96EFE368}">
   <ds:schemaRefs>
     <ds:schemaRef ds:uri="http://schemas.openxmlformats.org/officeDocument/2006/bibliography"/>
   </ds:schemaRefs>

</xml_diff>

<commit_message>
Added Problems to Doku and mamnages RawText
</commit_message>
<xml_diff>
--- a/Faircharger Dokumentation.docx
+++ b/Faircharger Dokumentation.docx
@@ -429,27 +429,13 @@
         <w:rPr>
           <w:rFonts w:ascii="Arial" w:hAnsi="Arial" w:cs="Arial"/>
         </w:rPr>
-        <w:t xml:space="preserve">und der hinterlegte Account der Ladesäule/Besitzer der </w:t>
-      </w:r>
-      <w:proofErr w:type="spellStart"/>
-      <w:r>
-        <w:rPr>
-          <w:rFonts w:ascii="Arial" w:hAnsi="Arial" w:cs="Arial"/>
-        </w:rPr>
-        <w:t xml:space="preserve">Ladesäule </w:t>
-      </w:r>
-      <w:r>
-        <w:rPr>
-          <w:rFonts w:ascii="Arial" w:hAnsi="Arial" w:cs="Arial"/>
-        </w:rPr>
-        <w:t>ab</w:t>
-      </w:r>
-      <w:proofErr w:type="spellEnd"/>
-      <w:r>
-        <w:rPr>
-          <w:rFonts w:ascii="Arial" w:hAnsi="Arial" w:cs="Arial"/>
-        </w:rPr>
-        <w:t>gefragt. Nach der Abfrage wird der Preis</w:t>
+        <w:t xml:space="preserve">und der hinterlegte Account der Ladesäule/Besitzer der Ladesäule </w:t>
+      </w:r>
+      <w:r>
+        <w:rPr>
+          <w:rFonts w:ascii="Arial" w:hAnsi="Arial" w:cs="Arial"/>
+        </w:rPr>
+        <w:t>abgefragt. Nach der Abfrage wird der Preis</w:t>
       </w:r>
       <w:r>
         <w:rPr>
@@ -1248,15 +1234,7 @@
         <w:rPr>
           <w:rFonts w:ascii="Arial" w:hAnsi="Arial" w:cs="Arial"/>
         </w:rPr>
-        <w:t xml:space="preserve"> ist in Abbildung 2 zu erkennen. Sobald der Fahrer des Elektrofahrzeuges den Code der Ladesäule in seine App eingegeben hat, wird ein /GET-Request ein</w:t>
-      </w:r>
-      <w:bookmarkStart w:id="0" w:name="_GoBack"/>
-      <w:bookmarkEnd w:id="0"/>
-      <w:r>
-        <w:rPr>
-          <w:rFonts w:ascii="Arial" w:hAnsi="Arial" w:cs="Arial"/>
-        </w:rPr>
-        <w:t xml:space="preserve">e Anfrage an </w:t>
+        <w:t xml:space="preserve"> ist in Abbildung 2 zu erkennen. Sobald der Fahrer des Elektrofahrzeuges den Code der Ladesäule in seine App eingegeben hat, wird ein /GET-Request eine Anfrage an </w:t>
       </w:r>
       <w:r>
         <w:rPr>
@@ -3656,6 +3634,132 @@
           <w:rFonts w:ascii="Arial" w:hAnsi="Arial" w:cs="Arial"/>
         </w:rPr>
       </w:pPr>
+      <w:r>
+        <w:rPr>
+          <w:rFonts w:ascii="Arial" w:hAnsi="Arial" w:cs="Arial"/>
+        </w:rPr>
+        <w:t xml:space="preserve">Zu guter Letzt sind wir auf ein Problem gestoßen, welches auch unter diesem Link zu finden ist: </w:t>
+      </w:r>
+      <w:hyperlink r:id="rId32" w:history="1">
+        <w:r>
+          <w:rPr>
+            <w:rStyle w:val="Hyperlink"/>
+            <w:rFonts w:ascii="Arial" w:hAnsi="Arial" w:cs="Arial"/>
+          </w:rPr>
+          <w:t>https://github.com/ethereum/web3.js/issues/2104</w:t>
+        </w:r>
+      </w:hyperlink>
+      <w:r>
+        <w:rPr>
+          <w:rFonts w:ascii="Arial" w:hAnsi="Arial" w:cs="Arial"/>
+        </w:rPr>
+        <w:t xml:space="preserve">. </w:t>
+      </w:r>
+      <w:r>
+        <w:rPr>
+          <w:rFonts w:ascii="Arial" w:hAnsi="Arial" w:cs="Arial"/>
+        </w:rPr>
+        <w:t xml:space="preserve">Bei diesem Problem wird das </w:t>
+      </w:r>
+      <w:proofErr w:type="spellStart"/>
+      <w:r>
+        <w:rPr>
+          <w:rFonts w:ascii="Arial" w:hAnsi="Arial" w:cs="Arial"/>
+        </w:rPr>
+        <w:t>Promise</w:t>
+      </w:r>
+      <w:proofErr w:type="spellEnd"/>
+      <w:r>
+        <w:rPr>
+          <w:rFonts w:ascii="Arial" w:hAnsi="Arial" w:cs="Arial"/>
+        </w:rPr>
+        <w:t xml:space="preserve"> nicht </w:t>
+      </w:r>
+      <w:proofErr w:type="spellStart"/>
+      <w:r>
+        <w:rPr>
+          <w:rFonts w:ascii="Arial" w:hAnsi="Arial" w:cs="Arial"/>
+        </w:rPr>
+        <w:t>resolved</w:t>
+      </w:r>
+      <w:proofErr w:type="spellEnd"/>
+      <w:r>
+        <w:rPr>
+          <w:rFonts w:ascii="Arial" w:hAnsi="Arial" w:cs="Arial"/>
+        </w:rPr>
+        <w:t xml:space="preserve"> </w:t>
+      </w:r>
+      <w:proofErr w:type="gramStart"/>
+      <w:r>
+        <w:rPr>
+          <w:rFonts w:ascii="Arial" w:hAnsi="Arial" w:cs="Arial"/>
+        </w:rPr>
+        <w:t>und .</w:t>
+      </w:r>
+      <w:proofErr w:type="spellStart"/>
+      <w:r>
+        <w:rPr>
+          <w:rFonts w:ascii="Arial" w:hAnsi="Arial" w:cs="Arial"/>
+        </w:rPr>
+        <w:t>then</w:t>
+      </w:r>
+      <w:proofErr w:type="spellEnd"/>
+      <w:proofErr w:type="gramEnd"/>
+      <w:r>
+        <w:rPr>
+          <w:rFonts w:ascii="Arial" w:hAnsi="Arial" w:cs="Arial"/>
+        </w:rPr>
+        <w:t xml:space="preserve"> nie aufgerufen</w:t>
+      </w:r>
+      <w:r>
+        <w:rPr>
+          <w:rFonts w:ascii="Arial" w:hAnsi="Arial" w:cs="Arial"/>
+        </w:rPr>
+        <w:t xml:space="preserve">. In dem Link ist zu finden, dass sehr viele Personen versionsübergreifend Probleme mit </w:t>
+      </w:r>
+      <w:proofErr w:type="spellStart"/>
+      <w:r>
+        <w:rPr>
+          <w:rFonts w:ascii="Arial" w:hAnsi="Arial" w:cs="Arial"/>
+        </w:rPr>
+        <w:t>Promises</w:t>
+      </w:r>
+      <w:proofErr w:type="spellEnd"/>
+      <w:r>
+        <w:rPr>
+          <w:rFonts w:ascii="Arial" w:hAnsi="Arial" w:cs="Arial"/>
+        </w:rPr>
+        <w:t>/</w:t>
+      </w:r>
+      <w:proofErr w:type="spellStart"/>
+      <w:r>
+        <w:rPr>
+          <w:rFonts w:ascii="Arial" w:hAnsi="Arial" w:cs="Arial"/>
+        </w:rPr>
+        <w:t>Callbacks</w:t>
+      </w:r>
+      <w:proofErr w:type="spellEnd"/>
+      <w:r>
+        <w:rPr>
+          <w:rFonts w:ascii="Arial" w:hAnsi="Arial" w:cs="Arial"/>
+        </w:rPr>
+        <w:t xml:space="preserve"> haben</w:t>
+      </w:r>
+      <w:r>
+        <w:rPr>
+          <w:rFonts w:ascii="Arial" w:hAnsi="Arial" w:cs="Arial"/>
+        </w:rPr>
+        <w:t xml:space="preserve">. </w:t>
+      </w:r>
+    </w:p>
+    <w:p>
+      <w:pPr>
+        <w:spacing w:line="360" w:lineRule="auto"/>
+        <w:jc w:val="both"/>
+        <w:rPr>
+          <w:rFonts w:ascii="Arial" w:hAnsi="Arial" w:cs="Arial"/>
+        </w:rPr>
+      </w:pPr>
     </w:p>
     <w:p>
       <w:pPr>
@@ -3946,6 +4050,7 @@
           <w:sz w:val="28"/>
           <w:szCs w:val="28"/>
         </w:rPr>
+        <w:lastRenderedPageBreak/>
         <w:t>Fazit</w:t>
       </w:r>
     </w:p>
@@ -4002,7 +4107,6 @@
         <w:rPr>
           <w:rFonts w:ascii="Arial" w:hAnsi="Arial" w:cs="Arial"/>
         </w:rPr>
-        <w:lastRenderedPageBreak/>
         <w:t>Blockchain</w:t>
       </w:r>
       <w:proofErr w:type="spellEnd"/>
@@ -4022,7 +4126,15 @@
         <w:rPr>
           <w:rFonts w:ascii="Arial" w:hAnsi="Arial" w:cs="Arial"/>
         </w:rPr>
-        <w:t xml:space="preserve"> Zahlungen einfach und fair abwickeln zu können. Faires abwickeln bedeutet in diesem Zusammenhang, dass sowohl der Fahrer als auch der Ladesäulenbesitzer nicht durch boshafte Absichten des Anderen „übers Ohr gehauen“ werden kann. Zudem sorgt der Payment Channel dafür, dass wenige zusätzliche Kosten durch das Zusammenführen der Transaktionen auf der </w:t>
+        <w:t xml:space="preserve"> Zahlungen einfach und fair abwickeln zu können. Faires abwickeln bedeutet in diesem Zusammenhang, dass sowohl der Fah</w:t>
+      </w:r>
+      <w:bookmarkStart w:id="0" w:name="_GoBack"/>
+      <w:bookmarkEnd w:id="0"/>
+      <w:r>
+        <w:rPr>
+          <w:rFonts w:ascii="Arial" w:hAnsi="Arial" w:cs="Arial"/>
+        </w:rPr>
+        <w:t xml:space="preserve">rer als auch der Ladesäulenbesitzer nicht durch boshafte Absichten des Anderen „übers Ohr gehauen“ werden kann. Zudem sorgt der Payment Channel dafür, dass wenige zusätzliche Kosten durch das Zusammenführen der Transaktionen auf der </w:t>
       </w:r>
       <w:proofErr w:type="spellStart"/>
       <w:r>
@@ -4051,6 +4163,26 @@
           <w:rFonts w:ascii="Arial" w:hAnsi="Arial" w:cs="Arial"/>
         </w:rPr>
         <w:t xml:space="preserve"> verwendet werden würde, müsste sowohl der Fahrer als auch der Ladesäulenbesitzer darauf vertrauen, dass dieser Strom bzw. Geld im Gegenzug für den geladenen Strom erhalten. </w:t>
+      </w:r>
+      <w:r>
+        <w:rPr>
+          <w:rFonts w:ascii="Helvetica Neue" w:hAnsi="Helvetica Neue" w:cs="Helvetica Neue"/>
+        </w:rPr>
+        <w:t xml:space="preserve">Wir als Gruppe denken, dass das Projekt des </w:t>
+      </w:r>
+      <w:proofErr w:type="spellStart"/>
+      <w:r>
+        <w:rPr>
+          <w:rFonts w:ascii="Helvetica Neue" w:hAnsi="Helvetica Neue" w:cs="Helvetica Neue"/>
+        </w:rPr>
+        <w:t>Fairchargers</w:t>
+      </w:r>
+      <w:proofErr w:type="spellEnd"/>
+      <w:r>
+        <w:rPr>
+          <w:rFonts w:ascii="Helvetica Neue" w:hAnsi="Helvetica Neue" w:cs="Helvetica Neue"/>
+        </w:rPr>
+        <w:t>, wenn es vollständig automatisiert wird bereit für den Einsatz in der realen Welt ist.</w:t>
       </w:r>
     </w:p>
     <w:p>
@@ -4069,8 +4201,8 @@
     </w:p>
     <w:p/>
     <w:sectPr>
-      <w:headerReference w:type="default" r:id="rId32"/>
-      <w:footerReference w:type="default" r:id="rId33"/>
+      <w:headerReference w:type="default" r:id="rId33"/>
+      <w:footerReference w:type="default" r:id="rId34"/>
       <w:pgSz w:w="11900" w:h="16840"/>
       <w:pgMar w:top="1417" w:right="1417" w:bottom="1134" w:left="1417" w:header="708" w:footer="750" w:gutter="0"/>
       <w:cols w:space="708"/>
@@ -4201,11 +4333,24 @@
     <w:r>
       <w:t xml:space="preserve"> von </w:t>
     </w:r>
-    <w:fldSimple w:instr="NUMPAGES \* Arabisch \* MERGEFORMAT">
-      <w:r>
-        <w:t>2</w:t>
-      </w:r>
-    </w:fldSimple>
+    <w:r>
+      <w:fldChar w:fldCharType="begin"/>
+    </w:r>
+    <w:r>
+      <w:instrText>NUMPAGES \* Arabisch \* MERGEF</w:instrText>
+    </w:r>
+    <w:r>
+      <w:instrText>ORMAT</w:instrText>
+    </w:r>
+    <w:r>
+      <w:fldChar w:fldCharType="separate"/>
+    </w:r>
+    <w:r>
+      <w:t>2</w:t>
+    </w:r>
+    <w:r>
+      <w:fldChar w:fldCharType="end"/>
+    </w:r>
   </w:p>
   <w:p>
     <w:pPr>
@@ -4249,6 +4394,9 @@
       <w:t>-Projekt</w:t>
     </w:r>
     <w:r>
+      <w:t>:</w:t>
+    </w:r>
+    <w:r>
       <w:tab/>
     </w:r>
     <w:r>
@@ -4260,6 +4408,11 @@
     <w:pPr>
       <w:pStyle w:val="Kopfzeile"/>
     </w:pPr>
+    <w:proofErr w:type="spellStart"/>
+    <w:r>
+      <w:t>Faircharger</w:t>
+    </w:r>
+    <w:proofErr w:type="spellEnd"/>
     <w:r>
       <w:tab/>
     </w:r>
@@ -4943,6 +5096,29 @@
       <w:lang w:eastAsia="de-DE"/>
     </w:rPr>
   </w:style>
+  <w:style w:type="character" w:styleId="Hyperlink">
+    <w:name w:val="Hyperlink"/>
+    <w:basedOn w:val="Absatz-Standardschriftart"/>
+    <w:uiPriority w:val="99"/>
+    <w:unhideWhenUsed/>
+    <w:rsid w:val="003F7C96"/>
+    <w:rPr>
+      <w:color w:val="0563C1" w:themeColor="hyperlink"/>
+      <w:u w:val="single"/>
+    </w:rPr>
+  </w:style>
+  <w:style w:type="character" w:styleId="NichtaufgelsteErwhnung">
+    <w:name w:val="Unresolved Mention"/>
+    <w:basedOn w:val="Absatz-Standardschriftart"/>
+    <w:uiPriority w:val="99"/>
+    <w:semiHidden/>
+    <w:unhideWhenUsed/>
+    <w:rsid w:val="003F7C96"/>
+    <w:rPr>
+      <w:color w:val="605E5C"/>
+      <w:shd w:val="clear" w:color="auto" w:fill="E1DFDD"/>
+    </w:rPr>
+  </w:style>
 </w:styles>
 </file>
 
@@ -5246,7 +5422,7 @@
 </file>
 
 <file path=customXml/itemProps1.xml><?xml version="1.0" encoding="utf-8"?>
-<ds:datastoreItem xmlns:ds="http://schemas.openxmlformats.org/officeDocument/2006/customXml" ds:itemID="{3886227F-5D2E-8242-87B5-2094300403CE}">
+<ds:datastoreItem xmlns:ds="http://schemas.openxmlformats.org/officeDocument/2006/customXml" ds:itemID="{A610335E-B94A-2541-A8C6-A0E00E79EE6B}">
   <ds:schemaRefs>
     <ds:schemaRef ds:uri="http://schemas.openxmlformats.org/officeDocument/2006/bibliography"/>
   </ds:schemaRefs>

</xml_diff>

<commit_message>
Deleted Tests and added Comments
</commit_message>
<xml_diff>
--- a/Faircharger Dokumentation.docx
+++ b/Faircharger Dokumentation.docx
@@ -3625,6 +3625,8 @@
         </w:rPr>
         <w:t xml:space="preserve"> eine Lösung gefunden werden.  </w:t>
       </w:r>
+      <w:bookmarkStart w:id="0" w:name="_GoBack"/>
+      <w:bookmarkEnd w:id="0"/>
     </w:p>
     <w:p>
       <w:pPr>
@@ -4126,15 +4128,7 @@
         <w:rPr>
           <w:rFonts w:ascii="Arial" w:hAnsi="Arial" w:cs="Arial"/>
         </w:rPr>
-        <w:t xml:space="preserve"> Zahlungen einfach und fair abwickeln zu können. Faires abwickeln bedeutet in diesem Zusammenhang, dass sowohl der Fah</w:t>
-      </w:r>
-      <w:bookmarkStart w:id="0" w:name="_GoBack"/>
-      <w:bookmarkEnd w:id="0"/>
-      <w:r>
-        <w:rPr>
-          <w:rFonts w:ascii="Arial" w:hAnsi="Arial" w:cs="Arial"/>
-        </w:rPr>
-        <w:t xml:space="preserve">rer als auch der Ladesäulenbesitzer nicht durch boshafte Absichten des Anderen „übers Ohr gehauen“ werden kann. Zudem sorgt der Payment Channel dafür, dass wenige zusätzliche Kosten durch das Zusammenführen der Transaktionen auf der </w:t>
+        <w:t xml:space="preserve"> Zahlungen einfach und fair abwickeln zu können. Faires abwickeln bedeutet in diesem Zusammenhang, dass sowohl der Fahrer als auch der Ladesäulenbesitzer nicht durch boshafte Absichten des Anderen „übers Ohr gehauen“ werden kann. Zudem sorgt der Payment Channel dafür, dass wenige zusätzliche Kosten durch das Zusammenführen der Transaktionen auf der </w:t>
       </w:r>
       <w:proofErr w:type="spellStart"/>
       <w:r>
@@ -5422,7 +5416,7 @@
 </file>
 
 <file path=customXml/itemProps1.xml><?xml version="1.0" encoding="utf-8"?>
-<ds:datastoreItem xmlns:ds="http://schemas.openxmlformats.org/officeDocument/2006/customXml" ds:itemID="{A610335E-B94A-2541-A8C6-A0E00E79EE6B}">
+<ds:datastoreItem xmlns:ds="http://schemas.openxmlformats.org/officeDocument/2006/customXml" ds:itemID="{A8607912-DCF8-4C44-A3F4-977FCC125EDF}">
   <ds:schemaRefs>
     <ds:schemaRef ds:uri="http://schemas.openxmlformats.org/officeDocument/2006/bibliography"/>
   </ds:schemaRefs>

</xml_diff>